<commit_message>
fix docs for control, start uml, code cleanup
</commit_message>
<xml_diff>
--- a/docs/docx/04.Записка_ДП_2025.docx
+++ b/docs/docx/04.Записка_ДП_2025.docx
@@ -3310,7 +3310,13 @@
         <w:t xml:space="preserve">Развитие </w:t>
       </w:r>
       <w:r>
-        <w:t xml:space="preserve">систем «умный дом» позволил автоматизировать </w:t>
+        <w:t>систем «умный дом» позволил</w:t>
+      </w:r>
+      <w:r>
+        <w:t>о</w:t>
+      </w:r>
+      <w:r>
+        <w:t xml:space="preserve"> автоматизировать </w:t>
       </w:r>
       <w:r>
         <w:t>большинство</w:t>
@@ -8241,7 +8247,19 @@
         <w:pStyle w:val="afff9"/>
       </w:pPr>
       <w:r>
-        <w:t xml:space="preserve">Функциональное проектирование фокусируется на создании корректно работающего приложения, определяя его ключевые возможности и структуру. В этом разделе рассматриваются логические блоки системы, их классы, методы и выполняемые функции. Также представлены диаграмма классов </w:t>
+        <w:t xml:space="preserve">Функциональное проектирование </w:t>
+      </w:r>
+      <w:r>
+        <w:t>делает упор на</w:t>
+      </w:r>
+      <w:r>
+        <w:t xml:space="preserve"> создани</w:t>
+      </w:r>
+      <w:r>
+        <w:t>и</w:t>
+      </w:r>
+      <w:r>
+        <w:t xml:space="preserve"> корректно работающего приложения, определяя его ключевые возможности и структуру. В этом разделе рассматриваются логические блоки системы, их классы, методы и выполняемые функции. Также представлены диаграмма классов </w:t>
       </w:r>
       <w:r>
         <w:t xml:space="preserve">на </w:t>
@@ -9856,10 +9874,31 @@
           <w:color w:val="000000"/>
           <w:szCs w:val="22"/>
         </w:rPr>
-        <w:t>это экран настроек, отвечающий за управление дополнительными параметрами и средствами в системе умного дома. В частности, здесь реализовано управление некоторыми настройками шлюза, включая режим поиска устройств.</w:t>
+        <w:t>это</w:t>
+      </w:r>
+      <w:r>
+        <w:rPr>
+          <w:color w:val="000000"/>
+          <w:szCs w:val="22"/>
+        </w:rPr>
+        <w:t xml:space="preserve"> функция, описывающая</w:t>
+      </w:r>
+      <w:r>
+        <w:rPr>
+          <w:color w:val="000000"/>
+          <w:szCs w:val="22"/>
+        </w:rPr>
+        <w:t xml:space="preserve"> экран настроек, отвечающий за управление дополнительными параметрами и средствами в системе умного дома. В частности, здесь реализовано управление некоторыми настройками шлюза, включая режим поиска устройств.</w:t>
       </w:r>
       <w:bookmarkEnd w:id="63"/>
       <w:bookmarkEnd w:id="64"/>
+      <w:r>
+        <w:rPr>
+          <w:color w:val="000000"/>
+          <w:szCs w:val="22"/>
+        </w:rPr>
+        <w:t xml:space="preserve"> интерфейс</w:t>
+      </w:r>
     </w:p>
     <w:p>
       <w:pPr>
@@ -10276,7 +10315,10 @@
         <w:pStyle w:val="afff9"/>
       </w:pPr>
       <w:r>
-        <w:t xml:space="preserve">Метод </w:t>
+        <w:t>Функция</w:t>
+      </w:r>
+      <w:r>
+        <w:t xml:space="preserve"> </w:t>
       </w:r>
       <w:r>
         <w:rPr>

</xml_diff>

<commit_message>
4.1 part, programm modules start
</commit_message>
<xml_diff>
--- a/docs/docx/04.Записка_ДП_2025.docx
+++ b/docs/docx/04.Записка_ДП_2025.docx
@@ -13380,7 +13380,6 @@
         </w:rPr>
         <w:t> </w:t>
       </w:r>
-      <w:proofErr w:type="gramStart"/>
       <w:r>
         <w:rPr>
           <w:rStyle w:val="CodeChar"/>
@@ -13397,7 +13396,6 @@
         </w:rPr>
         <w:t>(</w:t>
       </w:r>
-      <w:proofErr w:type="gramEnd"/>
       <w:r>
         <w:rPr>
           <w:rStyle w:val="CodeChar"/>
@@ -13862,23 +13860,13 @@
         </w:rPr>
         <w:t> </w:t>
       </w:r>
-      <w:proofErr w:type="gramStart"/>
       <w:r>
         <w:rPr>
           <w:rStyle w:val="CodeChar"/>
           <w:rFonts w:eastAsia="Calibri"/>
           <w:lang w:val="en-US"/>
         </w:rPr>
-        <w:t>assignRoomToDevice(</w:t>
-      </w:r>
-      <w:proofErr w:type="gramEnd"/>
-      <w:r>
-        <w:rPr>
-          <w:rStyle w:val="CodeChar"/>
-          <w:rFonts w:eastAsia="Calibri"/>
-          <w:lang w:val="en-US"/>
-        </w:rPr>
-        <w:t>deviceId: Int, roomId: Long?)</w:t>
+        <w:t>assignRoomToDevice(deviceId: Int, roomId: Long?)</w:t>
       </w:r>
       <w:r>
         <w:rPr>
@@ -16285,93 +16273,37 @@
         </w:rPr>
         <w:t> </w:t>
       </w:r>
-      <w:proofErr w:type="gramStart"/>
       <w:r>
         <w:rPr>
           <w:rStyle w:val="CodeChar"/>
           <w:rFonts w:eastAsia="Calibri"/>
           <w:lang w:val="en-US"/>
         </w:rPr>
-        <w:t>brokerDAO(</w:t>
-      </w:r>
-      <w:proofErr w:type="gramEnd"/>
+        <w:t>brokerDAO(), deviceDAO(), commandDAO()</w:t>
+      </w:r>
       <w:r>
         <w:rPr>
           <w:rStyle w:val="CodeChar"/>
           <w:rFonts w:eastAsia="Calibri"/>
           <w:lang w:val="en-US"/>
         </w:rPr>
-        <w:t xml:space="preserve">), </w:t>
-      </w:r>
-      <w:proofErr w:type="gramStart"/>
+        <w:t xml:space="preserve">, </w:t>
+      </w:r>
       <w:r>
         <w:rPr>
           <w:rStyle w:val="CodeChar"/>
           <w:rFonts w:eastAsia="Calibri"/>
           <w:lang w:val="en-US"/>
         </w:rPr>
-        <w:t>deviceDAO(</w:t>
-      </w:r>
-      <w:proofErr w:type="gramEnd"/>
+        <w:t>room</w:t>
+      </w:r>
       <w:r>
         <w:rPr>
           <w:rStyle w:val="CodeChar"/>
           <w:rFonts w:eastAsia="Calibri"/>
           <w:lang w:val="en-US"/>
         </w:rPr>
-        <w:t xml:space="preserve">), </w:t>
-      </w:r>
-      <w:proofErr w:type="gramStart"/>
-      <w:r>
-        <w:rPr>
-          <w:rStyle w:val="CodeChar"/>
-          <w:rFonts w:eastAsia="Calibri"/>
-          <w:lang w:val="en-US"/>
-        </w:rPr>
-        <w:t>commandDAO(</w:t>
-      </w:r>
-      <w:proofErr w:type="gramEnd"/>
-      <w:r>
-        <w:rPr>
-          <w:rStyle w:val="CodeChar"/>
-          <w:rFonts w:eastAsia="Calibri"/>
-          <w:lang w:val="en-US"/>
-        </w:rPr>
-        <w:t>)</w:t>
-      </w:r>
-      <w:r>
-        <w:rPr>
-          <w:rStyle w:val="CodeChar"/>
-          <w:rFonts w:eastAsia="Calibri"/>
-          <w:lang w:val="en-US"/>
-        </w:rPr>
-        <w:t xml:space="preserve">, </w:t>
-      </w:r>
-      <w:proofErr w:type="gramStart"/>
-      <w:r>
-        <w:rPr>
-          <w:rStyle w:val="CodeChar"/>
-          <w:rFonts w:eastAsia="Calibri"/>
-          <w:lang w:val="en-US"/>
-        </w:rPr>
-        <w:t>room</w:t>
-      </w:r>
-      <w:r>
-        <w:rPr>
-          <w:rStyle w:val="CodeChar"/>
-          <w:rFonts w:eastAsia="Calibri"/>
-          <w:lang w:val="en-US"/>
-        </w:rPr>
-        <w:t>EntityDAO(</w:t>
-      </w:r>
-      <w:proofErr w:type="gramEnd"/>
-      <w:r>
-        <w:rPr>
-          <w:rStyle w:val="CodeChar"/>
-          <w:rFonts w:eastAsia="Calibri"/>
-          <w:lang w:val="en-US"/>
-        </w:rPr>
-        <w:t>)</w:t>
+        <w:t>EntityDAO()</w:t>
       </w:r>
       <w:r>
         <w:rPr>
@@ -18729,7 +18661,6 @@
         </w:rPr>
         <w:t> </w:t>
       </w:r>
-      <w:proofErr w:type="gramStart"/>
       <w:r>
         <w:rPr>
           <w:rStyle w:val="CodeChar"/>
@@ -18743,15 +18674,7 @@
           <w:rStyle w:val="CodeChar"/>
           <w:rFonts w:eastAsia="Calibri"/>
         </w:rPr>
-        <w:t>tDevicesByRoomIdFlow(</w:t>
-      </w:r>
-      <w:proofErr w:type="gramEnd"/>
-      <w:r>
-        <w:rPr>
-          <w:rStyle w:val="CodeChar"/>
-          <w:rFonts w:eastAsia="Calibri"/>
-        </w:rPr>
-        <w:t xml:space="preserve">roomId: Int) </w:t>
+        <w:t xml:space="preserve">tDevicesByRoomIdFlow(roomId: Int) </w:t>
       </w:r>
       <w:r>
         <w:rPr>
@@ -19220,7 +19143,6 @@
         </w:rPr>
         <w:t> </w:t>
       </w:r>
-      <w:proofErr w:type="gramStart"/>
       <w:r>
         <w:rPr>
           <w:rStyle w:val="CodeChar"/>
@@ -19237,7 +19159,6 @@
         </w:rPr>
         <w:t>(</w:t>
       </w:r>
-      <w:proofErr w:type="gramEnd"/>
       <w:r>
         <w:rPr>
           <w:rStyle w:val="CodeChar"/>
@@ -19487,7 +19408,6 @@
         </w:rPr>
         <w:t> </w:t>
       </w:r>
-      <w:proofErr w:type="gramStart"/>
       <w:r>
         <w:rPr>
           <w:rStyle w:val="CodeChar"/>
@@ -19504,7 +19424,6 @@
         </w:rPr>
         <w:t>(</w:t>
       </w:r>
-      <w:proofErr w:type="gramEnd"/>
       <w:r>
         <w:rPr>
           <w:rStyle w:val="CodeChar"/>
@@ -22738,6 +22657,9 @@
     <w:p>
       <w:pPr>
         <w:pStyle w:val="ad"/>
+        <w:rPr>
+          <w:lang w:val="en-US"/>
+        </w:rPr>
       </w:pPr>
       <w:r>
         <w:t>Этот класс обеспечивает централизованное хранение значений, упрощая доступ и поддержку кода.</w:t>
@@ -23265,6 +23187,13 @@
           <w:sz w:val="28"/>
           <w:szCs w:val="28"/>
         </w:rPr>
+        <w:t xml:space="preserve"> к брокеру</w:t>
+      </w:r>
+      <w:r>
+        <w:rPr>
+          <w:sz w:val="28"/>
+          <w:szCs w:val="28"/>
+        </w:rPr>
         <w:t>.</w:t>
       </w:r>
     </w:p>
@@ -23276,7 +23205,27 @@
         </w:rPr>
       </w:pPr>
       <w:r>
-        <w:t>Данные об используемом брокере могут быть получены несколькими способами. Во-первых, это может быть ввод пользователя через форму BrokerInputForm на экране AuthorizationScreen, где пользователь указывает адрес сервера, порт, имя пользователя и пароль (если на сервере настроена аутентификация пользователей). Введённые данные проходят проверку на валидность, чтобы убедиться, что все параметры корректны (например, правильный формат адреса и порта). После успешной валидации и подключения к брокеру, данные сохраняются в базу данных, чтобы при следующих запусках приложения пользователь мог автоматически подключиться, без необходимости повторного ввода данных.</w:t>
+        <w:t xml:space="preserve">Данные об используемом брокере могут быть получены несколькими способами. Во-первых, это может быть ввод пользователя через форму </w:t>
+      </w:r>
+      <w:r>
+        <w:rPr>
+          <w:rStyle w:val="CodeChar"/>
+          <w:rFonts w:eastAsia="SimSun"/>
+        </w:rPr>
+        <w:t>BrokerInputForm</w:t>
+      </w:r>
+      <w:r>
+        <w:t xml:space="preserve"> на экране </w:t>
+      </w:r>
+      <w:r>
+        <w:rPr>
+          <w:rStyle w:val="CodeChar"/>
+          <w:rFonts w:eastAsia="SimSun"/>
+        </w:rPr>
+        <w:t>AuthorizationScreen</w:t>
+      </w:r>
+      <w:r>
+        <w:t>, где пользователь указывает адрес сервера, порт, имя пользователя и пароль (если на сервере настроена аутентификация пользователей). Введённые данные проходят проверку на валидность, чтобы убедиться, что все параметры корректны (например, правильный формат адреса и порта). После успешной валидации и подключения к брокеру, данные сохраняются в базу данных, чтобы при следующих запусках приложения пользователь мог автоматически подключиться, без необходимости повторного ввода данных.</w:t>
       </w:r>
       <w:r>
         <w:t xml:space="preserve"> Валидация и добавление информацию в базу данных представлена в функции описаной ниже</w:t>
@@ -23309,35 +23258,7 @@
         <w:rPr>
           <w:lang w:val="en-US"/>
         </w:rPr>
-        <w:t xml:space="preserve">fun </w:t>
-      </w:r>
-      <w:proofErr w:type="gramStart"/>
-      <w:r>
-        <w:rPr>
-          <w:lang w:val="en-US"/>
-        </w:rPr>
-        <w:t>addBroker(</w:t>
-      </w:r>
-      <w:proofErr w:type="gramEnd"/>
-      <w:r>
-        <w:rPr>
-          <w:lang w:val="en-US"/>
-        </w:rPr>
-        <w:t xml:space="preserve">serverUri: String, serverPort: Int, user: </w:t>
-      </w:r>
-      <w:proofErr w:type="gramStart"/>
-      <w:r>
-        <w:rPr>
-          <w:lang w:val="en-US"/>
-        </w:rPr>
-        <w:t>String?,</w:t>
-      </w:r>
-      <w:proofErr w:type="gramEnd"/>
-      <w:r>
-        <w:rPr>
-          <w:lang w:val="en-US"/>
-        </w:rPr>
-        <w:t xml:space="preserve"> password: String?) {</w:t>
+        <w:t>fun addBroker(serverUri: String, serverPort: Int, user: String?, password: String?) {</w:t>
       </w:r>
     </w:p>
     <w:p>
@@ -23375,63 +23296,7 @@
         <w:rPr>
           <w:lang w:val="en-US"/>
         </w:rPr>
-        <w:t xml:space="preserve">    val uriPattern = "^(http|https|mqtt|</w:t>
-      </w:r>
-      <w:proofErr w:type="gramStart"/>
-      <w:r>
-        <w:rPr>
-          <w:lang w:val="en-US"/>
-        </w:rPr>
-        <w:t>mqtts):/</w:t>
-      </w:r>
-      <w:proofErr w:type="gramEnd"/>
-      <w:r>
-        <w:rPr>
-          <w:lang w:val="en-US"/>
-        </w:rPr>
-        <w:t>/[a-zA-Z0-9.</w:t>
-      </w:r>
-      <w:proofErr w:type="gramStart"/>
-      <w:r>
-        <w:rPr>
-          <w:lang w:val="en-US"/>
-        </w:rPr>
-        <w:t>-]+(</w:t>
-      </w:r>
-      <w:proofErr w:type="gramEnd"/>
-      <w:r>
-        <w:rPr>
-          <w:lang w:val="en-US"/>
-        </w:rPr>
-        <w:t>:[0-</w:t>
-      </w:r>
-      <w:proofErr w:type="gramStart"/>
-      <w:r>
-        <w:rPr>
-          <w:lang w:val="en-US"/>
-        </w:rPr>
-        <w:t>9]+</w:t>
-      </w:r>
-      <w:proofErr w:type="gramEnd"/>
-      <w:r>
-        <w:rPr>
-          <w:lang w:val="en-US"/>
-        </w:rPr>
-        <w:t>)?</w:t>
-      </w:r>
-      <w:proofErr w:type="gramStart"/>
-      <w:r>
-        <w:rPr>
-          <w:lang w:val="en-US"/>
-        </w:rPr>
-        <w:t>".toRegex</w:t>
-      </w:r>
-      <w:proofErr w:type="gramEnd"/>
-      <w:r>
-        <w:rPr>
-          <w:lang w:val="en-US"/>
-        </w:rPr>
-        <w:t>()</w:t>
+        <w:t xml:space="preserve">    val uriPattern = "^(http|https|mqtt|mqtts)://[a-zA-Z0-9.-]+(:[0-9]+)?".toRegex()</w:t>
       </w:r>
     </w:p>
     <w:p>
@@ -23450,21 +23315,7 @@
         <w:rPr>
           <w:lang w:val="en-US"/>
         </w:rPr>
-        <w:t xml:space="preserve">    if </w:t>
-      </w:r>
-      <w:proofErr w:type="gramStart"/>
-      <w:r>
-        <w:rPr>
-          <w:lang w:val="en-US"/>
-        </w:rPr>
-        <w:t>(!uriPattern.matches</w:t>
-      </w:r>
-      <w:proofErr w:type="gramEnd"/>
-      <w:r>
-        <w:rPr>
-          <w:lang w:val="en-US"/>
-        </w:rPr>
-        <w:t>(serverUri)) return</w:t>
+        <w:t xml:space="preserve">    if (!uriPattern.matches(serverUri)) return</w:t>
       </w:r>
     </w:p>
     <w:p>
@@ -23483,35 +23334,7 @@
         <w:rPr>
           <w:lang w:val="en-US"/>
         </w:rPr>
-        <w:t xml:space="preserve">    if (</w:t>
-      </w:r>
-      <w:proofErr w:type="gramStart"/>
-      <w:r>
-        <w:rPr>
-          <w:lang w:val="en-US"/>
-        </w:rPr>
-        <w:t>serverPort !in</w:t>
-      </w:r>
-      <w:proofErr w:type="gramEnd"/>
-      <w:r>
-        <w:rPr>
-          <w:lang w:val="en-US"/>
-        </w:rPr>
-        <w:t xml:space="preserve"> </w:t>
-      </w:r>
-      <w:proofErr w:type="gramStart"/>
-      <w:r>
-        <w:rPr>
-          <w:lang w:val="en-US"/>
-        </w:rPr>
-        <w:t>1..</w:t>
-      </w:r>
-      <w:proofErr w:type="gramEnd"/>
-      <w:r>
-        <w:rPr>
-          <w:lang w:val="en-US"/>
-        </w:rPr>
-        <w:t>65535) return</w:t>
+        <w:t xml:space="preserve">    if (serverPort !in 1..65535) return</w:t>
       </w:r>
     </w:p>
     <w:p>
@@ -23562,16 +23385,8 @@
         <w:rPr>
           <w:lang w:val="en-US"/>
         </w:rPr>
-        <w:t xml:space="preserve">        val broker = </w:t>
-      </w:r>
-      <w:proofErr w:type="gramStart"/>
-      <w:r>
-        <w:rPr>
-          <w:lang w:val="en-US"/>
-        </w:rPr>
-        <w:t>Broker(</w:t>
-      </w:r>
-      <w:proofErr w:type="gramEnd"/>
+        <w:t xml:space="preserve">        val broker = Broker(</w:t>
+      </w:r>
     </w:p>
     <w:p>
       <w:pPr>
@@ -23704,21 +23519,7 @@
         <w:rPr>
           <w:lang w:val="en-US"/>
         </w:rPr>
-        <w:t xml:space="preserve">        </w:t>
-      </w:r>
-      <w:proofErr w:type="gramStart"/>
-      <w:r>
-        <w:rPr>
-          <w:lang w:val="en-US"/>
-        </w:rPr>
-        <w:t>loadBrokers(</w:t>
-      </w:r>
-      <w:proofErr w:type="gramEnd"/>
-      <w:r>
-        <w:rPr>
-          <w:lang w:val="en-US"/>
-        </w:rPr>
-        <w:t>)</w:t>
+        <w:t xml:space="preserve">        loadBrokers()</w:t>
       </w:r>
     </w:p>
     <w:p>
@@ -23867,21 +23668,7 @@
         <w:rPr>
           <w:lang w:val="en-US"/>
         </w:rPr>
-        <w:t xml:space="preserve">    @</w:t>
-      </w:r>
-      <w:proofErr w:type="gramStart"/>
-      <w:r>
-        <w:rPr>
-          <w:lang w:val="en-US"/>
-        </w:rPr>
-        <w:t>Insert(</w:t>
-      </w:r>
-      <w:proofErr w:type="gramEnd"/>
-      <w:r>
-        <w:rPr>
-          <w:lang w:val="en-US"/>
-        </w:rPr>
-        <w:t>onConflict = OnConflictStrategy.REPLACE)</w:t>
+        <w:t xml:space="preserve">    @Insert(onConflict = OnConflictStrategy.REPLACE)</w:t>
       </w:r>
     </w:p>
     <w:p>
@@ -23898,21 +23685,7 @@
         <w:rPr>
           <w:lang w:val="en-US"/>
         </w:rPr>
-        <w:t xml:space="preserve">    suspend fun </w:t>
-      </w:r>
-      <w:proofErr w:type="gramStart"/>
-      <w:r>
-        <w:rPr>
-          <w:lang w:val="en-US"/>
-        </w:rPr>
-        <w:t>insert(</w:t>
-      </w:r>
-      <w:proofErr w:type="gramEnd"/>
-      <w:r>
-        <w:rPr>
-          <w:lang w:val="en-US"/>
-        </w:rPr>
-        <w:t>broker: Broker)</w:t>
+        <w:t xml:space="preserve">    suspend fun insert(broker: Broker)</w:t>
       </w:r>
     </w:p>
     <w:p>
@@ -23958,13 +23731,19 @@
         <w:t xml:space="preserve"> </w:t>
       </w:r>
       <w:r>
-        <w:t>обозначает</w:t>
+        <w:t>означает</w:t>
       </w:r>
       <w:r>
         <w:t>, что если в таблице уже существует запись с таким же первичным ключом, она будет заменена новой. Это поведение удобно для обновления настроек брокера без необходимости сначала удалять старую запись.</w:t>
       </w:r>
       <w:r>
-        <w:t xml:space="preserve"> Так же метод помечен как </w:t>
+        <w:t xml:space="preserve"> Так же метод помечен </w:t>
+      </w:r>
+      <w:r>
+        <w:t>ключевым словом</w:t>
+      </w:r>
+      <w:r>
+        <w:t xml:space="preserve"> </w:t>
       </w:r>
       <w:r>
         <w:rPr>
@@ -24046,16 +23825,8 @@
         <w:rPr>
           <w:lang w:val="en-US"/>
         </w:rPr>
-        <w:t xml:space="preserve">fun </w:t>
-      </w:r>
-      <w:proofErr w:type="gramStart"/>
-      <w:r>
-        <w:rPr>
-          <w:lang w:val="en-US"/>
-        </w:rPr>
-        <w:t>BrokerList(</w:t>
-      </w:r>
-      <w:proofErr w:type="gramEnd"/>
+        <w:t>fun BrokerList(</w:t>
+      </w:r>
     </w:p>
     <w:p>
       <w:pPr>
@@ -24134,49 +23905,7 @@
         <w:rPr>
           <w:lang w:val="en-US"/>
         </w:rPr>
-        <w:t xml:space="preserve">    </w:t>
-      </w:r>
-      <w:proofErr w:type="gramStart"/>
-      <w:r>
-        <w:rPr>
-          <w:lang w:val="en-US"/>
-        </w:rPr>
-        <w:t>brokers.lastOrNull</w:t>
-      </w:r>
-      <w:proofErr w:type="gramEnd"/>
-      <w:r>
-        <w:rPr>
-          <w:lang w:val="en-US"/>
-        </w:rPr>
-        <w:t>(</w:t>
-      </w:r>
-      <w:proofErr w:type="gramStart"/>
-      <w:r>
-        <w:rPr>
-          <w:lang w:val="en-US"/>
-        </w:rPr>
-        <w:t>)?.</w:t>
-      </w:r>
-      <w:proofErr w:type="gramEnd"/>
-      <w:r>
-        <w:rPr>
-          <w:lang w:val="en-US"/>
-        </w:rPr>
-        <w:t xml:space="preserve">let </w:t>
-      </w:r>
-      <w:proofErr w:type="gramStart"/>
-      <w:r>
-        <w:rPr>
-          <w:lang w:val="en-US"/>
-        </w:rPr>
-        <w:t>{ broker</w:t>
-      </w:r>
-      <w:proofErr w:type="gramEnd"/>
-      <w:r>
-        <w:rPr>
-          <w:lang w:val="en-US"/>
-        </w:rPr>
-        <w:t xml:space="preserve"> -&gt;</w:t>
+        <w:t xml:space="preserve">    brokers.lastOrNull()?.let { broker -&gt;</w:t>
       </w:r>
     </w:p>
     <w:p>
@@ -24192,35 +23921,7 @@
         <w:rPr>
           <w:lang w:val="en-US"/>
         </w:rPr>
-        <w:t xml:space="preserve">        </w:t>
-      </w:r>
-      <w:proofErr w:type="gramStart"/>
-      <w:r>
-        <w:rPr>
-          <w:lang w:val="en-US"/>
-        </w:rPr>
-        <w:t>Text(</w:t>
-      </w:r>
-      <w:proofErr w:type="gramEnd"/>
-      <w:r>
-        <w:rPr>
-          <w:lang w:val="en-US"/>
-        </w:rPr>
-        <w:t xml:space="preserve">"Recently used broker:", style = </w:t>
-      </w:r>
-      <w:proofErr w:type="gramStart"/>
-      <w:r>
-        <w:rPr>
-          <w:lang w:val="en-US"/>
-        </w:rPr>
-        <w:t>MaterialTheme.typography.labelMedium</w:t>
-      </w:r>
-      <w:proofErr w:type="gramEnd"/>
-      <w:r>
-        <w:rPr>
-          <w:lang w:val="en-US"/>
-        </w:rPr>
-        <w:t>)</w:t>
+        <w:t xml:space="preserve">        Text("Recently used broker:", style = MaterialTheme.typography.labelMedium)</w:t>
       </w:r>
     </w:p>
     <w:p>
@@ -24236,35 +23937,7 @@
         <w:rPr>
           <w:lang w:val="en-US"/>
         </w:rPr>
-        <w:t xml:space="preserve">        </w:t>
-      </w:r>
-      <w:proofErr w:type="gramStart"/>
-      <w:r>
-        <w:rPr>
-          <w:lang w:val="en-US"/>
-        </w:rPr>
-        <w:t>Spacer(</w:t>
-      </w:r>
-      <w:proofErr w:type="gramEnd"/>
-      <w:r>
-        <w:rPr>
-          <w:lang w:val="en-US"/>
-        </w:rPr>
-        <w:t>modifier = Modifier.height(</w:t>
-      </w:r>
-      <w:proofErr w:type="gramStart"/>
-      <w:r>
-        <w:rPr>
-          <w:lang w:val="en-US"/>
-        </w:rPr>
-        <w:t>1.dp</w:t>
-      </w:r>
-      <w:proofErr w:type="gramEnd"/>
-      <w:r>
-        <w:rPr>
-          <w:lang w:val="en-US"/>
-        </w:rPr>
-        <w:t>))</w:t>
+        <w:t xml:space="preserve">        Spacer(modifier = Modifier.height(1.dp))</w:t>
       </w:r>
     </w:p>
     <w:p>
@@ -24280,16 +23953,8 @@
         <w:rPr>
           <w:lang w:val="en-US"/>
         </w:rPr>
-        <w:t xml:space="preserve">        </w:t>
-      </w:r>
-      <w:proofErr w:type="gramStart"/>
-      <w:r>
-        <w:rPr>
-          <w:lang w:val="en-US"/>
-        </w:rPr>
-        <w:t>BrokerItem(</w:t>
-      </w:r>
-      <w:proofErr w:type="gramEnd"/>
+        <w:t xml:space="preserve">        BrokerItem(</w:t>
+      </w:r>
     </w:p>
     <w:p>
       <w:pPr>
@@ -24320,35 +23985,7 @@
         <w:rPr>
           <w:lang w:val="en-US"/>
         </w:rPr>
-        <w:t xml:space="preserve">            onDelete = </w:t>
-      </w:r>
-      <w:proofErr w:type="gramStart"/>
-      <w:r>
-        <w:rPr>
-          <w:lang w:val="en-US"/>
-        </w:rPr>
-        <w:t>{ onDelete</w:t>
-      </w:r>
-      <w:proofErr w:type="gramEnd"/>
-      <w:r>
-        <w:rPr>
-          <w:lang w:val="en-US"/>
-        </w:rPr>
-        <w:t>(broker</w:t>
-      </w:r>
-      <w:proofErr w:type="gramStart"/>
-      <w:r>
-        <w:rPr>
-          <w:lang w:val="en-US"/>
-        </w:rPr>
-        <w:t>) }</w:t>
-      </w:r>
-      <w:proofErr w:type="gramEnd"/>
-      <w:r>
-        <w:rPr>
-          <w:lang w:val="en-US"/>
-        </w:rPr>
-        <w:t>,</w:t>
+        <w:t xml:space="preserve">            onDelete = { onDelete(broker) },</w:t>
       </w:r>
     </w:p>
     <w:p>
@@ -24470,21 +24107,7 @@
         <w:rPr>
           <w:lang w:val="en-US"/>
         </w:rPr>
-        <w:t xml:space="preserve">fun </w:t>
-      </w:r>
-      <w:proofErr w:type="gramStart"/>
-      <w:r>
-        <w:rPr>
-          <w:lang w:val="en-US"/>
-        </w:rPr>
-        <w:t>handleLogin(</w:t>
-      </w:r>
-      <w:proofErr w:type="gramEnd"/>
-      <w:r>
-        <w:rPr>
-          <w:lang w:val="en-US"/>
-        </w:rPr>
-        <w:t>broker: Broker, onSuccess: () -&gt; Unit) {</w:t>
+        <w:t>fun handleLogin(broker: Broker, onSuccess: () -&gt; Unit) {</w:t>
       </w:r>
     </w:p>
     <w:p>
@@ -24571,21 +24194,7 @@
         <w:rPr>
           <w:lang w:val="en-US"/>
         </w:rPr>
-        <w:t xml:space="preserve">            </w:t>
-      </w:r>
-      <w:proofErr w:type="gramStart"/>
-      <w:r>
-        <w:rPr>
-          <w:lang w:val="en-US"/>
-        </w:rPr>
-        <w:t>onSuccess(</w:t>
-      </w:r>
-      <w:proofErr w:type="gramEnd"/>
-      <w:r>
-        <w:rPr>
-          <w:lang w:val="en-US"/>
-        </w:rPr>
-        <w:t>)</w:t>
+        <w:t xml:space="preserve">            onSuccess()</w:t>
       </w:r>
     </w:p>
     <w:p>
@@ -24593,15 +24202,303 @@
         <w:pStyle w:val="Code"/>
         <w:spacing w:after="0"/>
         <w:ind w:firstLine="709"/>
-        <w:rPr>
-          <w:lang w:val="en-US"/>
-        </w:rPr>
-      </w:pPr>
-      <w:r>
-        <w:rPr>
-          <w:lang w:val="en-US"/>
-        </w:rPr>
-        <w:t xml:space="preserve">            viewModelScope.launch(Dispatchers.IO) {</w:t>
+      </w:pPr>
+      <w:r>
+        <w:t xml:space="preserve">            </w:t>
+      </w:r>
+      <w:r>
+        <w:rPr>
+          <w:lang w:val="en-US"/>
+        </w:rPr>
+        <w:t>viewModelScope</w:t>
+      </w:r>
+      <w:r>
+        <w:t>.</w:t>
+      </w:r>
+      <w:r>
+        <w:rPr>
+          <w:lang w:val="en-US"/>
+        </w:rPr>
+        <w:t>launch</w:t>
+      </w:r>
+      <w:r>
+        <w:t>(</w:t>
+      </w:r>
+      <w:r>
+        <w:rPr>
+          <w:lang w:val="en-US"/>
+        </w:rPr>
+        <w:t>Dispatchers</w:t>
+      </w:r>
+      <w:r>
+        <w:t>.</w:t>
+      </w:r>
+      <w:r>
+        <w:rPr>
+          <w:lang w:val="en-US"/>
+        </w:rPr>
+        <w:t>IO</w:t>
+      </w:r>
+      <w:r>
+        <w:t>) {</w:t>
+      </w:r>
+    </w:p>
+    <w:p>
+      <w:pPr>
+        <w:pStyle w:val="Code"/>
+        <w:spacing w:after="0"/>
+      </w:pPr>
+      <w:r>
+        <w:rPr>
+          <w:lang w:val="en-US"/>
+        </w:rPr>
+        <w:t>mqttClient</w:t>
+      </w:r>
+      <w:r>
+        <w:t>.</w:t>
+      </w:r>
+      <w:r>
+        <w:rPr>
+          <w:lang w:val="en-US"/>
+        </w:rPr>
+        <w:t>subscribe</w:t>
+      </w:r>
+      <w:r>
+        <w:t>(</w:t>
+      </w:r>
+      <w:r>
+        <w:rPr>
+          <w:lang w:val="en-US"/>
+        </w:rPr>
+        <w:t>Topics</w:t>
+      </w:r>
+      <w:r>
+        <w:t>.</w:t>
+      </w:r>
+      <w:r>
+        <w:rPr>
+          <w:lang w:val="en-US"/>
+        </w:rPr>
+        <w:t>SUBSCRIBE</w:t>
+      </w:r>
+      <w:r>
+        <w:t>_</w:t>
+      </w:r>
+      <w:r>
+        <w:rPr>
+          <w:lang w:val="en-US"/>
+        </w:rPr>
+        <w:t>DEVICE</w:t>
+      </w:r>
+      <w:r>
+        <w:t>_</w:t>
+      </w:r>
+      <w:r>
+        <w:rPr>
+          <w:lang w:val="en-US"/>
+        </w:rPr>
+        <w:t>LIST</w:t>
+      </w:r>
+      <w:r>
+        <w:t>_</w:t>
+      </w:r>
+      <w:r>
+        <w:rPr>
+          <w:lang w:val="en-US"/>
+        </w:rPr>
+        <w:t>TOPIC</w:t>
+      </w:r>
+      <w:r>
+        <w:t xml:space="preserve">)                </w:t>
+      </w:r>
+      <w:r>
+        <w:rPr>
+          <w:lang w:val="en-US"/>
+        </w:rPr>
+        <w:t>mqttClient</w:t>
+      </w:r>
+      <w:r>
+        <w:t>.</w:t>
+      </w:r>
+      <w:r>
+        <w:rPr>
+          <w:lang w:val="en-US"/>
+        </w:rPr>
+        <w:t>subscribe</w:t>
+      </w:r>
+      <w:r>
+        <w:t>(</w:t>
+      </w:r>
+      <w:r>
+        <w:rPr>
+          <w:lang w:val="en-US"/>
+        </w:rPr>
+        <w:t>Topics</w:t>
+      </w:r>
+      <w:r>
+        <w:t>.</w:t>
+      </w:r>
+      <w:r>
+        <w:rPr>
+          <w:lang w:val="en-US"/>
+        </w:rPr>
+        <w:t>SUBSCRIBE</w:t>
+      </w:r>
+      <w:r>
+        <w:t>_</w:t>
+      </w:r>
+      <w:r>
+        <w:rPr>
+          <w:lang w:val="en-US"/>
+        </w:rPr>
+        <w:t>DEVICE</w:t>
+      </w:r>
+      <w:r>
+        <w:t>_</w:t>
+      </w:r>
+      <w:r>
+        <w:rPr>
+          <w:lang w:val="en-US"/>
+        </w:rPr>
+        <w:t>COMMANDS</w:t>
+      </w:r>
+      <w:r>
+        <w:t>_</w:t>
+      </w:r>
+      <w:r>
+        <w:rPr>
+          <w:lang w:val="en-US"/>
+        </w:rPr>
+        <w:t>TOPIC</w:t>
+      </w:r>
+      <w:r>
+        <w:t xml:space="preserve">)                </w:t>
+      </w:r>
+      <w:r>
+        <w:rPr>
+          <w:lang w:val="en-US"/>
+        </w:rPr>
+        <w:t>mqttClient</w:t>
+      </w:r>
+      <w:r>
+        <w:t>.</w:t>
+      </w:r>
+      <w:r>
+        <w:rPr>
+          <w:lang w:val="en-US"/>
+        </w:rPr>
+        <w:t>subscribe</w:t>
+      </w:r>
+      <w:r>
+        <w:t>(</w:t>
+      </w:r>
+      <w:r>
+        <w:rPr>
+          <w:lang w:val="en-US"/>
+        </w:rPr>
+        <w:t>Topics</w:t>
+      </w:r>
+      <w:r>
+        <w:t>.</w:t>
+      </w:r>
+      <w:r>
+        <w:rPr>
+          <w:lang w:val="en-US"/>
+        </w:rPr>
+        <w:t>SUBSCRIBE</w:t>
+      </w:r>
+      <w:r>
+        <w:t>_</w:t>
+      </w:r>
+      <w:r>
+        <w:rPr>
+          <w:lang w:val="en-US"/>
+        </w:rPr>
+        <w:t>DEVICE</w:t>
+      </w:r>
+      <w:r>
+        <w:t>_</w:t>
+      </w:r>
+      <w:r>
+        <w:rPr>
+          <w:lang w:val="en-US"/>
+        </w:rPr>
+        <w:t>STATE</w:t>
+      </w:r>
+      <w:r>
+        <w:t>_</w:t>
+      </w:r>
+      <w:r>
+        <w:rPr>
+          <w:lang w:val="en-US"/>
+        </w:rPr>
+        <w:t>TOPIC</w:t>
+      </w:r>
+      <w:r>
+        <w:t xml:space="preserve">)                </w:t>
+      </w:r>
+      <w:r>
+        <w:rPr>
+          <w:lang w:val="en-US"/>
+        </w:rPr>
+        <w:t>mqttClient</w:t>
+      </w:r>
+      <w:r>
+        <w:t>.</w:t>
+      </w:r>
+      <w:r>
+        <w:rPr>
+          <w:lang w:val="en-US"/>
+        </w:rPr>
+        <w:t>subscribe</w:t>
+      </w:r>
+      <w:r>
+        <w:t>(</w:t>
+      </w:r>
+      <w:r>
+        <w:rPr>
+          <w:lang w:val="en-US"/>
+        </w:rPr>
+        <w:t>Topics</w:t>
+      </w:r>
+      <w:r>
+        <w:t>.</w:t>
+      </w:r>
+      <w:r>
+        <w:rPr>
+          <w:lang w:val="en-US"/>
+        </w:rPr>
+        <w:t>SUBSCRIBE</w:t>
+      </w:r>
+      <w:r>
+        <w:t>_</w:t>
+      </w:r>
+      <w:r>
+        <w:rPr>
+          <w:lang w:val="en-US"/>
+        </w:rPr>
+        <w:t>LED</w:t>
+      </w:r>
+      <w:r>
+        <w:t>_</w:t>
+      </w:r>
+      <w:r>
+        <w:rPr>
+          <w:lang w:val="en-US"/>
+        </w:rPr>
+        <w:t>STATE</w:t>
+      </w:r>
+      <w:r>
+        <w:t>_</w:t>
+      </w:r>
+      <w:r>
+        <w:rPr>
+          <w:lang w:val="en-US"/>
+        </w:rPr>
+        <w:t>TOPIC</w:t>
+      </w:r>
+      <w:r>
+        <w:t>)</w:t>
       </w:r>
     </w:p>
     <w:p>
@@ -24609,15 +24506,12 @@
         <w:pStyle w:val="Code"/>
         <w:spacing w:after="0"/>
         <w:ind w:firstLine="709"/>
-        <w:rPr>
-          <w:lang w:val="en-US"/>
-        </w:rPr>
-      </w:pPr>
-      <w:r>
-        <w:rPr>
-          <w:lang w:val="en-US"/>
-        </w:rPr>
-        <w:t xml:space="preserve">            mqttClient.subscribe(Topics.SUBSCRIBE_DEVICE_LIST_TOPIC)</w:t>
+      </w:pPr>
+      <w:r>
+        <w:t xml:space="preserve">        </w:t>
+      </w:r>
+      <w:r>
+        <w:t>}</w:t>
       </w:r>
     </w:p>
     <w:p>
@@ -24625,29 +24519,9 @@
         <w:pStyle w:val="Code"/>
         <w:spacing w:after="0"/>
         <w:ind w:firstLine="709"/>
-        <w:rPr>
-          <w:lang w:val="en-US"/>
-        </w:rPr>
-      </w:pPr>
-      <w:r>
-        <w:rPr>
-          <w:lang w:val="en-US"/>
-        </w:rPr>
-        <w:t xml:space="preserve">                </w:t>
-      </w:r>
-      <w:proofErr w:type="gramStart"/>
-      <w:r>
-        <w:rPr>
-          <w:lang w:val="en-US"/>
-        </w:rPr>
-        <w:t>delay(</w:t>
-      </w:r>
-      <w:proofErr w:type="gramEnd"/>
-      <w:r>
-        <w:rPr>
-          <w:lang w:val="en-US"/>
-        </w:rPr>
-        <w:t>500)</w:t>
+      </w:pPr>
+      <w:r>
+        <w:t xml:space="preserve">    }</w:t>
       </w:r>
     </w:p>
     <w:p>
@@ -24655,101 +24529,506 @@
         <w:pStyle w:val="Code"/>
         <w:spacing w:after="0"/>
         <w:ind w:firstLine="709"/>
-        <w:rPr>
-          <w:lang w:val="en-US"/>
-        </w:rPr>
-      </w:pPr>
-      <w:r>
-        <w:rPr>
-          <w:lang w:val="en-US"/>
-        </w:rPr>
-        <w:t xml:space="preserve">                mqttClient.subscribe(Topics.SUBSCRIBE_DEVICE_COMMANDS_TOPIC)</w:t>
-      </w:r>
+      </w:pPr>
+      <w:r>
+        <w:t>}</w:t>
+      </w:r>
+    </w:p>
+    <w:p>
+      <w:pPr>
+        <w:pStyle w:val="ad"/>
+      </w:pPr>
+    </w:p>
+    <w:p>
+      <w:pPr>
+        <w:pStyle w:val="ad"/>
+      </w:pPr>
+      <w:r>
+        <w:t>В этом методе идёт проверка подключения к брокеру</w:t>
+      </w:r>
+      <w:r>
+        <w:t xml:space="preserve">, </w:t>
+      </w:r>
+      <w:r>
+        <w:t>и в случае успешного подключения производится асинхронная подписка на ключевые темы для корректного управления и мониторинга системой «умный дом» посредством использования мобильного приложения.</w:t>
+      </w:r>
+      <w:r>
+        <w:t xml:space="preserve"> </w:t>
+      </w:r>
+      <w:r>
+        <w:t xml:space="preserve">Подписка подразумевает собой установку соответствующего </w:t>
+      </w:r>
+      <w:r>
+        <w:t xml:space="preserve">колбэк </w:t>
+      </w:r>
+      <w:r>
+        <w:t>метода, который автоматически вызывается при получении сообщений по указанным темам. Этот метод обрабатывает входящие данные и передаёт их в систему для дальнейшей обработки или отображения в интерфейсе мобильного приложения.</w:t>
+      </w:r>
+    </w:p>
+    <w:p>
+      <w:pPr>
+        <w:pStyle w:val="ad"/>
+      </w:pPr>
+    </w:p>
+    <w:p>
+      <w:pPr>
+        <w:pStyle w:val="Diploma-Titlelevel2"/>
+      </w:pPr>
+      <w:r>
+        <w:t xml:space="preserve">Обработка данных полученных от </w:t>
+      </w:r>
+      <w:r>
+        <w:rPr>
+          <w:lang w:val="en-US"/>
+        </w:rPr>
+        <w:t>MQTT</w:t>
+      </w:r>
+      <w:r>
+        <w:t>-</w:t>
+      </w:r>
+      <w:r>
+        <w:t>брокера</w:t>
+      </w:r>
+    </w:p>
+    <w:p>
+      <w:pPr>
+        <w:pStyle w:val="ad"/>
+        <w:rPr>
+          <w:lang w:val="en-US"/>
+        </w:rPr>
+      </w:pPr>
+    </w:p>
+    <w:p>
+      <w:pPr>
+        <w:pStyle w:val="ad"/>
+      </w:pPr>
+      <w:r>
+        <w:t>После принятия сообщения клиентом приложения данные следует обработать корректным образом</w:t>
+      </w:r>
+      <w:r>
+        <w:t>,</w:t>
+      </w:r>
+      <w:r>
+        <w:t xml:space="preserve"> так как они приходят в «сыром виде».</w:t>
+      </w:r>
+      <w:r>
+        <w:t xml:space="preserve"> </w:t>
+      </w:r>
+      <w:r>
+        <w:t xml:space="preserve">При инициализации клиента </w:t>
+      </w:r>
+      <w:r>
+        <w:rPr>
+          <w:lang w:val="en-US"/>
+        </w:rPr>
+        <w:t>MQTT</w:t>
+      </w:r>
+      <w:r>
+        <w:t xml:space="preserve">-брокера определяется класс </w:t>
+      </w:r>
+      <w:r>
+        <w:rPr>
+          <w:rStyle w:val="CodeChar"/>
+          <w:rFonts w:eastAsia="SimSun"/>
+        </w:rPr>
+        <w:t>MQTTMessageHandler</w:t>
+      </w:r>
+      <w:r>
+        <w:t xml:space="preserve">, </w:t>
+      </w:r>
+      <w:r>
+        <w:t xml:space="preserve">который будет будет обрабатывать приходящие в темы сообщения. </w:t>
+      </w:r>
+    </w:p>
+    <w:p>
+      <w:pPr>
+        <w:pStyle w:val="ad"/>
+      </w:pPr>
     </w:p>
     <w:p>
       <w:pPr>
         <w:pStyle w:val="Code"/>
         <w:spacing w:after="0"/>
-        <w:ind w:firstLine="709"/>
-        <w:rPr>
-          <w:lang w:val="en-US"/>
-        </w:rPr>
-      </w:pPr>
-      <w:r>
-        <w:rPr>
-          <w:lang w:val="en-US"/>
-        </w:rPr>
-        <w:t xml:space="preserve">                mqttClient.subscribe(Topics.SUBSCRIBE_DEVICE_STATE_TOPIC)</w:t>
+      </w:pPr>
+      <w:r>
+        <w:t xml:space="preserve">    fun handleMessage(topic: String, payload: String) {</w:t>
       </w:r>
     </w:p>
     <w:p>
       <w:pPr>
         <w:pStyle w:val="Code"/>
         <w:spacing w:after="0"/>
-        <w:ind w:firstLine="709"/>
-        <w:rPr>
-          <w:lang w:val="en-US"/>
-        </w:rPr>
-      </w:pPr>
+      </w:pPr>
+      <w:r>
+        <w:t xml:space="preserve">        Log.i("MQTTHandler", "Обрабатываем сообщение: $payload с топика: $topic")</w:t>
+      </w:r>
     </w:p>
     <w:p>
       <w:pPr>
         <w:pStyle w:val="Code"/>
         <w:spacing w:after="0"/>
-        <w:ind w:firstLine="709"/>
-        <w:rPr>
-          <w:lang w:val="en-US"/>
-        </w:rPr>
-      </w:pPr>
-      <w:r>
-        <w:rPr>
-          <w:lang w:val="en-US"/>
-        </w:rPr>
-        <w:t xml:space="preserve">                mqttClient.subscribe(Topics.SUBSCRIBE_LED_STATE_TOPIC)</w:t>
-      </w:r>
+      </w:pPr>
     </w:p>
     <w:p>
       <w:pPr>
         <w:pStyle w:val="Code"/>
         <w:spacing w:after="0"/>
-        <w:ind w:firstLine="709"/>
-      </w:pPr>
-      <w:r>
-        <w:rPr>
-          <w:lang w:val="en-US"/>
-        </w:rPr>
-        <w:t xml:space="preserve">        </w:t>
-      </w:r>
-      <w:r>
-        <w:t>}</w:t>
+      </w:pPr>
+      <w:r>
+        <w:t xml:space="preserve">        when {</w:t>
       </w:r>
     </w:p>
     <w:p>
       <w:pPr>
         <w:pStyle w:val="Code"/>
         <w:spacing w:after="0"/>
-        <w:ind w:firstLine="709"/>
-      </w:pPr>
-      <w:r>
-        <w:t xml:space="preserve">    }</w:t>
+      </w:pPr>
+      <w:r>
+        <w:t xml:space="preserve">            topic.startsWith(Topics.DEVICE_STATE_TOPIC) -&gt; handleDeviceStateMessage(topic, payload)</w:t>
       </w:r>
     </w:p>
     <w:p>
       <w:pPr>
         <w:pStyle w:val="Code"/>
         <w:spacing w:after="0"/>
-        <w:ind w:firstLine="709"/>
-      </w:pPr>
+      </w:pPr>
+      <w:r>
+        <w:t xml:space="preserve">            topic.startsWith(Topics.DEVICE_COMMANDS_TOPIC) -&gt; handleDeviceCommandMessage(topic, payload)</w:t>
+      </w:r>
+    </w:p>
+    <w:p>
+      <w:pPr>
+        <w:pStyle w:val="Code"/>
+        <w:spacing w:after="0"/>
+      </w:pPr>
+      <w:r>
+        <w:t xml:space="preserve">            topic.startsWith(Topics.DEVICE_LIST_TOPIC) -&gt; handleDeviceListMessage(payload)</w:t>
+      </w:r>
+    </w:p>
+    <w:p>
+      <w:pPr>
+        <w:pStyle w:val="Code"/>
+        <w:spacing w:after="0"/>
+      </w:pPr>
+      <w:r>
+        <w:t xml:space="preserve">            topic.startsWith(Topics.LED_STATE_TOPIC) -&gt; handleLEDState(payload)</w:t>
+      </w:r>
+    </w:p>
+    <w:p>
+      <w:pPr>
+        <w:pStyle w:val="Code"/>
+        <w:spacing w:after="0"/>
+      </w:pPr>
+      <w:r>
+        <w:t xml:space="preserve">            else -&gt; Log.i("MQTTHandler", </w:t>
+      </w:r>
+      <w:r>
+        <w:t>"</w:t>
+      </w:r>
+      <w:r>
+        <w:t>Необрабатываемый топик: $topic")</w:t>
+      </w:r>
+    </w:p>
+    <w:p>
+      <w:pPr>
+        <w:pStyle w:val="Code"/>
+        <w:spacing w:after="0"/>
+      </w:pPr>
+      <w:r>
+        <w:t xml:space="preserve">        }</w:t>
+      </w:r>
+    </w:p>
+    <w:p>
+      <w:pPr>
+        <w:pStyle w:val="Code"/>
+        <w:spacing w:after="0"/>
+      </w:pPr>
+      <w:r>
+        <w:t xml:space="preserve">    }</w:t>
+      </w:r>
+    </w:p>
+    <w:p>
+      <w:pPr>
+        <w:pStyle w:val="ad"/>
+      </w:pPr>
+    </w:p>
+    <w:p>
+      <w:pPr>
+        <w:pStyle w:val="ad"/>
+      </w:pPr>
+      <w:r>
+        <w:t>Данный метод</w:t>
+      </w:r>
+      <w:r>
+        <w:t xml:space="preserve"> выполняет роль оркестратора</w:t>
+      </w:r>
+      <w:r>
+        <w:t>,</w:t>
+      </w:r>
+      <w:r>
+        <w:t xml:space="preserve"> приним</w:t>
+      </w:r>
+      <w:r>
+        <w:t>ая</w:t>
+      </w:r>
+      <w:r>
+        <w:t xml:space="preserve"> входящие сообщения</w:t>
+      </w:r>
+      <w:r>
+        <w:t xml:space="preserve"> </w:t>
+      </w:r>
+      <w:r>
+        <w:t>и</w:t>
+      </w:r>
+      <w:r>
+        <w:t xml:space="preserve">, </w:t>
+      </w:r>
+      <w:r>
+        <w:t>в зависимости от темы</w:t>
+      </w:r>
+      <w:r>
+        <w:t xml:space="preserve">, </w:t>
+      </w:r>
+      <w:r>
+        <w:t xml:space="preserve">делегирует их обработку соответствующим методам. </w:t>
+      </w:r>
+      <w:r>
+        <w:t xml:space="preserve">Этот </w:t>
+      </w:r>
+      <w:r>
+        <w:t>подход предоставляет возможность для гибкого управлени</w:t>
+      </w:r>
+      <w:r>
+        <w:t>я</w:t>
+      </w:r>
+      <w:r>
+        <w:t xml:space="preserve"> </w:t>
+      </w:r>
+      <w:r>
+        <w:t xml:space="preserve">в </w:t>
+      </w:r>
+      <w:r>
+        <w:t>приложени</w:t>
+      </w:r>
+      <w:r>
+        <w:t>и</w:t>
+      </w:r>
+      <w:r>
+        <w:t xml:space="preserve"> на события</w:t>
+      </w:r>
+      <w:r>
+        <w:t xml:space="preserve"> системы «умного дома»</w:t>
+      </w:r>
+      <w:r>
+        <w:t>.</w:t>
+      </w:r>
+    </w:p>
+    <w:p>
+      <w:pPr>
+        <w:pStyle w:val="ad"/>
+      </w:pPr>
+      <w:r>
+        <w:lastRenderedPageBreak/>
+        <w:t>Обработка состояний устройств происходит в методе представленном ниже</w:t>
+      </w:r>
+      <w:r>
+        <w:t>:</w:t>
+      </w:r>
+    </w:p>
+    <w:p>
+      <w:pPr>
+        <w:pStyle w:val="ad"/>
+      </w:pPr>
+    </w:p>
+    <w:p>
+      <w:pPr>
+        <w:pStyle w:val="Code"/>
+        <w:spacing w:after="0"/>
+        <w:rPr>
+          <w:lang w:val="en-US"/>
+        </w:rPr>
+      </w:pPr>
+      <w:r>
+        <w:rPr>
+          <w:lang w:val="en-US"/>
+        </w:rPr>
+        <w:t xml:space="preserve">    private fun handleDeviceStateMessage(topic: String, payload: String) {</w:t>
+      </w:r>
+    </w:p>
+    <w:p>
+      <w:pPr>
+        <w:pStyle w:val="Code"/>
+        <w:spacing w:after="0"/>
+        <w:rPr>
+          <w:lang w:val="en-US"/>
+        </w:rPr>
+      </w:pPr>
+      <w:r>
+        <w:rPr>
+          <w:lang w:val="en-US"/>
+        </w:rPr>
+        <w:t xml:space="preserve">        val ieeeAddr = extractIeeeAddrFromTopic(topic)</w:t>
+      </w:r>
+    </w:p>
+    <w:p>
+      <w:pPr>
+        <w:pStyle w:val="Code"/>
+        <w:spacing w:after="0"/>
+        <w:rPr>
+          <w:lang w:val="en-US"/>
+        </w:rPr>
+      </w:pPr>
+      <w:r>
+        <w:rPr>
+          <w:lang w:val="en-US"/>
+        </w:rPr>
+        <w:t xml:space="preserve">        val deviceId = devicesViewModel.devices.value.find { it.ieeeAddr == ieeeAddr }?.id</w:t>
+      </w:r>
+    </w:p>
+    <w:p>
+      <w:pPr>
+        <w:pStyle w:val="Code"/>
+        <w:spacing w:after="0"/>
+        <w:rPr>
+          <w:lang w:val="en-US"/>
+        </w:rPr>
+      </w:pPr>
+    </w:p>
+    <w:p>
+      <w:pPr>
+        <w:pStyle w:val="Code"/>
+        <w:spacing w:after="0"/>
+        <w:rPr>
+          <w:lang w:val="en-US"/>
+        </w:rPr>
+      </w:pPr>
+      <w:r>
+        <w:rPr>
+          <w:lang w:val="en-US"/>
+        </w:rPr>
+        <w:t xml:space="preserve">        if (deviceId != null) {</w:t>
+      </w:r>
+    </w:p>
+    <w:p>
+      <w:pPr>
+        <w:pStyle w:val="Code"/>
+        <w:spacing w:after="0"/>
+        <w:rPr>
+          <w:lang w:val="en-US"/>
+        </w:rPr>
+      </w:pPr>
+      <w:r>
+        <w:rPr>
+          <w:lang w:val="en-US"/>
+        </w:rPr>
+        <w:t xml:space="preserve">            DeviceState.updateDeviceData(deviceId, payload)</w:t>
+      </w:r>
+    </w:p>
+    <w:p>
+      <w:pPr>
+        <w:pStyle w:val="Code"/>
+        <w:spacing w:after="0"/>
+        <w:rPr>
+          <w:lang w:val="en-US"/>
+        </w:rPr>
+      </w:pPr>
+      <w:r>
+        <w:rPr>
+          <w:lang w:val="en-US"/>
+        </w:rPr>
+        <w:t xml:space="preserve">        } else {</w:t>
+      </w:r>
+    </w:p>
+    <w:p>
+      <w:pPr>
+        <w:pStyle w:val="Code"/>
+        <w:spacing w:after="0"/>
+        <w:rPr>
+          <w:lang w:val="en-US"/>
+        </w:rPr>
+      </w:pPr>
+      <w:r>
+        <w:rPr>
+          <w:lang w:val="en-US"/>
+        </w:rPr>
+        <w:t xml:space="preserve">            println("</w:t>
+      </w:r>
+      <w:r>
+        <w:t>Устройство</w:t>
+      </w:r>
+      <w:r>
+        <w:rPr>
+          <w:lang w:val="en-US"/>
+        </w:rPr>
+        <w:t xml:space="preserve"> </w:t>
+      </w:r>
+      <w:r>
+        <w:t>с</w:t>
+      </w:r>
+      <w:r>
+        <w:rPr>
+          <w:lang w:val="en-US"/>
+        </w:rPr>
+        <w:t xml:space="preserve"> IEEE Addr $ieeeAddr </w:t>
+      </w:r>
+      <w:r>
+        <w:t>не</w:t>
+      </w:r>
+      <w:r>
+        <w:rPr>
+          <w:lang w:val="en-US"/>
+        </w:rPr>
+        <w:t xml:space="preserve"> </w:t>
+      </w:r>
+      <w:r>
+        <w:t>найдено</w:t>
+      </w:r>
+      <w:r>
+        <w:rPr>
+          <w:lang w:val="en-US"/>
+        </w:rPr>
+        <w:t>")</w:t>
+      </w:r>
+    </w:p>
+    <w:p>
+      <w:pPr>
+        <w:pStyle w:val="Code"/>
+        <w:spacing w:after="0"/>
+      </w:pPr>
+      <w:r>
+        <w:rPr>
+          <w:lang w:val="en-US"/>
+        </w:rPr>
+        <w:t xml:space="preserve">        </w:t>
+      </w:r>
       <w:r>
         <w:t>}</w:t>
       </w:r>
     </w:p>
     <w:p>
       <w:pPr>
+        <w:pStyle w:val="Code"/>
+        <w:spacing w:after="0"/>
+      </w:pPr>
+      <w:r>
+        <w:t xml:space="preserve">    }</w:t>
+      </w:r>
+    </w:p>
+    <w:p>
+      <w:pPr>
         <w:pStyle w:val="ad"/>
-        <w:rPr>
-          <w:lang w:val="en-US"/>
-        </w:rPr>
+        <w:ind w:firstLine="0"/>
+      </w:pPr>
+    </w:p>
+    <w:p>
+      <w:pPr>
+        <w:pStyle w:val="ad"/>
+        <w:ind w:firstLine="0"/>
+      </w:pPr>
+    </w:p>
+    <w:p>
+      <w:pPr>
+        <w:pStyle w:val="ad"/>
       </w:pPr>
     </w:p>
     <w:p>
@@ -24757,7 +25036,7 @@
         <w:pStyle w:val="Diploma-Titlelevel2"/>
       </w:pPr>
       <w:r>
-        <w:t xml:space="preserve">Обработка данных полученных от </w:t>
+        <w:t xml:space="preserve">Отправка пользовательских данных в </w:t>
       </w:r>
       <w:r>
         <w:rPr>
@@ -24766,76 +25045,210 @@
         <w:t>MQTT</w:t>
       </w:r>
       <w:r>
-        <w:t>-</w:t>
-      </w:r>
-      <w:r>
-        <w:t>брокера</w:t>
-      </w:r>
+        <w:t>-брокер</w:t>
+      </w:r>
+    </w:p>
+    <w:p>
+      <w:pPr>
+        <w:pStyle w:val="ad"/>
+        <w:rPr>
+          <w:lang w:val="en-US"/>
+        </w:rPr>
+      </w:pPr>
+    </w:p>
+    <w:p>
+      <w:pPr>
+        <w:pStyle w:val="ad"/>
+        <w:rPr>
+          <w:lang w:val="en-US"/>
+        </w:rPr>
+      </w:pPr>
+    </w:p>
+    <w:p>
+      <w:pPr>
+        <w:pStyle w:val="ad"/>
+        <w:rPr>
+          <w:lang w:val="en-US"/>
+        </w:rPr>
+      </w:pPr>
     </w:p>
     <w:p>
       <w:pPr>
         <w:pStyle w:val="Diploma-Titlelevel2"/>
       </w:pPr>
       <w:r>
-        <w:t xml:space="preserve">Отправка пользовательских данных в </w:t>
-      </w:r>
-      <w:r>
-        <w:rPr>
-          <w:lang w:val="en-US"/>
-        </w:rPr>
-        <w:t>MQTT</w:t>
-      </w:r>
-      <w:r>
-        <w:t>-брокер</w:t>
-      </w:r>
+        <w:t>Отображение общего списка устройств системы</w:t>
+      </w:r>
+    </w:p>
+    <w:p>
+      <w:pPr>
+        <w:pStyle w:val="ad"/>
+        <w:rPr>
+          <w:lang w:val="en-US"/>
+        </w:rPr>
+      </w:pPr>
+    </w:p>
+    <w:p>
+      <w:pPr>
+        <w:pStyle w:val="ad"/>
+        <w:rPr>
+          <w:lang w:val="en-US"/>
+        </w:rPr>
+      </w:pPr>
+    </w:p>
+    <w:p>
+      <w:pPr>
+        <w:pStyle w:val="ad"/>
+      </w:pPr>
     </w:p>
     <w:p>
       <w:pPr>
         <w:pStyle w:val="Diploma-Titlelevel2"/>
       </w:pPr>
       <w:r>
-        <w:t>Отображение общего списка устройств системы</w:t>
-      </w:r>
+        <w:t>Отображение списка комнат системы</w:t>
+      </w:r>
+    </w:p>
+    <w:p>
+      <w:pPr>
+        <w:pStyle w:val="ad"/>
+        <w:rPr>
+          <w:lang w:val="en-US"/>
+        </w:rPr>
+      </w:pPr>
+    </w:p>
+    <w:p>
+      <w:pPr>
+        <w:pStyle w:val="ad"/>
+        <w:rPr>
+          <w:lang w:val="en-US"/>
+        </w:rPr>
+      </w:pPr>
+    </w:p>
+    <w:p>
+      <w:pPr>
+        <w:pStyle w:val="ad"/>
+        <w:rPr>
+          <w:lang w:val="en-US"/>
+        </w:rPr>
+      </w:pPr>
     </w:p>
     <w:p>
       <w:pPr>
         <w:pStyle w:val="Diploma-Titlelevel2"/>
       </w:pPr>
       <w:r>
-        <w:t>Отображение списка комнат системы</w:t>
-      </w:r>
+        <w:t>Создание новых комнат в системе</w:t>
+      </w:r>
+    </w:p>
+    <w:p>
+      <w:pPr>
+        <w:pStyle w:val="ad"/>
+        <w:rPr>
+          <w:lang w:val="en-US"/>
+        </w:rPr>
+      </w:pPr>
+    </w:p>
+    <w:p>
+      <w:pPr>
+        <w:pStyle w:val="ad"/>
+        <w:rPr>
+          <w:lang w:val="en-US"/>
+        </w:rPr>
+      </w:pPr>
+    </w:p>
+    <w:p>
+      <w:pPr>
+        <w:pStyle w:val="ad"/>
+        <w:rPr>
+          <w:lang w:val="en-US"/>
+        </w:rPr>
+      </w:pPr>
+    </w:p>
+    <w:p>
+      <w:pPr>
+        <w:pStyle w:val="ad"/>
+        <w:rPr>
+          <w:lang w:val="en-US"/>
+        </w:rPr>
+      </w:pPr>
     </w:p>
     <w:p>
       <w:pPr>
         <w:pStyle w:val="Diploma-Titlelevel2"/>
       </w:pPr>
       <w:r>
-        <w:t>Создание новых комнат в системе</w:t>
-      </w:r>
+        <w:t>Управление режимом обнаружения и подключения новых устройств</w:t>
+      </w:r>
+    </w:p>
+    <w:p>
+      <w:pPr>
+        <w:pStyle w:val="ad"/>
+        <w:rPr>
+          <w:lang w:val="en-US"/>
+        </w:rPr>
+      </w:pPr>
+    </w:p>
+    <w:p>
+      <w:pPr>
+        <w:pStyle w:val="ad"/>
+        <w:rPr>
+          <w:lang w:val="en-US"/>
+        </w:rPr>
+      </w:pPr>
+    </w:p>
+    <w:p>
+      <w:pPr>
+        <w:pStyle w:val="ad"/>
+        <w:rPr>
+          <w:lang w:val="en-US"/>
+        </w:rPr>
+      </w:pPr>
     </w:p>
     <w:p>
       <w:pPr>
         <w:pStyle w:val="Diploma-Titlelevel2"/>
       </w:pPr>
       <w:r>
-        <w:t>Управление режимом обнаружения и подключения новых устройств</w:t>
-      </w:r>
+        <w:t>Отображение детальной информации об устройстве</w:t>
+      </w:r>
+    </w:p>
+    <w:p>
+      <w:pPr>
+        <w:pStyle w:val="ad"/>
+        <w:rPr>
+          <w:lang w:val="en-US"/>
+        </w:rPr>
+      </w:pPr>
+    </w:p>
+    <w:p>
+      <w:pPr>
+        <w:pStyle w:val="ad"/>
+        <w:rPr>
+          <w:lang w:val="en-US"/>
+        </w:rPr>
+      </w:pPr>
+    </w:p>
+    <w:p>
+      <w:pPr>
+        <w:pStyle w:val="ad"/>
+        <w:rPr>
+          <w:lang w:val="en-US"/>
+        </w:rPr>
+      </w:pPr>
     </w:p>
     <w:p>
       <w:pPr>
         <w:pStyle w:val="Diploma-Titlelevel2"/>
       </w:pPr>
       <w:r>
-        <w:t>Отображение детальной информации об устройстве</w:t>
-      </w:r>
-    </w:p>
-    <w:p>
-      <w:pPr>
-        <w:pStyle w:val="Diploma-Titlelevel2"/>
-      </w:pPr>
-      <w:r>
         <w:t>Привязка устройства к определённой комнате</w:t>
       </w:r>
+    </w:p>
+    <w:p>
+      <w:pPr>
+        <w:pStyle w:val="ad"/>
+      </w:pPr>
       <w:r>
         <w:br w:type="page"/>
       </w:r>

</xml_diff>

<commit_message>
new icon + app name + 5 razdel
</commit_message>
<xml_diff>
--- a/docs/docx/04.Записка_ДП_2025.docx
+++ b/docs/docx/04.Записка_ДП_2025.docx
@@ -3242,15 +3242,7 @@
         <w:pStyle w:val="afff9"/>
       </w:pPr>
       <w:r>
-        <w:t xml:space="preserve">Целью данного дипломного проекта является разработка </w:t>
-      </w:r>
-      <w:proofErr w:type="spellStart"/>
-      <w:r>
-        <w:t>Android</w:t>
-      </w:r>
-      <w:proofErr w:type="spellEnd"/>
-      <w:r>
-        <w:t xml:space="preserve">-приложения, которое обеспечит мониторинг и управление устройствами </w:t>
+        <w:t xml:space="preserve">Целью данного дипломного проекта является разработка Android-приложения, которое обеспечит мониторинг и управление устройствами </w:t>
       </w:r>
       <w:r>
         <w:t>«</w:t>
@@ -3671,7 +3663,15 @@
       </w:r>
       <w:proofErr w:type="spellEnd"/>
       <w:r>
-        <w:t xml:space="preserve"> 2. Этот хаб выступает в роли шлюза между беспроводными устройствами, поддерживающими Zigbee 3.0, Bluetooth </w:t>
+        <w:t xml:space="preserve"> 2. Этот хаб выступает в роли шлюза между беспроводными устройствами, поддерживающими </w:t>
+      </w:r>
+      <w:proofErr w:type="spellStart"/>
+      <w:r>
+        <w:t>Zigbee</w:t>
+      </w:r>
+      <w:proofErr w:type="spellEnd"/>
+      <w:r>
+        <w:t xml:space="preserve"> 3.0, Bluetooth </w:t>
       </w:r>
       <w:proofErr w:type="spellStart"/>
       <w:r>
@@ -3679,7 +3679,15 @@
       </w:r>
       <w:proofErr w:type="spellEnd"/>
       <w:r>
-        <w:t xml:space="preserve">, Wi-Fi и </w:t>
+        <w:t xml:space="preserve">, </w:t>
+      </w:r>
+      <w:proofErr w:type="spellStart"/>
+      <w:r>
+        <w:t>Wi</w:t>
+      </w:r>
+      <w:proofErr w:type="spellEnd"/>
+      <w:r>
+        <w:t xml:space="preserve">-Fi и </w:t>
       </w:r>
       <w:proofErr w:type="spellStart"/>
       <w:r>
@@ -3727,15 +3735,7 @@
       </w:r>
       <w:proofErr w:type="spellEnd"/>
       <w:r>
-        <w:t xml:space="preserve"> Home. Оно доступно для </w:t>
-      </w:r>
-      <w:proofErr w:type="spellStart"/>
-      <w:r>
-        <w:t>Android</w:t>
-      </w:r>
-      <w:proofErr w:type="spellEnd"/>
-      <w:r>
-        <w:t xml:space="preserve"> и </w:t>
+        <w:t xml:space="preserve"> Home. Оно доступно для Android и </w:t>
       </w:r>
       <w:proofErr w:type="spellStart"/>
       <w:r>
@@ -4093,15 +4093,7 @@
         <w:pStyle w:val="afff9"/>
       </w:pPr>
       <w:r>
-        <w:t xml:space="preserve">Приложение доступно для </w:t>
-      </w:r>
-      <w:proofErr w:type="spellStart"/>
-      <w:r>
-        <w:t>Android</w:t>
-      </w:r>
-      <w:proofErr w:type="spellEnd"/>
-      <w:r>
-        <w:t xml:space="preserve"> и </w:t>
+        <w:t xml:space="preserve">Приложение доступно для Android и </w:t>
       </w:r>
       <w:proofErr w:type="spellStart"/>
       <w:r>
@@ -4793,15 +4785,7 @@
         <w:pStyle w:val="afff9"/>
       </w:pPr>
       <w:r>
-        <w:t xml:space="preserve">Протокол MQTT, разработанный на основе TCP/IP, оптимизирован для потоковой передачи данных в сетях с низкой пропускной способностью, что делает его особенно востребованным при создании </w:t>
-      </w:r>
-      <w:proofErr w:type="spellStart"/>
-      <w:r>
-        <w:t>Android</w:t>
-      </w:r>
-      <w:proofErr w:type="spellEnd"/>
-      <w:r>
-        <w:t>-приложений для удалённого управления системой «умный дом». Его преимущества перед другими протоколами и ключевые особенности включают:</w:t>
+        <w:t>Протокол MQTT, разработанный на основе TCP/IP, оптимизирован для потоковой передачи данных в сетях с низкой пропускной способностью, что делает его особенно востребованным при создании Android-приложений для удалённого управления системой «умный дом». Его преимущества перед другими протоколами и ключевые особенности включают:</w:t>
       </w:r>
     </w:p>
     <w:p>
@@ -5818,13 +5802,8 @@
       <w:pPr>
         <w:pStyle w:val="afff9"/>
       </w:pPr>
-      <w:proofErr w:type="spellStart"/>
-      <w:r>
-        <w:t>Android</w:t>
-      </w:r>
-      <w:proofErr w:type="spellEnd"/>
-      <w:r>
-        <w:t xml:space="preserve"> Studio включает в себя редакторы кода, визуальные инструменты для разработки пользовательских интерфейсов, отладчики и </w:t>
+      <w:r>
+        <w:t xml:space="preserve">Android Studio включает в себя редакторы кода, визуальные инструменты для разработки пользовательских интерфейсов, отладчики и </w:t>
       </w:r>
       <w:r>
         <w:lastRenderedPageBreak/>
@@ -5836,15 +5815,7 @@
         <w:pStyle w:val="afff9"/>
       </w:pPr>
       <w:r>
-        <w:t xml:space="preserve">Можно устанавливать и отлаживать приложения как в эмуляторе, так и на физических устройствах, подключённых по USB или беспроводным способом. В режиме отладки </w:t>
-      </w:r>
-      <w:proofErr w:type="spellStart"/>
-      <w:r>
-        <w:t>Android</w:t>
-      </w:r>
-      <w:proofErr w:type="spellEnd"/>
-      <w:r>
-        <w:t xml:space="preserve"> Studio предоставляет подробную информацию о работе приложения, позволяя приостанавливать его выполнение, анализировать состояние переменных и инспектировать пользовательский интерфейс.</w:t>
+        <w:t>Можно устанавливать и отлаживать приложения как в эмуляторе, так и на физических устройствах, подключённых по USB или беспроводным способом. В режиме отладки Android Studio предоставляет подробную информацию о работе приложения, позволяя приостанавливать его выполнение, анализировать состояние переменных и инспектировать пользовательский интерфейс.</w:t>
       </w:r>
     </w:p>
     <w:p>
@@ -5910,15 +5881,7 @@
         <w:pStyle w:val="afff9"/>
       </w:pPr>
       <w:r>
-        <w:t xml:space="preserve">Разработка </w:t>
-      </w:r>
-      <w:proofErr w:type="spellStart"/>
-      <w:r>
-        <w:t>Android</w:t>
-      </w:r>
-      <w:proofErr w:type="spellEnd"/>
-      <w:r>
-        <w:t>-приложений опирается на несколько архитектурных подходов, которые помогают организовать код, упростить поддержку и улучшить масштабируемость проекта. Архитектура определяет принципы разделения ответственности между компонентами приложения, что особенно важно в условиях сложных пользовательских интерфейсов и многопоточных операций.</w:t>
+        <w:t>Разработка Android-приложений опирается на несколько архитектурных подходов, которые помогают организовать код, упростить поддержку и улучшить масштабируемость проекта. Архитектура определяет принципы разделения ответственности между компонентами приложения, что особенно важно в условиях сложных пользовательских интерфейсов и многопоточных операций.</w:t>
       </w:r>
     </w:p>
     <w:p>
@@ -5926,15 +5889,7 @@
         <w:pStyle w:val="afff9"/>
       </w:pPr>
       <w:r>
-        <w:t xml:space="preserve">Среди наиболее распространенных архитектур для </w:t>
-      </w:r>
-      <w:proofErr w:type="spellStart"/>
-      <w:r>
-        <w:t>Android</w:t>
-      </w:r>
-      <w:proofErr w:type="spellEnd"/>
-      <w:r>
-        <w:t xml:space="preserve"> можно выделить MVC (Model-View-</w:t>
+        <w:t>Среди наиболее распространенных архитектур для Android можно выделить MVC (Model-View-</w:t>
       </w:r>
       <w:proofErr w:type="spellStart"/>
       <w:r>
@@ -6148,23 +6103,7 @@
         <w:pStyle w:val="afff9"/>
       </w:pPr>
       <w:r>
-        <w:t xml:space="preserve">В контексте разработки </w:t>
-      </w:r>
-      <w:proofErr w:type="spellStart"/>
-      <w:r>
-        <w:t>Android</w:t>
-      </w:r>
-      <w:proofErr w:type="spellEnd"/>
-      <w:r>
-        <w:t xml:space="preserve">-приложений паттерн MVC может использоваться для структурирования кода и разделения ответственности между компонентами. Однако в </w:t>
-      </w:r>
-      <w:proofErr w:type="spellStart"/>
-      <w:r>
-        <w:t>Android</w:t>
-      </w:r>
-      <w:proofErr w:type="spellEnd"/>
-      <w:r>
-        <w:t xml:space="preserve"> этот паттерн встречается реже, так как система активностей и фрагментов уже включает элементы контроллера и представления.</w:t>
+        <w:t>В контексте разработки Android-приложений паттерн MVC может использоваться для структурирования кода и разделения ответственности между компонентами. Однако в Android этот паттерн встречается реже, так как система активностей и фрагментов уже включает элементы контроллера и представления.</w:t>
       </w:r>
     </w:p>
     <w:p>
@@ -6172,15 +6111,7 @@
         <w:pStyle w:val="afff9"/>
       </w:pPr>
       <w:r>
-        <w:t xml:space="preserve">Хотя MVC может быть использован в </w:t>
-      </w:r>
-      <w:proofErr w:type="spellStart"/>
-      <w:r>
-        <w:t>Android</w:t>
-      </w:r>
-      <w:proofErr w:type="spellEnd"/>
-      <w:r>
-        <w:t>, чаще применяются другие архитектурные паттерны, такие как MVVM (Model-View-</w:t>
+        <w:t>Хотя MVC может быть использован в Android, чаще применяются другие архитектурные паттерны, такие как MVVM (Model-View-</w:t>
       </w:r>
       <w:proofErr w:type="spellStart"/>
       <w:r>
@@ -6188,15 +6119,7 @@
       </w:r>
       <w:proofErr w:type="spellEnd"/>
       <w:r>
-        <w:t xml:space="preserve">), которые лучше соответствуют особенностям </w:t>
-      </w:r>
-      <w:proofErr w:type="spellStart"/>
-      <w:r>
-        <w:t>Android</w:t>
-      </w:r>
-      <w:proofErr w:type="spellEnd"/>
-      <w:r>
-        <w:t xml:space="preserve">-разработки и обеспечивают лучшую </w:t>
+        <w:t xml:space="preserve">), которые лучше соответствуют особенностям Android-разработки и обеспечивают лучшую </w:t>
       </w:r>
       <w:proofErr w:type="spellStart"/>
       <w:r>
@@ -6770,15 +6693,7 @@
         <w:t>для системы</w:t>
       </w:r>
       <w:r>
-        <w:t xml:space="preserve"> </w:t>
-      </w:r>
-      <w:proofErr w:type="spellStart"/>
-      <w:r>
-        <w:t>Android</w:t>
-      </w:r>
-      <w:proofErr w:type="spellEnd"/>
-      <w:r>
-        <w:t>, основанный на декларативном подходе</w:t>
+        <w:t xml:space="preserve"> Android, основанный на декларативном подходе</w:t>
       </w:r>
       <w:r>
         <w:t>, что позволяет описывать пользовательский интерфейс (</w:t>
@@ -7070,15 +6985,7 @@
         <w:t xml:space="preserve"> </w:t>
       </w:r>
       <w:r>
-        <w:t xml:space="preserve">разработчики могут визуализировать компоненты прямо в </w:t>
-      </w:r>
-      <w:proofErr w:type="spellStart"/>
-      <w:r>
-        <w:t>Android</w:t>
-      </w:r>
-      <w:proofErr w:type="spellEnd"/>
-      <w:r>
-        <w:t xml:space="preserve"> Studio без запуска эмулятора или физического устройства. Это ускоряет итерации: изменения в коде мгновенно отражаются в превью, а поддержка тем, параметров и </w:t>
+        <w:t xml:space="preserve">разработчики могут визуализировать компоненты прямо в Android Studio без запуска эмулятора или физического устройства. Это ускоряет итерации: изменения в коде мгновенно отражаются в превью, а поддержка тем, параметров и </w:t>
       </w:r>
       <w:proofErr w:type="spellStart"/>
       <w:r>
@@ -8592,15 +8499,7 @@
         <w:pStyle w:val="afff9"/>
       </w:pPr>
       <w:r>
-        <w:t xml:space="preserve">Представления должны работать одинаково на всех устройствах </w:t>
-      </w:r>
-      <w:proofErr w:type="spellStart"/>
-      <w:r>
-        <w:t>Android</w:t>
-      </w:r>
-      <w:proofErr w:type="spellEnd"/>
-      <w:r>
-        <w:t xml:space="preserve"> и адаптироваться под разные размеры экранов. Для этого используется механизм адаптивного пользовательского интерфейса, обеспечивающий корректное отображение элементов на смартфонах, планшетах и других устройствах. </w:t>
+        <w:t xml:space="preserve">Представления должны работать одинаково на всех устройствах Android и адаптироваться под разные размеры экранов. Для этого используется механизм адаптивного пользовательского интерфейса, обеспечивающий корректное отображение элементов на смартфонах, планшетах и других устройствах. </w:t>
       </w:r>
     </w:p>
     <w:p>
@@ -13400,7 +13299,6 @@
         <w:rPr>
           <w:sz w:val="28"/>
           <w:szCs w:val="28"/>
-          <w:lang w:val="en-US"/>
         </w:rPr>
         <w:t>_</w:t>
       </w:r>
@@ -13416,7 +13314,6 @@
         <w:rPr>
           <w:sz w:val="28"/>
           <w:szCs w:val="28"/>
-          <w:lang w:val="en-US"/>
         </w:rPr>
         <w:t xml:space="preserve"> – </w:t>
       </w:r>
@@ -13431,7 +13328,6 @@
         <w:rPr>
           <w:sz w:val="28"/>
           <w:szCs w:val="28"/>
-          <w:lang w:val="en-US"/>
         </w:rPr>
         <w:t xml:space="preserve"> </w:t>
       </w:r>
@@ -13446,7 +13342,6 @@
         <w:rPr>
           <w:sz w:val="28"/>
           <w:szCs w:val="28"/>
-          <w:lang w:val="en-US"/>
         </w:rPr>
         <w:t xml:space="preserve"> </w:t>
       </w:r>
@@ -13461,11 +13356,11 @@
         <w:rPr>
           <w:sz w:val="28"/>
           <w:szCs w:val="28"/>
-          <w:lang w:val="en-US"/>
         </w:rPr>
         <w:t xml:space="preserve"> </w:t>
       </w:r>
       <w:proofErr w:type="spellStart"/>
+      <w:proofErr w:type="gramStart"/>
       <w:r>
         <w:rPr>
           <w:rStyle w:val="CodeChar"/>
@@ -13479,10 +13374,10 @@
         <w:rPr>
           <w:rStyle w:val="CodeChar"/>
           <w:rFonts w:eastAsia="Calibri"/>
-          <w:lang w:val="en-US"/>
         </w:rPr>
         <w:t>&lt;</w:t>
       </w:r>
+      <w:proofErr w:type="gramEnd"/>
       <w:r>
         <w:rPr>
           <w:rStyle w:val="CodeChar"/>
@@ -13495,7 +13390,6 @@
         <w:rPr>
           <w:rStyle w:val="CodeChar"/>
           <w:rFonts w:eastAsia="Calibri"/>
-          <w:lang w:val="en-US"/>
         </w:rPr>
         <w:t>&lt;</w:t>
       </w:r>
@@ -13511,7 +13405,6 @@
         <w:rPr>
           <w:rStyle w:val="CodeChar"/>
           <w:rFonts w:eastAsia="Calibri"/>
-          <w:lang w:val="en-US"/>
         </w:rPr>
         <w:t>&gt;&gt;</w:t>
       </w:r>
@@ -13519,7 +13412,6 @@
         <w:rPr>
           <w:sz w:val="28"/>
           <w:szCs w:val="28"/>
-          <w:lang w:val="en-US"/>
         </w:rPr>
         <w:t xml:space="preserve">, </w:t>
       </w:r>
@@ -13534,7 +13426,6 @@
         <w:rPr>
           <w:sz w:val="28"/>
           <w:szCs w:val="28"/>
-          <w:lang w:val="en-US"/>
         </w:rPr>
         <w:t xml:space="preserve"> </w:t>
       </w:r>
@@ -13549,7 +13440,6 @@
         <w:rPr>
           <w:sz w:val="28"/>
           <w:szCs w:val="28"/>
-          <w:lang w:val="en-US"/>
         </w:rPr>
         <w:t xml:space="preserve"> </w:t>
       </w:r>
@@ -13564,7 +13454,6 @@
         <w:rPr>
           <w:sz w:val="28"/>
           <w:szCs w:val="28"/>
-          <w:lang w:val="en-US"/>
         </w:rPr>
         <w:t xml:space="preserve"> </w:t>
       </w:r>
@@ -13579,7 +13468,6 @@
         <w:rPr>
           <w:sz w:val="28"/>
           <w:szCs w:val="28"/>
-          <w:lang w:val="en-US"/>
         </w:rPr>
         <w:t xml:space="preserve">. </w:t>
       </w:r>
@@ -17314,12 +17202,14 @@
       <w:r>
         <w:t>«</w:t>
       </w:r>
+      <w:proofErr w:type="spellStart"/>
       <w:r>
         <w:rPr>
           <w:lang w:val="en-US"/>
         </w:rPr>
         <w:t>zigbee</w:t>
       </w:r>
+      <w:proofErr w:type="spellEnd"/>
       <w:r>
         <w:t>/0</w:t>
       </w:r>
@@ -30366,9 +30256,6 @@
       <w:pPr>
         <w:pStyle w:val="Code"/>
         <w:ind w:firstLine="709"/>
-        <w:rPr>
-          <w:lang w:val="en-US"/>
-        </w:rPr>
       </w:pPr>
       <w:r>
         <w:rPr>
@@ -30385,16 +30272,10 @@
       </w:r>
       <w:proofErr w:type="spellEnd"/>
       <w:r>
-        <w:rPr>
-          <w:lang w:val="en-US"/>
-        </w:rPr>
         <w:t xml:space="preserve"> = </w:t>
       </w:r>
       <w:proofErr w:type="gramStart"/>
       <w:r>
-        <w:rPr>
-          <w:lang w:val="en-US"/>
-        </w:rPr>
         <w:t xml:space="preserve">{ </w:t>
       </w:r>
       <w:proofErr w:type="spellStart"/>
@@ -30407,9 +30288,6 @@
       <w:proofErr w:type="spellEnd"/>
       <w:proofErr w:type="gramEnd"/>
       <w:r>
-        <w:rPr>
-          <w:lang w:val="en-US"/>
-        </w:rPr>
         <w:t>(</w:t>
       </w:r>
       <w:r>
@@ -30419,9 +30297,6 @@
         <w:t>broker</w:t>
       </w:r>
       <w:r>
-        <w:rPr>
-          <w:lang w:val="en-US"/>
-        </w:rPr>
         <w:t>) }</w:t>
       </w:r>
     </w:p>
@@ -30434,9 +30309,6 @@
         <w:ind w:firstLine="709"/>
       </w:pPr>
       <w:r>
-        <w:rPr>
-          <w:lang w:val="en-US"/>
-        </w:rPr>
         <w:t xml:space="preserve">        </w:t>
       </w:r>
       <w:r>
@@ -32309,6 +32181,9 @@
     <w:p>
       <w:pPr>
         <w:pStyle w:val="Code"/>
+        <w:rPr>
+          <w:lang w:val="en-US"/>
+        </w:rPr>
       </w:pPr>
       <w:r>
         <w:rPr>
@@ -32326,22 +32201,34 @@
       </w:r>
       <w:proofErr w:type="spellEnd"/>
       <w:r>
+        <w:rPr>
+          <w:lang w:val="en-US"/>
+        </w:rPr>
         <w:t>(</w:t>
       </w:r>
       <w:proofErr w:type="gramEnd"/>
       <w:r>
+        <w:rPr>
+          <w:lang w:val="en-US"/>
+        </w:rPr>
         <w:t>"</w:t>
       </w:r>
       <w:r>
         <w:t>Устройство</w:t>
       </w:r>
       <w:r>
+        <w:rPr>
+          <w:lang w:val="en-US"/>
+        </w:rPr>
         <w:t xml:space="preserve"> </w:t>
       </w:r>
       <w:r>
         <w:t>с</w:t>
       </w:r>
       <w:r>
+        <w:rPr>
+          <w:lang w:val="en-US"/>
+        </w:rPr>
         <w:t xml:space="preserve"> </w:t>
       </w:r>
       <w:r>
@@ -32351,6 +32238,9 @@
         <w:t>IEEE</w:t>
       </w:r>
       <w:r>
+        <w:rPr>
+          <w:lang w:val="en-US"/>
+        </w:rPr>
         <w:t xml:space="preserve"> </w:t>
       </w:r>
       <w:proofErr w:type="spellStart"/>
@@ -32362,6 +32252,9 @@
       </w:r>
       <w:proofErr w:type="spellEnd"/>
       <w:r>
+        <w:rPr>
+          <w:lang w:val="en-US"/>
+        </w:rPr>
         <w:t xml:space="preserve"> $</w:t>
       </w:r>
       <w:proofErr w:type="spellStart"/>
@@ -32373,21 +32266,33 @@
       </w:r>
       <w:proofErr w:type="spellEnd"/>
       <w:r>
+        <w:rPr>
+          <w:lang w:val="en-US"/>
+        </w:rPr>
         <w:t xml:space="preserve"> </w:t>
       </w:r>
       <w:r>
         <w:t>не</w:t>
       </w:r>
       <w:r>
+        <w:rPr>
+          <w:lang w:val="en-US"/>
+        </w:rPr>
         <w:t xml:space="preserve"> </w:t>
       </w:r>
       <w:r>
+        <w:rPr>
+          <w:lang w:val="en-US"/>
+        </w:rPr>
         <w:tab/>
       </w:r>
       <w:r>
         <w:t>найдено</w:t>
       </w:r>
       <w:r>
+        <w:rPr>
+          <w:lang w:val="en-US"/>
+        </w:rPr>
         <w:t>")</w:t>
       </w:r>
     </w:p>
@@ -32396,6 +32301,9 @@
         <w:pStyle w:val="Code"/>
       </w:pPr>
       <w:r>
+        <w:rPr>
+          <w:lang w:val="en-US"/>
+        </w:rPr>
         <w:t xml:space="preserve">        </w:t>
       </w:r>
       <w:r>
@@ -33291,6 +33199,9 @@
     <w:p>
       <w:pPr>
         <w:pStyle w:val="Code"/>
+        <w:rPr>
+          <w:lang w:val="en-US"/>
+        </w:rPr>
       </w:pPr>
       <w:r>
         <w:rPr>
@@ -33298,6 +33209,7 @@
         </w:rPr>
         <w:t xml:space="preserve">            </w:t>
       </w:r>
+      <w:proofErr w:type="spellStart"/>
       <w:r>
         <w:rPr>
           <w:lang w:val="en-US"/>
@@ -33305,6 +33217,9 @@
         <w:t>Log</w:t>
       </w:r>
       <w:r>
+        <w:rPr>
+          <w:lang w:val="en-US"/>
+        </w:rPr>
         <w:t>.</w:t>
       </w:r>
       <w:r>
@@ -33313,7 +33228,11 @@
         </w:rPr>
         <w:t>e</w:t>
       </w:r>
-      <w:r>
+      <w:proofErr w:type="spellEnd"/>
+      <w:r>
+        <w:rPr>
+          <w:lang w:val="en-US"/>
+        </w:rPr>
         <w:t>("</w:t>
       </w:r>
       <w:r>
@@ -33323,38 +33242,60 @@
         <w:t>DEVICE</w:t>
       </w:r>
       <w:r>
+        <w:rPr>
+          <w:lang w:val="en-US"/>
+        </w:rPr>
         <w:t>", "</w:t>
       </w:r>
       <w:r>
         <w:t>Ошибка</w:t>
       </w:r>
       <w:r>
+        <w:rPr>
+          <w:lang w:val="en-US"/>
+        </w:rPr>
         <w:t xml:space="preserve"> </w:t>
       </w:r>
       <w:r>
         <w:t>обработки</w:t>
       </w:r>
       <w:r>
+        <w:rPr>
+          <w:lang w:val="en-US"/>
+        </w:rPr>
         <w:t xml:space="preserve"> </w:t>
       </w:r>
       <w:r>
         <w:t>списка</w:t>
       </w:r>
       <w:r>
+        <w:rPr>
+          <w:lang w:val="en-US"/>
+        </w:rPr>
         <w:t xml:space="preserve"> </w:t>
       </w:r>
       <w:r>
         <w:t>устройств</w:t>
       </w:r>
       <w:r>
+        <w:rPr>
+          <w:lang w:val="en-US"/>
+        </w:rPr>
         <w:t xml:space="preserve">: </w:t>
       </w:r>
       <w:r>
+        <w:rPr>
+          <w:lang w:val="en-US"/>
+        </w:rPr>
         <w:tab/>
       </w:r>
       <w:r>
+        <w:rPr>
+          <w:lang w:val="en-US"/>
+        </w:rPr>
         <w:t>${</w:t>
       </w:r>
+      <w:proofErr w:type="spellStart"/>
       <w:proofErr w:type="gramStart"/>
       <w:r>
         <w:rPr>
@@ -33363,6 +33304,9 @@
         <w:t>e</w:t>
       </w:r>
       <w:r>
+        <w:rPr>
+          <w:lang w:val="en-US"/>
+        </w:rPr>
         <w:t>.</w:t>
       </w:r>
       <w:r>
@@ -33371,8 +33315,12 @@
         </w:rPr>
         <w:t>message</w:t>
       </w:r>
+      <w:proofErr w:type="spellEnd"/>
       <w:proofErr w:type="gramEnd"/>
       <w:r>
+        <w:rPr>
+          <w:lang w:val="en-US"/>
+        </w:rPr>
         <w:t>}")</w:t>
       </w:r>
     </w:p>
@@ -33381,9 +33329,15 @@
         <w:pStyle w:val="Code"/>
       </w:pPr>
       <w:r>
+        <w:rPr>
+          <w:lang w:val="en-US"/>
+        </w:rPr>
         <w:tab/>
       </w:r>
       <w:r>
+        <w:rPr>
+          <w:lang w:val="en-US"/>
+        </w:rPr>
         <w:tab/>
       </w:r>
       <w:r>
@@ -36748,9 +36702,15 @@
       <w:pPr>
         <w:pStyle w:val="Code"/>
         <w:ind w:left="5040" w:firstLine="720"/>
+        <w:rPr>
+          <w:lang w:val="en-US"/>
+        </w:rPr>
       </w:pPr>
       <w:proofErr w:type="gramStart"/>
       <w:r>
+        <w:rPr>
+          <w:lang w:val="en-US"/>
+        </w:rPr>
         <w:t>.</w:t>
       </w:r>
       <w:proofErr w:type="spellStart"/>
@@ -36763,12 +36723,18 @@
       <w:proofErr w:type="spellEnd"/>
       <w:proofErr w:type="gramEnd"/>
       <w:r>
+        <w:rPr>
+          <w:lang w:val="en-US"/>
+        </w:rPr>
         <w:t>()})</w:t>
       </w:r>
     </w:p>
     <w:p>
       <w:pPr>
         <w:pStyle w:val="afff9"/>
+        <w:rPr>
+          <w:lang w:val="en-US"/>
+        </w:rPr>
       </w:pPr>
     </w:p>
     <w:p>
@@ -36779,48 +36745,72 @@
         <w:t>Данная</w:t>
       </w:r>
       <w:r>
+        <w:rPr>
+          <w:lang w:val="en-US"/>
+        </w:rPr>
         <w:t xml:space="preserve"> </w:t>
       </w:r>
       <w:r>
         <w:t>карточка</w:t>
       </w:r>
       <w:r>
+        <w:rPr>
+          <w:lang w:val="en-US"/>
+        </w:rPr>
         <w:t xml:space="preserve"> </w:t>
       </w:r>
       <w:r>
         <w:t>отвечает</w:t>
       </w:r>
       <w:r>
+        <w:rPr>
+          <w:lang w:val="en-US"/>
+        </w:rPr>
         <w:t xml:space="preserve"> </w:t>
       </w:r>
       <w:r>
         <w:t>за</w:t>
       </w:r>
       <w:r>
+        <w:rPr>
+          <w:lang w:val="en-US"/>
+        </w:rPr>
         <w:t xml:space="preserve"> </w:t>
       </w:r>
       <w:r>
         <w:t>регулировку</w:t>
       </w:r>
       <w:r>
+        <w:rPr>
+          <w:lang w:val="en-US"/>
+        </w:rPr>
         <w:t xml:space="preserve"> </w:t>
       </w:r>
       <w:r>
         <w:t>яркости</w:t>
       </w:r>
       <w:r>
+        <w:rPr>
+          <w:lang w:val="en-US"/>
+        </w:rPr>
         <w:t xml:space="preserve"> </w:t>
       </w:r>
       <w:r>
         <w:t>светодиодной</w:t>
       </w:r>
       <w:r>
+        <w:rPr>
+          <w:lang w:val="en-US"/>
+        </w:rPr>
         <w:t xml:space="preserve"> </w:t>
       </w:r>
       <w:r>
         <w:t>подсветки</w:t>
       </w:r>
       <w:r>
+        <w:rPr>
+          <w:lang w:val="en-US"/>
+        </w:rPr>
         <w:t xml:space="preserve">. </w:t>
       </w:r>
       <w:r>
@@ -37133,9 +37123,6 @@
       <w:pPr>
         <w:pStyle w:val="Code"/>
         <w:ind w:left="720" w:firstLine="720"/>
-        <w:rPr>
-          <w:lang w:val="en-US"/>
-        </w:rPr>
       </w:pPr>
       <w:proofErr w:type="spellStart"/>
       <w:r>
@@ -37146,9 +37133,6 @@
       </w:r>
       <w:proofErr w:type="spellEnd"/>
       <w:r>
-        <w:rPr>
-          <w:lang w:val="en-US"/>
-        </w:rPr>
         <w:t xml:space="preserve"> = { </w:t>
       </w:r>
     </w:p>
@@ -37725,36 +37709,24 @@
         <w:t>Для</w:t>
       </w:r>
       <w:r>
-        <w:rPr>
-          <w:lang w:val="en-US"/>
-        </w:rPr>
         <w:t xml:space="preserve"> </w:t>
       </w:r>
       <w:r>
         <w:t>отображения</w:t>
       </w:r>
       <w:r>
-        <w:rPr>
-          <w:lang w:val="en-US"/>
-        </w:rPr>
         <w:t xml:space="preserve"> </w:t>
       </w:r>
       <w:r>
         <w:t>устройств</w:t>
       </w:r>
       <w:r>
-        <w:rPr>
-          <w:lang w:val="en-US"/>
-        </w:rPr>
         <w:t xml:space="preserve"> </w:t>
       </w:r>
       <w:r>
         <w:t>используется</w:t>
       </w:r>
       <w:r>
-        <w:rPr>
-          <w:lang w:val="en-US"/>
-        </w:rPr>
         <w:t xml:space="preserve"> </w:t>
       </w:r>
       <w:proofErr w:type="spellStart"/>
@@ -37768,9 +37740,6 @@
       </w:r>
       <w:proofErr w:type="spellEnd"/>
       <w:r>
-        <w:rPr>
-          <w:lang w:val="en-US"/>
-        </w:rPr>
         <w:t xml:space="preserve">. </w:t>
       </w:r>
       <w:r>
@@ -39394,9 +39363,6 @@
       <w:pPr>
         <w:pStyle w:val="Code"/>
         <w:ind w:firstLine="709"/>
-        <w:rPr>
-          <w:lang w:val="en-US"/>
-        </w:rPr>
       </w:pPr>
       <w:r>
         <w:rPr>
@@ -39405,9 +39371,6 @@
         <w:t>items</w:t>
       </w:r>
       <w:r>
-        <w:rPr>
-          <w:lang w:val="en-US"/>
-        </w:rPr>
         <w:t>(</w:t>
       </w:r>
       <w:r>
@@ -39417,16 +39380,10 @@
         <w:t>rooms</w:t>
       </w:r>
       <w:r>
-        <w:rPr>
-          <w:lang w:val="en-US"/>
-        </w:rPr>
         <w:t xml:space="preserve">) </w:t>
       </w:r>
       <w:proofErr w:type="gramStart"/>
       <w:r>
-        <w:rPr>
-          <w:lang w:val="en-US"/>
-        </w:rPr>
         <w:t xml:space="preserve">{ </w:t>
       </w:r>
       <w:r>
@@ -39437,9 +39394,6 @@
       </w:r>
       <w:proofErr w:type="gramEnd"/>
       <w:r>
-        <w:rPr>
-          <w:lang w:val="en-US"/>
-        </w:rPr>
         <w:t xml:space="preserve"> -&gt;</w:t>
       </w:r>
     </w:p>
@@ -39447,9 +39401,6 @@
       <w:pPr>
         <w:pStyle w:val="Code"/>
         <w:ind w:left="720" w:firstLine="720"/>
-        <w:rPr>
-          <w:lang w:val="en-US"/>
-        </w:rPr>
       </w:pPr>
       <w:r>
         <w:rPr>
@@ -39458,9 +39409,6 @@
         <w:t>var</w:t>
       </w:r>
       <w:r>
-        <w:rPr>
-          <w:lang w:val="en-US"/>
-        </w:rPr>
         <w:t xml:space="preserve"> </w:t>
       </w:r>
       <w:proofErr w:type="spellStart"/>
@@ -39472,9 +39420,6 @@
       </w:r>
       <w:proofErr w:type="spellEnd"/>
       <w:r>
-        <w:rPr>
-          <w:lang w:val="en-US"/>
-        </w:rPr>
         <w:t xml:space="preserve"> </w:t>
       </w:r>
       <w:r>
@@ -39484,9 +39429,6 @@
         <w:t>by</w:t>
       </w:r>
       <w:r>
-        <w:rPr>
-          <w:lang w:val="en-US"/>
-        </w:rPr>
         <w:t xml:space="preserve"> </w:t>
       </w:r>
       <w:r>
@@ -39496,16 +39438,10 @@
         <w:t>remember</w:t>
       </w:r>
       <w:r>
-        <w:rPr>
-          <w:lang w:val="en-US"/>
-        </w:rPr>
         <w:t xml:space="preserve"> </w:t>
       </w:r>
       <w:proofErr w:type="gramStart"/>
       <w:r>
-        <w:rPr>
-          <w:lang w:val="en-US"/>
-        </w:rPr>
         <w:t xml:space="preserve">{ </w:t>
       </w:r>
       <w:proofErr w:type="spellStart"/>
@@ -39518,9 +39454,6 @@
       <w:proofErr w:type="spellEnd"/>
       <w:proofErr w:type="gramEnd"/>
       <w:r>
-        <w:rPr>
-          <w:lang w:val="en-US"/>
-        </w:rPr>
         <w:t>(0) }</w:t>
       </w:r>
     </w:p>
@@ -42339,9 +42272,6 @@
       <w:pPr>
         <w:pStyle w:val="Code"/>
         <w:ind w:left="709"/>
-        <w:rPr>
-          <w:lang w:val="en-US"/>
-        </w:rPr>
       </w:pPr>
       <w:r>
         <w:rPr>
@@ -42358,9 +42288,6 @@
       </w:r>
       <w:proofErr w:type="spellEnd"/>
       <w:r>
-        <w:rPr>
-          <w:lang w:val="en-US"/>
-        </w:rPr>
         <w:t xml:space="preserve"> = </w:t>
       </w:r>
       <w:r>
@@ -42370,21 +42297,17 @@
         <w:t>Color</w:t>
       </w:r>
       <w:r>
-        <w:rPr>
-          <w:lang w:val="en-US"/>
-        </w:rPr>
         <w:t>(0</w:t>
       </w:r>
+      <w:proofErr w:type="spellStart"/>
       <w:r>
         <w:rPr>
           <w:lang w:val="en-US"/>
         </w:rPr>
         <w:t>xFFF</w:t>
       </w:r>
-      <w:r>
-        <w:rPr>
-          <w:lang w:val="en-US"/>
-        </w:rPr>
+      <w:proofErr w:type="spellEnd"/>
+      <w:r>
         <w:t>44336)</w:t>
       </w:r>
     </w:p>
@@ -42394,9 +42317,6 @@
         <w:ind w:left="709"/>
       </w:pPr>
       <w:r>
-        <w:rPr>
-          <w:lang w:val="en-US"/>
-        </w:rPr>
         <w:t xml:space="preserve">    </w:t>
       </w:r>
       <w:r>
@@ -43240,9 +43160,6 @@
       <w:pPr>
         <w:pStyle w:val="Code"/>
         <w:ind w:left="709"/>
-        <w:rPr>
-          <w:lang w:val="en-US"/>
-        </w:rPr>
       </w:pPr>
       <w:r>
         <w:t xml:space="preserve">    </w:t>
@@ -43256,12 +43173,8 @@
       </w:r>
       <w:proofErr w:type="spellEnd"/>
       <w:r>
-        <w:rPr>
-          <w:lang w:val="en-US"/>
-        </w:rPr>
         <w:t xml:space="preserve"> = </w:t>
       </w:r>
-      <w:proofErr w:type="spellStart"/>
       <w:proofErr w:type="gramStart"/>
       <w:r>
         <w:rPr>
@@ -43270,9 +43183,6 @@
         <w:t>R</w:t>
       </w:r>
       <w:r>
-        <w:rPr>
-          <w:lang w:val="en-US"/>
-        </w:rPr>
         <w:t>.</w:t>
       </w:r>
       <w:r>
@@ -43283,21 +43193,17 @@
       </w:r>
       <w:proofErr w:type="gramEnd"/>
       <w:r>
-        <w:rPr>
-          <w:lang w:val="en-US"/>
-        </w:rPr>
         <w:t>.</w:t>
       </w:r>
+      <w:proofErr w:type="spellStart"/>
       <w:r>
         <w:rPr>
           <w:lang w:val="en-US"/>
         </w:rPr>
         <w:t>mqtt</w:t>
       </w:r>
-      <w:r>
-        <w:rPr>
-          <w:lang w:val="en-US"/>
-        </w:rPr>
+      <w:proofErr w:type="spellEnd"/>
+      <w:r>
         <w:t>_</w:t>
       </w:r>
       <w:r>
@@ -43306,11 +43212,7 @@
         </w:rPr>
         <w:t>logo</w:t>
       </w:r>
-      <w:proofErr w:type="spellEnd"/>
-      <w:r>
-        <w:rPr>
-          <w:lang w:val="en-US"/>
-        </w:rPr>
+      <w:r>
         <w:t>,</w:t>
       </w:r>
     </w:p>
@@ -43323,9 +43225,6 @@
         </w:rPr>
       </w:pPr>
       <w:r>
-        <w:rPr>
-          <w:lang w:val="en-US"/>
-        </w:rPr>
         <w:t xml:space="preserve">    </w:t>
       </w:r>
       <w:r>
@@ -44521,9 +44420,15 @@
       <w:pPr>
         <w:pStyle w:val="Code"/>
         <w:ind w:left="3589" w:firstLine="11"/>
+        <w:rPr>
+          <w:lang w:val="en-US"/>
+        </w:rPr>
       </w:pPr>
       <w:proofErr w:type="gramStart"/>
       <w:r>
+        <w:rPr>
+          <w:lang w:val="en-US"/>
+        </w:rPr>
         <w:t>.</w:t>
       </w:r>
       <w:proofErr w:type="spellStart"/>
@@ -44536,6 +44441,9 @@
       <w:proofErr w:type="spellEnd"/>
       <w:proofErr w:type="gramEnd"/>
       <w:r>
+        <w:rPr>
+          <w:lang w:val="en-US"/>
+        </w:rPr>
         <w:t>(</w:t>
       </w:r>
       <w:proofErr w:type="spellStart"/>
@@ -44547,6 +44455,9 @@
       </w:r>
       <w:proofErr w:type="spellEnd"/>
       <w:r>
+        <w:rPr>
+          <w:lang w:val="en-US"/>
+        </w:rPr>
         <w:t xml:space="preserve">, </w:t>
       </w:r>
       <w:r>
@@ -44556,6 +44467,9 @@
         <w:t>room</w:t>
       </w:r>
       <w:r>
+        <w:rPr>
+          <w:lang w:val="en-US"/>
+        </w:rPr>
         <w:t>.</w:t>
       </w:r>
       <w:r>
@@ -44565,6 +44479,9 @@
         <w:t>id</w:t>
       </w:r>
       <w:r>
+        <w:rPr>
+          <w:lang w:val="en-US"/>
+        </w:rPr>
         <w:t>)</w:t>
       </w:r>
     </w:p>
@@ -44580,6 +44497,9 @@
         <w:t> </w:t>
       </w:r>
       <w:r>
+        <w:rPr>
+          <w:lang w:val="en-US"/>
+        </w:rPr>
         <w:t xml:space="preserve"> </w:t>
       </w:r>
       <w:r>
@@ -44589,6 +44509,9 @@
         <w:t> </w:t>
       </w:r>
       <w:r>
+        <w:rPr>
+          <w:lang w:val="en-US"/>
+        </w:rPr>
         <w:t xml:space="preserve"> </w:t>
       </w:r>
       <w:r>
@@ -44598,6 +44521,9 @@
         <w:t> </w:t>
       </w:r>
       <w:r>
+        <w:rPr>
+          <w:lang w:val="en-US"/>
+        </w:rPr>
         <w:t xml:space="preserve"> </w:t>
       </w:r>
       <w:r>
@@ -44607,6 +44533,9 @@
         <w:t> </w:t>
       </w:r>
       <w:r>
+        <w:rPr>
+          <w:lang w:val="en-US"/>
+        </w:rPr>
         <w:t xml:space="preserve"> </w:t>
       </w:r>
       <w:r>
@@ -44616,6 +44545,9 @@
         <w:t> </w:t>
       </w:r>
       <w:r>
+        <w:rPr>
+          <w:lang w:val="en-US"/>
+        </w:rPr>
         <w:t xml:space="preserve"> </w:t>
       </w:r>
       <w:r>
@@ -44625,6 +44557,9 @@
         <w:t> </w:t>
       </w:r>
       <w:r>
+        <w:rPr>
+          <w:lang w:val="en-US"/>
+        </w:rPr>
         <w:t xml:space="preserve"> </w:t>
       </w:r>
       <w:r>
@@ -47119,7 +47054,21 @@
         <w:rPr>
           <w:lang w:val="en-US"/>
         </w:rPr>
-        <w:t>/mosquitto/config/</w:t>
+        <w:t>/</w:t>
+      </w:r>
+      <w:proofErr w:type="spellStart"/>
+      <w:r>
+        <w:rPr>
+          <w:lang w:val="en-US"/>
+        </w:rPr>
+        <w:t>mosquitto</w:t>
+      </w:r>
+      <w:proofErr w:type="spellEnd"/>
+      <w:r>
+        <w:rPr>
+          <w:lang w:val="en-US"/>
+        </w:rPr>
+        <w:t>/config/</w:t>
       </w:r>
       <w:proofErr w:type="spellStart"/>
       <w:r>
@@ -47157,7 +47106,21 @@
         <w:rPr>
           <w:lang w:val="en-US"/>
         </w:rPr>
-        <w:t>/mosquitto/config/</w:t>
+        <w:t>/</w:t>
+      </w:r>
+      <w:proofErr w:type="spellStart"/>
+      <w:r>
+        <w:rPr>
+          <w:lang w:val="en-US"/>
+        </w:rPr>
+        <w:t>mosquitto</w:t>
+      </w:r>
+      <w:proofErr w:type="spellEnd"/>
+      <w:r>
+        <w:rPr>
+          <w:lang w:val="en-US"/>
+        </w:rPr>
+        <w:t>/config/</w:t>
       </w:r>
       <w:proofErr w:type="spellStart"/>
       <w:r>
@@ -47583,15 +47546,7 @@
         <w:pStyle w:val="afff9"/>
       </w:pPr>
       <w:r>
-        <w:t xml:space="preserve">Процесс установки может незначительно отличаться в зависимости от версии операционной системы </w:t>
-      </w:r>
-      <w:proofErr w:type="spellStart"/>
-      <w:r>
-        <w:t>Android</w:t>
-      </w:r>
-      <w:proofErr w:type="spellEnd"/>
-      <w:r>
-        <w:t xml:space="preserve"> или модели устройства.</w:t>
+        <w:t>Процесс установки может незначительно отличаться в зависимости от версии операционной системы Android или модели устройства.</w:t>
       </w:r>
     </w:p>
     <w:p>
@@ -47606,6 +47561,78 @@
       <w:r>
         <w:t>После завершения установки приложение готово к использованию. Для запуска необходимо нажать на иконку с соответствующим названием, отображённую на рабочем столе устройства</w:t>
       </w:r>
+      <w:r>
+        <w:t xml:space="preserve"> показанную на рисунке </w:t>
+      </w:r>
+      <w:r>
+        <w:rPr>
+          <w:highlight w:val="yellow"/>
+        </w:rPr>
+        <w:t>5.8</w:t>
+      </w:r>
+      <w:r>
+        <w:t>.</w:t>
+      </w:r>
+    </w:p>
+    <w:p>
+      <w:pPr>
+        <w:pStyle w:val="Image"/>
+      </w:pPr>
+    </w:p>
+    <w:p>
+      <w:pPr>
+        <w:pStyle w:val="Image"/>
+      </w:pPr>
+      <w:r>
+        <w:drawing>
+          <wp:inline distT="0" distB="0" distL="0" distR="0" wp14:anchorId="0E71D331" wp14:editId="3C861D67">
+            <wp:extent cx="892342" cy="952500"/>
+            <wp:effectExtent l="0" t="0" r="3175" b="0"/>
+            <wp:docPr id="19" name="Рисунок 19"/>
+            <wp:cNvGraphicFramePr>
+              <a:graphicFrameLocks xmlns:a="http://schemas.openxmlformats.org/drawingml/2006/main" noChangeAspect="1"/>
+            </wp:cNvGraphicFramePr>
+            <a:graphic xmlns:a="http://schemas.openxmlformats.org/drawingml/2006/main">
+              <a:graphicData uri="http://schemas.openxmlformats.org/drawingml/2006/picture">
+                <pic:pic xmlns:pic="http://schemas.openxmlformats.org/drawingml/2006/picture">
+                  <pic:nvPicPr>
+                    <pic:cNvPr id="1" name=""/>
+                    <pic:cNvPicPr/>
+                  </pic:nvPicPr>
+                  <pic:blipFill>
+                    <a:blip r:embed="rId20"/>
+                    <a:stretch>
+                      <a:fillRect/>
+                    </a:stretch>
+                  </pic:blipFill>
+                  <pic:spPr>
+                    <a:xfrm>
+                      <a:off x="0" y="0"/>
+                      <a:ext cx="895046" cy="955386"/>
+                    </a:xfrm>
+                    <a:prstGeom prst="rect">
+                      <a:avLst/>
+                    </a:prstGeom>
+                  </pic:spPr>
+                </pic:pic>
+              </a:graphicData>
+            </a:graphic>
+          </wp:inline>
+        </w:drawing>
+      </w:r>
+    </w:p>
+    <w:p>
+      <w:pPr>
+        <w:pStyle w:val="Image"/>
+      </w:pPr>
+      <w:r>
+        <w:t>Рисунок 5.8 – Установленное приложение</w:t>
+      </w:r>
+    </w:p>
+    <w:p>
+      <w:pPr>
+        <w:pStyle w:val="Image"/>
+      </w:pPr>
     </w:p>
     <w:p>
       <w:pPr>
@@ -47632,9 +47659,9 @@
       </w:pPr>
       <w:r>
         <w:drawing>
-          <wp:inline distT="0" distB="0" distL="0" distR="0" wp14:anchorId="47B3C482" wp14:editId="3FCBB2FE">
-            <wp:extent cx="2481942" cy="5517066"/>
-            <wp:effectExtent l="0" t="0" r="0" b="7620"/>
+          <wp:inline distT="0" distB="0" distL="0" distR="0" wp14:anchorId="47B3C482" wp14:editId="66615466">
+            <wp:extent cx="2930628" cy="3779520"/>
+            <wp:effectExtent l="0" t="0" r="3175" b="0"/>
             <wp:docPr id="12" name="Рисунок 12"/>
             <wp:cNvGraphicFramePr>
               <a:graphicFrameLocks xmlns:a="http://schemas.openxmlformats.org/drawingml/2006/main" noChangeAspect="1"/>
@@ -47648,299 +47675,6 @@
                       <a:picLocks noChangeAspect="1" noChangeArrowheads="1"/>
                     </pic:cNvPicPr>
                   </pic:nvPicPr>
-                  <pic:blipFill>
-                    <a:blip r:embed="rId20" cstate="print">
-                      <a:extLst>
-                        <a:ext uri="{28A0092B-C50C-407E-A947-70E740481C1C}">
-                          <a14:useLocalDpi xmlns:a14="http://schemas.microsoft.com/office/drawing/2010/main" val="0"/>
-                        </a:ext>
-                      </a:extLst>
-                    </a:blip>
-                    <a:srcRect/>
-                    <a:stretch>
-                      <a:fillRect/>
-                    </a:stretch>
-                  </pic:blipFill>
-                  <pic:spPr bwMode="auto">
-                    <a:xfrm>
-                      <a:off x="0" y="0"/>
-                      <a:ext cx="2481942" cy="5517066"/>
-                    </a:xfrm>
-                    <a:prstGeom prst="rect">
-                      <a:avLst/>
-                    </a:prstGeom>
-                    <a:noFill/>
-                    <a:ln>
-                      <a:noFill/>
-                    </a:ln>
-                  </pic:spPr>
-                </pic:pic>
-              </a:graphicData>
-            </a:graphic>
-          </wp:inline>
-        </w:drawing>
-      </w:r>
-    </w:p>
-    <w:p>
-      <w:pPr>
-        <w:pStyle w:val="Image"/>
-      </w:pPr>
-      <w:r>
-        <w:t>Рисунок 5</w:t>
-      </w:r>
-      <w:r>
-        <w:t>.8</w:t>
-      </w:r>
-      <w:r>
-        <w:t xml:space="preserve"> – Экран авторизации </w:t>
-      </w:r>
-      <w:r>
-        <w:t>приложения</w:t>
-      </w:r>
-    </w:p>
-    <w:p>
-      <w:pPr>
-        <w:pStyle w:val="afff9"/>
-      </w:pPr>
-    </w:p>
-    <w:p>
-      <w:pPr>
-        <w:pStyle w:val="3111"/>
-      </w:pPr>
-      <w:r>
-        <w:t>На экране авторизации отображается форма для ввода данных, необходимых для подключения к системе «умный дом»</w:t>
-      </w:r>
-      <w:r>
-        <w:t xml:space="preserve">. </w:t>
-      </w:r>
-      <w:r>
-        <w:t>Форма содержит четыре поля:</w:t>
-      </w:r>
-    </w:p>
-    <w:p>
-      <w:pPr>
-        <w:pStyle w:val="a"/>
-        <w:jc w:val="both"/>
-      </w:pPr>
-      <w:r>
-        <w:rPr>
-          <w:sz w:val="28"/>
-          <w:szCs w:val="28"/>
-        </w:rPr>
-        <w:t> </w:t>
-      </w:r>
-      <w:r>
-        <w:rPr>
-          <w:sz w:val="28"/>
-          <w:szCs w:val="28"/>
-          <w:lang w:val="en-US"/>
-        </w:rPr>
-        <w:t>IP</w:t>
-      </w:r>
-      <w:r>
-        <w:rPr>
-          <w:sz w:val="28"/>
-          <w:szCs w:val="28"/>
-        </w:rPr>
-        <w:t xml:space="preserve">-адрес брокера – адрес сервера, на котором работает </w:t>
-      </w:r>
-      <w:r>
-        <w:rPr>
-          <w:sz w:val="28"/>
-          <w:szCs w:val="28"/>
-          <w:lang w:val="en-US"/>
-        </w:rPr>
-        <w:t>MQTT</w:t>
-      </w:r>
-      <w:r>
-        <w:rPr>
-          <w:sz w:val="28"/>
-          <w:szCs w:val="28"/>
-        </w:rPr>
-        <w:t>-брокер;</w:t>
-      </w:r>
-    </w:p>
-    <w:p>
-      <w:pPr>
-        <w:pStyle w:val="a"/>
-        <w:jc w:val="both"/>
-      </w:pPr>
-      <w:r>
-        <w:rPr>
-          <w:sz w:val="28"/>
-          <w:szCs w:val="28"/>
-        </w:rPr>
-        <w:t> порт – номер порта, используемого для соединения с брокером;</w:t>
-      </w:r>
-    </w:p>
-    <w:p>
-      <w:pPr>
-        <w:pStyle w:val="a"/>
-        <w:jc w:val="both"/>
-      </w:pPr>
-      <w:r>
-        <w:rPr>
-          <w:sz w:val="28"/>
-          <w:szCs w:val="28"/>
-        </w:rPr>
-        <w:t> имя пользователя – логин для авторизации (если требуется);</w:t>
-      </w:r>
-    </w:p>
-    <w:p>
-      <w:pPr>
-        <w:pStyle w:val="a"/>
-        <w:jc w:val="both"/>
-      </w:pPr>
-      <w:r>
-        <w:rPr>
-          <w:sz w:val="28"/>
-          <w:szCs w:val="28"/>
-        </w:rPr>
-        <w:t> пароль – пароль для авторизации (если требуется).</w:t>
-      </w:r>
-    </w:p>
-    <w:p>
-      <w:pPr>
-        <w:pStyle w:val="afff9"/>
-      </w:pPr>
-      <w:r>
-        <w:t>После заполнения обязательных полей пользователь инициирует проверку</w:t>
-      </w:r>
-      <w:r>
-        <w:t xml:space="preserve"> валидности</w:t>
-      </w:r>
-      <w:r>
-        <w:t xml:space="preserve"> данных, нажав кнопку </w:t>
-      </w:r>
-      <w:r>
-        <w:t>добавления брокера</w:t>
-      </w:r>
-      <w:r>
-        <w:t>. Приложение выполняет попытку установить соединение с указанным MQTT-брокером.</w:t>
-      </w:r>
-      <w:r>
-        <w:t xml:space="preserve"> </w:t>
-      </w:r>
-      <w:r>
-        <w:t>В случае успешного подключения информация о системе сохраняется в локальную базу данных устройства, после чего на главном экране</w:t>
-      </w:r>
-      <w:r>
-        <w:t xml:space="preserve">, </w:t>
-      </w:r>
-      <w:r>
-        <w:t>под формой авторизации</w:t>
-      </w:r>
-      <w:r>
-        <w:t>,</w:t>
-      </w:r>
-      <w:r>
-        <w:t xml:space="preserve"> появляется соответствующая карточка</w:t>
-      </w:r>
-      <w:r>
-        <w:t xml:space="preserve"> (см. рисунок </w:t>
-      </w:r>
-      <w:r>
-        <w:t>5.9</w:t>
-      </w:r>
-      <w:r>
-        <w:t>)</w:t>
-      </w:r>
-      <w:r>
-        <w:t xml:space="preserve"> с </w:t>
-      </w:r>
-      <w:r>
-        <w:t>информацией о системе</w:t>
-      </w:r>
-      <w:r>
-        <w:t xml:space="preserve"> и </w:t>
-      </w:r>
-      <w:r>
-        <w:t xml:space="preserve">следующими </w:t>
-      </w:r>
-      <w:r>
-        <w:t xml:space="preserve">элементами управления: </w:t>
-      </w:r>
-    </w:p>
-    <w:p>
-      <w:pPr>
-        <w:pStyle w:val="a"/>
-        <w:jc w:val="both"/>
-      </w:pPr>
-      <w:r>
-        <w:rPr>
-          <w:sz w:val="28"/>
-          <w:szCs w:val="28"/>
-        </w:rPr>
-        <w:t> кнопка «войти» – для перехода к управлению системой</w:t>
-      </w:r>
-      <w:r>
-        <w:t>;</w:t>
-      </w:r>
-    </w:p>
-    <w:p>
-      <w:pPr>
-        <w:pStyle w:val="a"/>
-        <w:jc w:val="both"/>
-      </w:pPr>
-      <w:r>
-        <w:t> </w:t>
-      </w:r>
-      <w:r>
-        <w:rPr>
-          <w:sz w:val="28"/>
-          <w:szCs w:val="28"/>
-        </w:rPr>
-        <w:t>кнопка «удалить» – для удаления записи о доступном подключении</w:t>
-      </w:r>
-      <w:r>
-        <w:rPr>
-          <w:sz w:val="28"/>
-          <w:szCs w:val="28"/>
-        </w:rPr>
-        <w:t>.</w:t>
-      </w:r>
-    </w:p>
-    <w:p>
-      <w:pPr>
-        <w:pStyle w:val="afff9"/>
-        <w:rPr>
-          <w:lang w:val="en-US"/>
-        </w:rPr>
-      </w:pPr>
-    </w:p>
-    <w:p>
-      <w:pPr>
-        <w:pStyle w:val="Image"/>
-        <w:rPr>
-          <w:lang w:val="en-US"/>
-        </w:rPr>
-      </w:pPr>
-    </w:p>
-    <w:p>
-      <w:pPr>
-        <w:pStyle w:val="Image"/>
-        <w:rPr>
-          <w:lang w:val="en-US"/>
-        </w:rPr>
-      </w:pPr>
-      <w:r>
-        <w:drawing>
-          <wp:inline distT="0" distB="0" distL="0" distR="0" wp14:anchorId="5EC9B000" wp14:editId="40A2C77C">
-            <wp:extent cx="2553194" cy="4505259"/>
-            <wp:effectExtent l="0" t="0" r="0" b="0"/>
-            <wp:docPr id="16" name="Рисунок 16"/>
-            <wp:cNvGraphicFramePr>
-              <a:graphicFrameLocks xmlns:a="http://schemas.openxmlformats.org/drawingml/2006/main" noChangeAspect="1"/>
-            </wp:cNvGraphicFramePr>
-            <a:graphic xmlns:a="http://schemas.openxmlformats.org/drawingml/2006/main">
-              <a:graphicData uri="http://schemas.openxmlformats.org/drawingml/2006/picture">
-                <pic:pic xmlns:pic="http://schemas.openxmlformats.org/drawingml/2006/picture">
-                  <pic:nvPicPr>
-                    <pic:cNvPr id="0" name="Picture 3"/>
-                    <pic:cNvPicPr>
-                      <a:picLocks noChangeAspect="1" noChangeArrowheads="1"/>
-                    </pic:cNvPicPr>
-                  </pic:nvPicPr>
                   <pic:blipFill rotWithShape="1">
                     <a:blip r:embed="rId21" cstate="print">
                       <a:extLst>
@@ -47949,13 +47683,13 @@
                         </a:ext>
                       </a:extLst>
                     </a:blip>
-                    <a:srcRect b="21980"/>
+                    <a:srcRect b="41983"/>
                     <a:stretch/>
                   </pic:blipFill>
                   <pic:spPr bwMode="auto">
                     <a:xfrm>
                       <a:off x="0" y="0"/>
-                      <a:ext cx="2639355" cy="4657295"/>
+                      <a:ext cx="2942922" cy="3795376"/>
                     </a:xfrm>
                     <a:prstGeom prst="rect">
                       <a:avLst/>
@@ -47980,14 +47714,286 @@
     <w:p>
       <w:pPr>
         <w:pStyle w:val="Image"/>
-        <w:rPr>
-          <w:lang w:val="en-US"/>
-        </w:rPr>
       </w:pPr>
       <w:r>
         <w:t>Рисунок 5</w:t>
       </w:r>
       <w:r>
+        <w:t>.8</w:t>
+      </w:r>
+      <w:r>
+        <w:t xml:space="preserve"> – Экран авторизации </w:t>
+      </w:r>
+      <w:r>
+        <w:t>приложения</w:t>
+      </w:r>
+    </w:p>
+    <w:p>
+      <w:pPr>
+        <w:pStyle w:val="3111"/>
+      </w:pPr>
+      <w:r>
+        <w:lastRenderedPageBreak/>
+        <w:t>На экране авторизации отображается форма для ввода данных, необходимых для подключения к системе «умный дом»</w:t>
+      </w:r>
+      <w:r>
+        <w:t xml:space="preserve">. </w:t>
+      </w:r>
+      <w:r>
+        <w:t>Форма содержит четыре поля:</w:t>
+      </w:r>
+    </w:p>
+    <w:p>
+      <w:pPr>
+        <w:pStyle w:val="a"/>
+        <w:jc w:val="both"/>
+      </w:pPr>
+      <w:r>
+        <w:rPr>
+          <w:sz w:val="28"/>
+          <w:szCs w:val="28"/>
+        </w:rPr>
+        <w:t> </w:t>
+      </w:r>
+      <w:r>
+        <w:rPr>
+          <w:sz w:val="28"/>
+          <w:szCs w:val="28"/>
+          <w:lang w:val="en-US"/>
+        </w:rPr>
+        <w:t>IP</w:t>
+      </w:r>
+      <w:r>
+        <w:rPr>
+          <w:sz w:val="28"/>
+          <w:szCs w:val="28"/>
+        </w:rPr>
+        <w:t xml:space="preserve">-адрес брокера – адрес сервера, на котором работает </w:t>
+      </w:r>
+      <w:r>
+        <w:rPr>
+          <w:sz w:val="28"/>
+          <w:szCs w:val="28"/>
+          <w:lang w:val="en-US"/>
+        </w:rPr>
+        <w:t>MQTT</w:t>
+      </w:r>
+      <w:r>
+        <w:rPr>
+          <w:sz w:val="28"/>
+          <w:szCs w:val="28"/>
+        </w:rPr>
+        <w:t>-брокер;</w:t>
+      </w:r>
+    </w:p>
+    <w:p>
+      <w:pPr>
+        <w:pStyle w:val="a"/>
+        <w:jc w:val="both"/>
+      </w:pPr>
+      <w:r>
+        <w:rPr>
+          <w:sz w:val="28"/>
+          <w:szCs w:val="28"/>
+        </w:rPr>
+        <w:t> порт – номер порта, используемого для соединения с брокером;</w:t>
+      </w:r>
+    </w:p>
+    <w:p>
+      <w:pPr>
+        <w:pStyle w:val="a"/>
+        <w:jc w:val="both"/>
+      </w:pPr>
+      <w:r>
+        <w:rPr>
+          <w:sz w:val="28"/>
+          <w:szCs w:val="28"/>
+        </w:rPr>
+        <w:t> имя пользователя – логин для авторизации (если требуется);</w:t>
+      </w:r>
+    </w:p>
+    <w:p>
+      <w:pPr>
+        <w:pStyle w:val="a"/>
+        <w:jc w:val="both"/>
+      </w:pPr>
+      <w:r>
+        <w:rPr>
+          <w:sz w:val="28"/>
+          <w:szCs w:val="28"/>
+        </w:rPr>
+        <w:t> пароль – пароль для авторизации (если требуется).</w:t>
+      </w:r>
+    </w:p>
+    <w:p>
+      <w:pPr>
+        <w:pStyle w:val="afff9"/>
+      </w:pPr>
+      <w:r>
+        <w:t>После заполнения обязательных полей пользователь инициирует проверку</w:t>
+      </w:r>
+      <w:r>
+        <w:t xml:space="preserve"> валидности</w:t>
+      </w:r>
+      <w:r>
+        <w:t xml:space="preserve"> данных, нажав кнопку </w:t>
+      </w:r>
+      <w:r>
+        <w:t>добавления брокера</w:t>
+      </w:r>
+      <w:r>
+        <w:t>. Приложение выполняет попытку установить соединение с указанным MQTT-брокером.</w:t>
+      </w:r>
+      <w:r>
+        <w:t xml:space="preserve"> </w:t>
+      </w:r>
+      <w:r>
+        <w:t>В случае успешного подключения информация о системе сохраняется в локальную базу данных устройства, после чего на главном экране</w:t>
+      </w:r>
+      <w:r>
+        <w:t xml:space="preserve">, </w:t>
+      </w:r>
+      <w:r>
+        <w:t>под формой авторизации</w:t>
+      </w:r>
+      <w:r>
+        <w:t>,</w:t>
+      </w:r>
+      <w:r>
+        <w:t xml:space="preserve"> появляется соответствующая карточка</w:t>
+      </w:r>
+      <w:r>
+        <w:t xml:space="preserve"> (см. рисунок </w:t>
+      </w:r>
+      <w:r>
+        <w:t>5.9</w:t>
+      </w:r>
+      <w:r>
+        <w:t>)</w:t>
+      </w:r>
+      <w:r>
+        <w:t xml:space="preserve"> с </w:t>
+      </w:r>
+      <w:r>
+        <w:t>информацией о системе</w:t>
+      </w:r>
+      <w:r>
+        <w:t xml:space="preserve"> и </w:t>
+      </w:r>
+      <w:r>
+        <w:t xml:space="preserve">следующими </w:t>
+      </w:r>
+      <w:r>
+        <w:t xml:space="preserve">элементами управления: </w:t>
+      </w:r>
+    </w:p>
+    <w:p>
+      <w:pPr>
+        <w:pStyle w:val="a"/>
+        <w:jc w:val="both"/>
+      </w:pPr>
+      <w:r>
+        <w:rPr>
+          <w:sz w:val="28"/>
+          <w:szCs w:val="28"/>
+        </w:rPr>
+        <w:t> кнопка «войти» – для перехода к управлению системой</w:t>
+      </w:r>
+      <w:r>
+        <w:t>;</w:t>
+      </w:r>
+    </w:p>
+    <w:p>
+      <w:pPr>
+        <w:pStyle w:val="a"/>
+        <w:jc w:val="both"/>
+      </w:pPr>
+      <w:r>
+        <w:t> </w:t>
+      </w:r>
+      <w:r>
+        <w:rPr>
+          <w:sz w:val="28"/>
+          <w:szCs w:val="28"/>
+        </w:rPr>
+        <w:t>кнопка «удалить» – для удаления записи о доступном подключении</w:t>
+      </w:r>
+      <w:r>
+        <w:rPr>
+          <w:sz w:val="28"/>
+          <w:szCs w:val="28"/>
+        </w:rPr>
+        <w:t>.</w:t>
+      </w:r>
+    </w:p>
+    <w:p>
+      <w:pPr>
+        <w:pStyle w:val="afff9"/>
+      </w:pPr>
+    </w:p>
+    <w:p>
+      <w:pPr>
+        <w:pStyle w:val="Image"/>
+      </w:pPr>
+    </w:p>
+    <w:p>
+      <w:pPr>
+        <w:pStyle w:val="Image"/>
+      </w:pPr>
+      <w:r>
+        <w:rPr>
+          <w:lang w:val="en-US"/>
+        </w:rPr>
+        <w:drawing>
+          <wp:inline distT="0" distB="0" distL="0" distR="0" wp14:anchorId="3EAE81CF" wp14:editId="3CBEAEDE">
+            <wp:extent cx="2750315" cy="4533900"/>
+            <wp:effectExtent l="0" t="0" r="0" b="0"/>
+            <wp:docPr id="23" name="Рисунок 23"/>
+            <wp:cNvGraphicFramePr>
+              <a:graphicFrameLocks xmlns:a="http://schemas.openxmlformats.org/drawingml/2006/main" noChangeAspect="1"/>
+            </wp:cNvGraphicFramePr>
+            <a:graphic xmlns:a="http://schemas.openxmlformats.org/drawingml/2006/main">
+              <a:graphicData uri="http://schemas.openxmlformats.org/drawingml/2006/picture">
+                <pic:pic xmlns:pic="http://schemas.openxmlformats.org/drawingml/2006/picture">
+                  <pic:nvPicPr>
+                    <pic:cNvPr id="1" name=""/>
+                    <pic:cNvPicPr/>
+                  </pic:nvPicPr>
+                  <pic:blipFill>
+                    <a:blip r:embed="rId22"/>
+                    <a:stretch>
+                      <a:fillRect/>
+                    </a:stretch>
+                  </pic:blipFill>
+                  <pic:spPr>
+                    <a:xfrm>
+                      <a:off x="0" y="0"/>
+                      <a:ext cx="2751847" cy="4536426"/>
+                    </a:xfrm>
+                    <a:prstGeom prst="rect">
+                      <a:avLst/>
+                    </a:prstGeom>
+                  </pic:spPr>
+                </pic:pic>
+              </a:graphicData>
+            </a:graphic>
+          </wp:inline>
+        </w:drawing>
+      </w:r>
+    </w:p>
+    <w:p>
+      <w:pPr>
+        <w:pStyle w:val="Image"/>
+      </w:pPr>
+    </w:p>
+    <w:p>
+      <w:pPr>
+        <w:pStyle w:val="Image"/>
+      </w:pPr>
+      <w:r>
+        <w:t>Рисунок 5</w:t>
+      </w:r>
+      <w:r>
         <w:t>.9</w:t>
       </w:r>
       <w:r>
@@ -47997,9 +48003,6 @@
     <w:p>
       <w:pPr>
         <w:pStyle w:val="Image"/>
-        <w:rPr>
-          <w:lang w:val="en-US"/>
-        </w:rPr>
       </w:pPr>
     </w:p>
     <w:p>
@@ -48021,11 +48024,6 @@
       <w:r>
         <w:t>.</w:t>
       </w:r>
-    </w:p>
-    <w:p>
-      <w:pPr>
-        <w:pStyle w:val="afff9"/>
-      </w:pPr>
     </w:p>
     <w:p>
       <w:pPr>
@@ -48037,6 +48035,7 @@
         <w:ind w:left="0" w:firstLine="709"/>
       </w:pPr>
       <w:r>
+        <w:lastRenderedPageBreak/>
         <w:t>После успешного входа в систему пользователь попадает на главный экран управления системой умного дома. На этом экране отображаются все устройства</w:t>
       </w:r>
       <w:r>
@@ -48075,9 +48074,9 @@
       </w:pPr>
       <w:r>
         <w:drawing>
-          <wp:inline distT="0" distB="0" distL="0" distR="0" wp14:anchorId="29751CDC" wp14:editId="7647EED8">
-            <wp:extent cx="2861310" cy="2433854"/>
-            <wp:effectExtent l="0" t="0" r="0" b="5080"/>
+          <wp:inline distT="0" distB="0" distL="0" distR="0" wp14:anchorId="29751CDC" wp14:editId="742BB6BB">
+            <wp:extent cx="3002280" cy="2553764"/>
+            <wp:effectExtent l="0" t="0" r="7620" b="0"/>
             <wp:docPr id="20" name="Рисунок 20"/>
             <wp:cNvGraphicFramePr>
               <a:graphicFrameLocks xmlns:a="http://schemas.openxmlformats.org/drawingml/2006/main" noChangeAspect="1"/>
@@ -48092,7 +48091,518 @@
                     </pic:cNvPicPr>
                   </pic:nvPicPr>
                   <pic:blipFill rotWithShape="1">
-                    <a:blip r:embed="rId22" cstate="print">
+                    <a:blip r:embed="rId23" cstate="print">
+                      <a:extLst>
+                        <a:ext uri="{28A0092B-C50C-407E-A947-70E740481C1C}">
+                          <a14:useLocalDpi xmlns:a14="http://schemas.microsoft.com/office/drawing/2010/main" val="0"/>
+                        </a:ext>
+                      </a:extLst>
+                    </a:blip>
+                    <a:srcRect t="4105" b="57646"/>
+                    <a:stretch/>
+                  </pic:blipFill>
+                  <pic:spPr bwMode="auto">
+                    <a:xfrm>
+                      <a:off x="0" y="0"/>
+                      <a:ext cx="3023953" cy="2572199"/>
+                    </a:xfrm>
+                    <a:prstGeom prst="rect">
+                      <a:avLst/>
+                    </a:prstGeom>
+                    <a:noFill/>
+                    <a:ln>
+                      <a:noFill/>
+                    </a:ln>
+                    <a:extLst>
+                      <a:ext uri="{53640926-AAD7-44D8-BBD7-CCE9431645EC}">
+                        <a14:shadowObscured xmlns:a14="http://schemas.microsoft.com/office/drawing/2010/main"/>
+                      </a:ext>
+                    </a:extLst>
+                  </pic:spPr>
+                </pic:pic>
+              </a:graphicData>
+            </a:graphic>
+          </wp:inline>
+        </w:drawing>
+      </w:r>
+    </w:p>
+    <w:p>
+      <w:pPr>
+        <w:pStyle w:val="Image"/>
+      </w:pPr>
+      <w:r>
+        <w:rPr>
+          <w:highlight w:val="yellow"/>
+        </w:rPr>
+        <w:t>Рисунок 5.10 – Главный экран приложения</w:t>
+      </w:r>
+    </w:p>
+    <w:p>
+      <w:pPr>
+        <w:pStyle w:val="afff9"/>
+      </w:pPr>
+    </w:p>
+    <w:p>
+      <w:pPr>
+        <w:pStyle w:val="3111"/>
+      </w:pPr>
+      <w:r>
+        <w:t>Для добавления новых устройств</w:t>
+      </w:r>
+      <w:r>
+        <w:t xml:space="preserve"> </w:t>
+      </w:r>
+      <w:r>
+        <w:t xml:space="preserve">необходимо ознакомиться со списком поддерживаемых устройств на официальном сайте поставщика программного обеспечения </w:t>
+      </w:r>
+      <w:r>
+        <w:rPr>
+          <w:lang w:val="en-US"/>
+        </w:rPr>
+        <w:t>SLS</w:t>
+      </w:r>
+      <w:r>
+        <w:t xml:space="preserve"> </w:t>
+      </w:r>
+      <w:r>
+        <w:rPr>
+          <w:lang w:val="en-US"/>
+        </w:rPr>
+        <w:t>Smart</w:t>
+      </w:r>
+      <w:r>
+        <w:t xml:space="preserve"> </w:t>
+      </w:r>
+      <w:r>
+        <w:rPr>
+          <w:lang w:val="en-US"/>
+        </w:rPr>
+        <w:t>Home</w:t>
+      </w:r>
+      <w:r>
+        <w:t xml:space="preserve"> </w:t>
+      </w:r>
+      <w:r>
+        <w:t>[</w:t>
+      </w:r>
+      <w:r>
+        <w:t>5</w:t>
+      </w:r>
+      <w:r>
+        <w:t>]</w:t>
+      </w:r>
+      <w:r>
+        <w:t xml:space="preserve">. Если устройство присутствует в списке поддерживаемых, необходимо перейти во вкладку </w:t>
+      </w:r>
+      <w:r>
+        <w:t>«</w:t>
+      </w:r>
+      <w:r>
+        <w:rPr>
+          <w:lang w:val="en-US"/>
+        </w:rPr>
+        <w:t>Settings</w:t>
+      </w:r>
+      <w:r>
+        <w:t>»</w:t>
+      </w:r>
+      <w:r>
+        <w:t xml:space="preserve">, где доступна функция </w:t>
+      </w:r>
+      <w:r>
+        <w:t xml:space="preserve">обнаружения и </w:t>
+      </w:r>
+      <w:r>
+        <w:t>добавления нов</w:t>
+      </w:r>
+      <w:r>
+        <w:t>ых</w:t>
+      </w:r>
+      <w:r>
+        <w:t xml:space="preserve"> устройств. </w:t>
+      </w:r>
+      <w:r>
+        <w:t xml:space="preserve"> (см. рисунок </w:t>
+      </w:r>
+      <w:r>
+        <w:t>5.11</w:t>
+      </w:r>
+      <w:r>
+        <w:t>)</w:t>
+      </w:r>
+      <w:r>
+        <w:t>.</w:t>
+      </w:r>
+    </w:p>
+    <w:p>
+      <w:pPr>
+        <w:pStyle w:val="afff9"/>
+        <w:rPr>
+          <w:noProof/>
+          <w:lang w:val="en-US"/>
+        </w:rPr>
+      </w:pPr>
+    </w:p>
+    <w:p>
+      <w:pPr>
+        <w:pStyle w:val="Image"/>
+      </w:pPr>
+      <w:r>
+        <w:drawing>
+          <wp:inline distT="0" distB="0" distL="0" distR="0" wp14:anchorId="28AAE267" wp14:editId="5898E122">
+            <wp:extent cx="3101340" cy="2604862"/>
+            <wp:effectExtent l="0" t="0" r="3810" b="5080"/>
+            <wp:docPr id="21" name="Рисунок 21"/>
+            <wp:cNvGraphicFramePr>
+              <a:graphicFrameLocks xmlns:a="http://schemas.openxmlformats.org/drawingml/2006/main" noChangeAspect="1"/>
+            </wp:cNvGraphicFramePr>
+            <a:graphic xmlns:a="http://schemas.openxmlformats.org/drawingml/2006/main">
+              <a:graphicData uri="http://schemas.openxmlformats.org/drawingml/2006/picture">
+                <pic:pic xmlns:pic="http://schemas.openxmlformats.org/drawingml/2006/picture">
+                  <pic:nvPicPr>
+                    <pic:cNvPr id="0" name="Picture 12"/>
+                    <pic:cNvPicPr>
+                      <a:picLocks noChangeAspect="1" noChangeArrowheads="1"/>
+                    </pic:cNvPicPr>
+                  </pic:nvPicPr>
+                  <pic:blipFill rotWithShape="1">
+                    <a:blip r:embed="rId24" cstate="print">
+                      <a:extLst>
+                        <a:ext uri="{28A0092B-C50C-407E-A947-70E740481C1C}">
+                          <a14:useLocalDpi xmlns:a14="http://schemas.microsoft.com/office/drawing/2010/main" val="0"/>
+                        </a:ext>
+                      </a:extLst>
+                    </a:blip>
+                    <a:srcRect t="4586" b="57646"/>
+                    <a:stretch/>
+                  </pic:blipFill>
+                  <pic:spPr bwMode="auto">
+                    <a:xfrm>
+                      <a:off x="0" y="0"/>
+                      <a:ext cx="3122237" cy="2622414"/>
+                    </a:xfrm>
+                    <a:prstGeom prst="rect">
+                      <a:avLst/>
+                    </a:prstGeom>
+                    <a:noFill/>
+                    <a:ln>
+                      <a:noFill/>
+                    </a:ln>
+                    <a:extLst>
+                      <a:ext uri="{53640926-AAD7-44D8-BBD7-CCE9431645EC}">
+                        <a14:shadowObscured xmlns:a14="http://schemas.microsoft.com/office/drawing/2010/main"/>
+                      </a:ext>
+                    </a:extLst>
+                  </pic:spPr>
+                </pic:pic>
+              </a:graphicData>
+            </a:graphic>
+          </wp:inline>
+        </w:drawing>
+      </w:r>
+    </w:p>
+    <w:p>
+      <w:pPr>
+        <w:pStyle w:val="Image"/>
+      </w:pPr>
+      <w:r>
+        <w:t>Рисунок 5.</w:t>
+      </w:r>
+      <w:r>
+        <w:t>11</w:t>
+      </w:r>
+      <w:r>
+        <w:t xml:space="preserve"> – Экран настроек</w:t>
+      </w:r>
+    </w:p>
+    <w:p>
+      <w:pPr>
+        <w:pStyle w:val="Image"/>
+      </w:pPr>
+    </w:p>
+    <w:p>
+      <w:pPr>
+        <w:pStyle w:val="afff9"/>
+      </w:pPr>
+      <w:r>
+        <w:t xml:space="preserve">Для включения режима обнаружения необходимо установить значение переключателя в положение </w:t>
+      </w:r>
+      <w:r>
+        <w:rPr>
+          <w:rStyle w:val="aff7"/>
+          <w:b w:val="0"/>
+          <w:bCs w:val="0"/>
+        </w:rPr>
+        <w:t>«</w:t>
+      </w:r>
+      <w:r>
+        <w:rPr>
+          <w:rStyle w:val="aff7"/>
+          <w:b w:val="0"/>
+          <w:bCs w:val="0"/>
+        </w:rPr>
+        <w:t>Включено</w:t>
+      </w:r>
+      <w:r>
+        <w:rPr>
+          <w:rStyle w:val="aff7"/>
+          <w:b w:val="0"/>
+          <w:bCs w:val="0"/>
+        </w:rPr>
+        <w:t>»</w:t>
+      </w:r>
+      <w:r>
+        <w:t xml:space="preserve"> </w:t>
+      </w:r>
+      <w:r>
+        <w:t>–</w:t>
+      </w:r>
+      <w:r>
+        <w:t xml:space="preserve"> в этом случае он подсветится </w:t>
+      </w:r>
+      <w:r>
+        <w:rPr>
+          <w:rStyle w:val="aff7"/>
+          <w:b w:val="0"/>
+          <w:bCs w:val="0"/>
+        </w:rPr>
+        <w:lastRenderedPageBreak/>
+        <w:t>зелёным цветом</w:t>
+      </w:r>
+      <w:r>
+        <w:t xml:space="preserve">. После активации на карточке отобразится </w:t>
+      </w:r>
+      <w:r>
+        <w:rPr>
+          <w:rStyle w:val="aff7"/>
+          <w:b w:val="0"/>
+          <w:bCs w:val="0"/>
+        </w:rPr>
+        <w:t>обратный отсчёт времени</w:t>
+      </w:r>
+      <w:r>
+        <w:rPr>
+          <w:rStyle w:val="aff7"/>
+          <w:b w:val="0"/>
+          <w:bCs w:val="0"/>
+        </w:rPr>
+        <w:t xml:space="preserve"> (</w:t>
+      </w:r>
+      <w:r>
+        <w:rPr>
+          <w:rStyle w:val="aff7"/>
+          <w:b w:val="0"/>
+          <w:bCs w:val="0"/>
+        </w:rPr>
+        <w:t xml:space="preserve">см. рисунок </w:t>
+      </w:r>
+      <w:r>
+        <w:rPr>
+          <w:rStyle w:val="aff7"/>
+          <w:b w:val="0"/>
+          <w:bCs w:val="0"/>
+        </w:rPr>
+        <w:t>5.12</w:t>
+      </w:r>
+      <w:r>
+        <w:rPr>
+          <w:rStyle w:val="aff7"/>
+          <w:b w:val="0"/>
+          <w:bCs w:val="0"/>
+        </w:rPr>
+        <w:t>)</w:t>
+      </w:r>
+      <w:r>
+        <w:t>, в течение которого система будет искать новые устройства</w:t>
+      </w:r>
+      <w:r>
+        <w:t xml:space="preserve"> и устанавливать с ними соединение для обмена информацией</w:t>
+      </w:r>
+      <w:r>
+        <w:t>.</w:t>
+      </w:r>
+    </w:p>
+    <w:p>
+      <w:pPr>
+        <w:pStyle w:val="afff9"/>
+      </w:pPr>
+    </w:p>
+    <w:p>
+      <w:pPr>
+        <w:pStyle w:val="Image"/>
+        <w:rPr>
+          <w:lang w:val="en-US"/>
+        </w:rPr>
+      </w:pPr>
+      <w:r>
+        <w:drawing>
+          <wp:inline distT="0" distB="0" distL="0" distR="0" wp14:anchorId="425D595A" wp14:editId="4438F0FD">
+            <wp:extent cx="4159689" cy="1068293"/>
+            <wp:effectExtent l="0" t="0" r="0" b="0"/>
+            <wp:docPr id="22" name="Рисунок 22"/>
+            <wp:cNvGraphicFramePr>
+              <a:graphicFrameLocks xmlns:a="http://schemas.openxmlformats.org/drawingml/2006/main" noChangeAspect="1"/>
+            </wp:cNvGraphicFramePr>
+            <a:graphic xmlns:a="http://schemas.openxmlformats.org/drawingml/2006/main">
+              <a:graphicData uri="http://schemas.openxmlformats.org/drawingml/2006/picture">
+                <pic:pic xmlns:pic="http://schemas.openxmlformats.org/drawingml/2006/picture">
+                  <pic:nvPicPr>
+                    <pic:cNvPr id="0" name="Picture 14"/>
+                    <pic:cNvPicPr>
+                      <a:picLocks noChangeAspect="1" noChangeArrowheads="1"/>
+                    </pic:cNvPicPr>
+                  </pic:nvPicPr>
+                  <pic:blipFill rotWithShape="1">
+                    <a:blip r:embed="rId25" cstate="print">
+                      <a:extLst>
+                        <a:ext uri="{28A0092B-C50C-407E-A947-70E740481C1C}">
+                          <a14:useLocalDpi xmlns:a14="http://schemas.microsoft.com/office/drawing/2010/main" val="0"/>
+                        </a:ext>
+                      </a:extLst>
+                    </a:blip>
+                    <a:srcRect t="14763" b="73689"/>
+                    <a:stretch/>
+                  </pic:blipFill>
+                  <pic:spPr bwMode="auto">
+                    <a:xfrm>
+                      <a:off x="0" y="0"/>
+                      <a:ext cx="4160520" cy="1068506"/>
+                    </a:xfrm>
+                    <a:prstGeom prst="rect">
+                      <a:avLst/>
+                    </a:prstGeom>
+                    <a:noFill/>
+                    <a:ln>
+                      <a:noFill/>
+                    </a:ln>
+                    <a:extLst>
+                      <a:ext uri="{53640926-AAD7-44D8-BBD7-CCE9431645EC}">
+                        <a14:shadowObscured xmlns:a14="http://schemas.microsoft.com/office/drawing/2010/main"/>
+                      </a:ext>
+                    </a:extLst>
+                  </pic:spPr>
+                </pic:pic>
+              </a:graphicData>
+            </a:graphic>
+          </wp:inline>
+        </w:drawing>
+      </w:r>
+    </w:p>
+    <w:p>
+      <w:pPr>
+        <w:pStyle w:val="Image"/>
+      </w:pPr>
+      <w:r>
+        <w:t>Рисунок 5.</w:t>
+      </w:r>
+      <w:r>
+        <w:t>12</w:t>
+      </w:r>
+      <w:r>
+        <w:t xml:space="preserve"> – Включенный режим обнаружения и сопряжения устройств</w:t>
+      </w:r>
+    </w:p>
+    <w:p>
+      <w:pPr>
+        <w:pStyle w:val="afff9"/>
+      </w:pPr>
+    </w:p>
+    <w:p>
+      <w:pPr>
+        <w:pStyle w:val="afff9"/>
+      </w:pPr>
+      <w:r>
+        <w:t xml:space="preserve">После активации режима обнаружения в мобильном приложении необходимо на оконечном устройстве выполнить действия для перевода его в режим сопряжения. Конкретный способ активации режима сопряжения зависит от типа устройства и его производителя </w:t>
+      </w:r>
+      <w:r>
+        <w:t>–</w:t>
+      </w:r>
+      <w:r>
+        <w:t xml:space="preserve"> например, может потребоваться зажать кнопку на устройстве или выполнить </w:t>
+      </w:r>
+      <w:r>
+        <w:t>определённую комбинацию действий,</w:t>
+      </w:r>
+      <w:r>
+        <w:t xml:space="preserve"> указанную в инструкции к устройству</w:t>
+      </w:r>
+      <w:r>
+        <w:t>.</w:t>
+      </w:r>
+    </w:p>
+    <w:p>
+      <w:pPr>
+        <w:pStyle w:val="afff9"/>
+      </w:pPr>
+      <w:r>
+        <w:t>После выполнения вышеописанных действий устройство, как правило, появляется на главном экране приложения в течение нескольких секунд</w:t>
+      </w:r>
+      <w:r>
+        <w:t>.</w:t>
+      </w:r>
+    </w:p>
+    <w:p>
+      <w:pPr>
+        <w:pStyle w:val="afff9"/>
+      </w:pPr>
+    </w:p>
+    <w:p>
+      <w:pPr>
+        <w:pStyle w:val="3111"/>
+      </w:pPr>
+      <w:r>
+        <w:rPr>
+          <w:rStyle w:val="aff7"/>
+          <w:b w:val="0"/>
+          <w:bCs/>
+        </w:rPr>
+        <w:t>После успешного добавления устройства</w:t>
+      </w:r>
+      <w:r>
+        <w:t xml:space="preserve"> оно становится доступным для взаимодействия через мобильное приложение</w:t>
+      </w:r>
+      <w:r>
+        <w:t xml:space="preserve"> (см. рисунок </w:t>
+      </w:r>
+      <w:r>
+        <w:t>5.13</w:t>
+      </w:r>
+      <w:r>
+        <w:t>)</w:t>
+      </w:r>
+      <w:r>
+        <w:t>.</w:t>
+      </w:r>
+    </w:p>
+    <w:p>
+      <w:pPr>
+        <w:pStyle w:val="afff9"/>
+      </w:pPr>
+    </w:p>
+    <w:p>
+      <w:pPr>
+        <w:pStyle w:val="Image"/>
+      </w:pPr>
+      <w:r>
+        <w:drawing>
+          <wp:inline distT="0" distB="0" distL="0" distR="0" wp14:anchorId="16B3BC73" wp14:editId="08513D21">
+            <wp:extent cx="2861310" cy="2433854"/>
+            <wp:effectExtent l="0" t="0" r="0" b="5080"/>
+            <wp:docPr id="25" name="Рисунок 25"/>
+            <wp:cNvGraphicFramePr>
+              <a:graphicFrameLocks xmlns:a="http://schemas.openxmlformats.org/drawingml/2006/main" noChangeAspect="1"/>
+            </wp:cNvGraphicFramePr>
+            <a:graphic xmlns:a="http://schemas.openxmlformats.org/drawingml/2006/main">
+              <a:graphicData uri="http://schemas.openxmlformats.org/drawingml/2006/picture">
+                <pic:pic xmlns:pic="http://schemas.openxmlformats.org/drawingml/2006/picture">
+                  <pic:nvPicPr>
+                    <pic:cNvPr id="0" name="Picture 10"/>
+                    <pic:cNvPicPr>
+                      <a:picLocks noChangeAspect="1" noChangeArrowheads="1"/>
+                    </pic:cNvPicPr>
+                  </pic:nvPicPr>
+                  <pic:blipFill rotWithShape="1">
+                    <a:blip r:embed="rId23" cstate="print">
                       <a:extLst>
                         <a:ext uri="{28A0092B-C50C-407E-A947-70E740481C1C}">
                           <a14:useLocalDpi xmlns:a14="http://schemas.microsoft.com/office/drawing/2010/main" val="0"/>
@@ -48132,211 +48642,38 @@
         <w:pStyle w:val="Image"/>
       </w:pPr>
       <w:r>
-        <w:rPr>
-          <w:highlight w:val="yellow"/>
-        </w:rPr>
-        <w:t>Рисунок 5.10 – Главный экран приложения</w:t>
-      </w:r>
+        <w:t>Рисунок 5.</w:t>
+      </w:r>
+      <w:r>
+        <w:t>13</w:t>
+      </w:r>
+      <w:r>
+        <w:t xml:space="preserve"> – Главный экран приложения после подключения устройства</w:t>
+      </w:r>
+    </w:p>
+    <w:p>
+      <w:pPr>
+        <w:pStyle w:val="Image"/>
+      </w:pPr>
     </w:p>
     <w:p>
       <w:pPr>
         <w:pStyle w:val="afff9"/>
       </w:pPr>
-    </w:p>
-    <w:p>
-      <w:pPr>
-        <w:pStyle w:val="3111"/>
-      </w:pPr>
-      <w:r>
-        <w:t>Для добавления новых устройств</w:t>
-      </w:r>
-      <w:r>
-        <w:t xml:space="preserve"> </w:t>
-      </w:r>
-      <w:r>
-        <w:t xml:space="preserve">необходимо ознакомиться со списком поддерживаемых устройств на официальном сайте поставщика программного обеспечения </w:t>
-      </w:r>
-      <w:r>
-        <w:rPr>
-          <w:lang w:val="en-US"/>
-        </w:rPr>
-        <w:t>SLS</w:t>
-      </w:r>
-      <w:r>
-        <w:t xml:space="preserve"> </w:t>
-      </w:r>
-      <w:r>
-        <w:rPr>
-          <w:lang w:val="en-US"/>
-        </w:rPr>
-        <w:t>Smart</w:t>
-      </w:r>
-      <w:r>
-        <w:t xml:space="preserve"> </w:t>
-      </w:r>
-      <w:r>
-        <w:rPr>
-          <w:lang w:val="en-US"/>
-        </w:rPr>
-        <w:t>Home</w:t>
-      </w:r>
-      <w:r>
-        <w:t xml:space="preserve"> </w:t>
-      </w:r>
-      <w:r>
-        <w:t>[</w:t>
-      </w:r>
-      <w:r>
-        <w:t>5</w:t>
-      </w:r>
-      <w:r>
-        <w:t>]</w:t>
-      </w:r>
-      <w:r>
-        <w:t xml:space="preserve">. Если устройство присутствует в списке поддерживаемых, необходимо перейти во вкладку </w:t>
-      </w:r>
-      <w:r>
-        <w:t>«</w:t>
-      </w:r>
-      <w:r>
-        <w:rPr>
-          <w:lang w:val="en-US"/>
-        </w:rPr>
-        <w:t>Settings</w:t>
-      </w:r>
-      <w:r>
-        <w:t>»</w:t>
-      </w:r>
-      <w:r>
-        <w:t xml:space="preserve">, где доступна функция </w:t>
-      </w:r>
-      <w:r>
-        <w:t xml:space="preserve">обнаружения и </w:t>
-      </w:r>
-      <w:r>
-        <w:t>добавления нов</w:t>
-      </w:r>
-      <w:r>
-        <w:t>ых</w:t>
-      </w:r>
-      <w:r>
-        <w:t xml:space="preserve"> устройств. </w:t>
-      </w:r>
-      <w:r>
-        <w:t xml:space="preserve"> (см. рисунок </w:t>
-      </w:r>
-      <w:r>
-        <w:t>5.11</w:t>
-      </w:r>
-      <w:r>
-        <w:t>)</w:t>
-      </w:r>
-      <w:r>
-        <w:t>.</w:t>
-      </w:r>
-    </w:p>
-    <w:p>
-      <w:pPr>
-        <w:pStyle w:val="afff9"/>
-        <w:rPr>
-          <w:noProof/>
-          <w:lang w:val="en-US"/>
-        </w:rPr>
-      </w:pPr>
-    </w:p>
-    <w:p>
-      <w:pPr>
-        <w:pStyle w:val="Image"/>
-      </w:pPr>
-      <w:r>
-        <w:drawing>
-          <wp:inline distT="0" distB="0" distL="0" distR="0" wp14:anchorId="28AAE267" wp14:editId="7321E480">
-            <wp:extent cx="3027045" cy="2542460"/>
-            <wp:effectExtent l="0" t="0" r="1905" b="0"/>
-            <wp:docPr id="21" name="Рисунок 21"/>
-            <wp:cNvGraphicFramePr>
-              <a:graphicFrameLocks xmlns:a="http://schemas.openxmlformats.org/drawingml/2006/main" noChangeAspect="1"/>
-            </wp:cNvGraphicFramePr>
-            <a:graphic xmlns:a="http://schemas.openxmlformats.org/drawingml/2006/main">
-              <a:graphicData uri="http://schemas.openxmlformats.org/drawingml/2006/picture">
-                <pic:pic xmlns:pic="http://schemas.openxmlformats.org/drawingml/2006/picture">
-                  <pic:nvPicPr>
-                    <pic:cNvPr id="0" name="Picture 12"/>
-                    <pic:cNvPicPr>
-                      <a:picLocks noChangeAspect="1" noChangeArrowheads="1"/>
-                    </pic:cNvPicPr>
-                  </pic:nvPicPr>
-                  <pic:blipFill rotWithShape="1">
-                    <a:blip r:embed="rId23" cstate="print">
-                      <a:extLst>
-                        <a:ext uri="{28A0092B-C50C-407E-A947-70E740481C1C}">
-                          <a14:useLocalDpi xmlns:a14="http://schemas.microsoft.com/office/drawing/2010/main" val="0"/>
-                        </a:ext>
-                      </a:extLst>
-                    </a:blip>
-                    <a:srcRect t="4586" b="57646"/>
-                    <a:stretch/>
-                  </pic:blipFill>
-                  <pic:spPr bwMode="auto">
-                    <a:xfrm>
-                      <a:off x="0" y="0"/>
-                      <a:ext cx="3041986" cy="2555009"/>
-                    </a:xfrm>
-                    <a:prstGeom prst="rect">
-                      <a:avLst/>
-                    </a:prstGeom>
-                    <a:noFill/>
-                    <a:ln>
-                      <a:noFill/>
-                    </a:ln>
-                    <a:extLst>
-                      <a:ext uri="{53640926-AAD7-44D8-BBD7-CCE9431645EC}">
-                        <a14:shadowObscured xmlns:a14="http://schemas.microsoft.com/office/drawing/2010/main"/>
-                      </a:ext>
-                    </a:extLst>
-                  </pic:spPr>
-                </pic:pic>
-              </a:graphicData>
-            </a:graphic>
-          </wp:inline>
-        </w:drawing>
-      </w:r>
-    </w:p>
-    <w:p>
-      <w:pPr>
-        <w:pStyle w:val="Image"/>
-        <w:rPr>
-          <w:lang w:val="en-US"/>
-        </w:rPr>
-      </w:pPr>
-      <w:r>
-        <w:t>Рисунок 5.</w:t>
-      </w:r>
-      <w:r>
-        <w:t>11</w:t>
-      </w:r>
-      <w:r>
-        <w:t xml:space="preserve"> – Экран настроек</w:t>
-      </w:r>
-    </w:p>
-    <w:p>
-      <w:pPr>
-        <w:pStyle w:val="Image"/>
-        <w:rPr>
-          <w:lang w:val="en-US"/>
-        </w:rPr>
-      </w:pPr>
-    </w:p>
-    <w:p>
-      <w:pPr>
-        <w:pStyle w:val="afff9"/>
-      </w:pPr>
-      <w:r>
-        <w:t xml:space="preserve">Для включения режима обнаружения необходимо установить значение </w:t>
-      </w:r>
-      <w:r>
-        <w:lastRenderedPageBreak/>
-        <w:t xml:space="preserve">переключателя в положение </w:t>
+      <w:r>
+        <w:t xml:space="preserve">В случае, если устройство поддерживает управление, на его карточке в главном экране отображается соответствующий элемент управления. </w:t>
+      </w:r>
+      <w:r>
+        <w:t>К</w:t>
+      </w:r>
+      <w:r>
+        <w:t xml:space="preserve">ак показано на рисунке </w:t>
+      </w:r>
+      <w:r>
+        <w:t>5.13</w:t>
+      </w:r>
+      <w:r>
+        <w:t xml:space="preserve">, для розетки доступен </w:t>
       </w:r>
       <w:r>
         <w:rPr>
@@ -48344,23 +48681,7 @@
           <w:b w:val="0"/>
           <w:bCs w:val="0"/>
         </w:rPr>
-        <w:t>«</w:t>
-      </w:r>
-      <w:r>
-        <w:rPr>
-          <w:rStyle w:val="aff7"/>
-          <w:b w:val="0"/>
-          <w:bCs w:val="0"/>
-        </w:rPr>
-        <w:t>Включено</w:t>
-      </w:r>
-      <w:r>
-        <w:rPr>
-          <w:rStyle w:val="aff7"/>
-          <w:b w:val="0"/>
-          <w:bCs w:val="0"/>
-        </w:rPr>
-        <w:t>»</w:t>
+        <w:t>переключатель состояния</w:t>
       </w:r>
       <w:r>
         <w:t xml:space="preserve"> </w:t>
@@ -48369,64 +48690,28 @@
         <w:t>–</w:t>
       </w:r>
       <w:r>
-        <w:t xml:space="preserve"> в этом случае он подсветится </w:t>
-      </w:r>
-      <w:r>
-        <w:rPr>
-          <w:rStyle w:val="aff7"/>
-          <w:b w:val="0"/>
-          <w:bCs w:val="0"/>
-        </w:rPr>
-        <w:t>зелёным цветом</w:t>
-      </w:r>
-      <w:r>
-        <w:t xml:space="preserve">. После активации на карточке отобразится </w:t>
-      </w:r>
-      <w:r>
-        <w:rPr>
-          <w:rStyle w:val="aff7"/>
-          <w:b w:val="0"/>
-          <w:bCs w:val="0"/>
-        </w:rPr>
-        <w:t>обратный отсчёт времени</w:t>
-      </w:r>
-      <w:r>
-        <w:rPr>
-          <w:rStyle w:val="aff7"/>
-          <w:b w:val="0"/>
-          <w:bCs w:val="0"/>
-        </w:rPr>
-        <w:t xml:space="preserve"> (</w:t>
-      </w:r>
-      <w:r>
-        <w:rPr>
-          <w:rStyle w:val="aff7"/>
-          <w:b w:val="0"/>
-          <w:bCs w:val="0"/>
-        </w:rPr>
-        <w:t xml:space="preserve">см. рисунок </w:t>
-      </w:r>
-      <w:r>
-        <w:rPr>
-          <w:rStyle w:val="aff7"/>
-          <w:b w:val="0"/>
-          <w:bCs w:val="0"/>
-        </w:rPr>
-        <w:t>5.12</w:t>
-      </w:r>
-      <w:r>
-        <w:rPr>
-          <w:rStyle w:val="aff7"/>
-          <w:b w:val="0"/>
-          <w:bCs w:val="0"/>
-        </w:rPr>
-        <w:t>)</w:t>
-      </w:r>
-      <w:r>
-        <w:t>, в течение которого система будет искать новые устройства</w:t>
-      </w:r>
-      <w:r>
-        <w:t xml:space="preserve"> и устанавливать с ними соединение для обмена информацией</w:t>
+        <w:t xml:space="preserve"> при его нажатии розетка включается или выключается, а её текущее состояние визуально отображается в приложении с помощью изменения цвета элемента управления.</w:t>
+      </w:r>
+    </w:p>
+    <w:p>
+      <w:pPr>
+        <w:pStyle w:val="afff9"/>
+      </w:pPr>
+      <w:r>
+        <w:t xml:space="preserve">Для просмотра дополнительной информации о конкретном устройстве </w:t>
+      </w:r>
+      <w:r>
+        <w:lastRenderedPageBreak/>
+        <w:t xml:space="preserve">пользователь может нажать на его карточку. После этого откроется экран с детализированной информацией, где можно изменить название устройства в приложении, привязать его к комнате для </w:t>
+      </w:r>
+      <w:r>
+        <w:t>удобной территориальной группировки</w:t>
+      </w:r>
+      <w:r>
+        <w:t xml:space="preserve">, а также просмотреть доступные параметры устройства. Пример такого экрана приведён на рисунке </w:t>
+      </w:r>
+      <w:r>
+        <w:t>5.14</w:t>
       </w:r>
       <w:r>
         <w:t>.</w:t>
@@ -48448,795 +48733,14 @@
         </w:rPr>
       </w:pPr>
       <w:r>
+        <w:rPr>
+          <w:lang w:val="en-US"/>
+        </w:rPr>
         <w:drawing>
-          <wp:inline distT="0" distB="0" distL="0" distR="0" wp14:anchorId="425D595A" wp14:editId="06332512">
-            <wp:extent cx="4159689" cy="1068293"/>
-            <wp:effectExtent l="0" t="0" r="0" b="0"/>
-            <wp:docPr id="22" name="Рисунок 22"/>
-            <wp:cNvGraphicFramePr>
-              <a:graphicFrameLocks xmlns:a="http://schemas.openxmlformats.org/drawingml/2006/main" noChangeAspect="1"/>
-            </wp:cNvGraphicFramePr>
-            <a:graphic xmlns:a="http://schemas.openxmlformats.org/drawingml/2006/main">
-              <a:graphicData uri="http://schemas.openxmlformats.org/drawingml/2006/picture">
-                <pic:pic xmlns:pic="http://schemas.openxmlformats.org/drawingml/2006/picture">
-                  <pic:nvPicPr>
-                    <pic:cNvPr id="0" name="Picture 14"/>
-                    <pic:cNvPicPr>
-                      <a:picLocks noChangeAspect="1" noChangeArrowheads="1"/>
-                    </pic:cNvPicPr>
-                  </pic:nvPicPr>
-                  <pic:blipFill rotWithShape="1">
-                    <a:blip r:embed="rId24" cstate="print">
-                      <a:extLst>
-                        <a:ext uri="{28A0092B-C50C-407E-A947-70E740481C1C}">
-                          <a14:useLocalDpi xmlns:a14="http://schemas.microsoft.com/office/drawing/2010/main" val="0"/>
-                        </a:ext>
-                      </a:extLst>
-                    </a:blip>
-                    <a:srcRect t="14763" b="73689"/>
-                    <a:stretch/>
-                  </pic:blipFill>
-                  <pic:spPr bwMode="auto">
-                    <a:xfrm>
-                      <a:off x="0" y="0"/>
-                      <a:ext cx="4160520" cy="1068506"/>
-                    </a:xfrm>
-                    <a:prstGeom prst="rect">
-                      <a:avLst/>
-                    </a:prstGeom>
-                    <a:noFill/>
-                    <a:ln>
-                      <a:noFill/>
-                    </a:ln>
-                    <a:extLst>
-                      <a:ext uri="{53640926-AAD7-44D8-BBD7-CCE9431645EC}">
-                        <a14:shadowObscured xmlns:a14="http://schemas.microsoft.com/office/drawing/2010/main"/>
-                      </a:ext>
-                    </a:extLst>
-                  </pic:spPr>
-                </pic:pic>
-              </a:graphicData>
-            </a:graphic>
-          </wp:inline>
-        </w:drawing>
-      </w:r>
-    </w:p>
-    <w:p>
-      <w:pPr>
-        <w:pStyle w:val="Image"/>
-      </w:pPr>
-      <w:r>
-        <w:t>Рисунок 5.</w:t>
-      </w:r>
-      <w:r>
-        <w:t>12</w:t>
-      </w:r>
-      <w:r>
-        <w:t xml:space="preserve"> – Включенный режим обнаружения и сопряжения устройств</w:t>
-      </w:r>
-    </w:p>
-    <w:p>
-      <w:pPr>
-        <w:pStyle w:val="afff9"/>
-      </w:pPr>
-    </w:p>
-    <w:p>
-      <w:pPr>
-        <w:pStyle w:val="afff9"/>
-      </w:pPr>
-      <w:r>
-        <w:t xml:space="preserve">После активации режима обнаружения в мобильном приложении необходимо на оконечном устройстве выполнить действия для перевода его в режим сопряжения. Конкретный способ активации режима сопряжения зависит от типа устройства и его производителя </w:t>
-      </w:r>
-      <w:r>
-        <w:t>–</w:t>
-      </w:r>
-      <w:r>
-        <w:t xml:space="preserve"> например, может потребоваться зажать кнопку на устройстве или выполнить </w:t>
-      </w:r>
-      <w:r>
-        <w:t>определённую комбинацию действий,</w:t>
-      </w:r>
-      <w:r>
-        <w:t xml:space="preserve"> указанную в инструкции к устройству</w:t>
-      </w:r>
-      <w:r>
-        <w:t>.</w:t>
-      </w:r>
-    </w:p>
-    <w:p>
-      <w:pPr>
-        <w:pStyle w:val="afff9"/>
-      </w:pPr>
-      <w:r>
-        <w:t>После выполнения вышеописанных действий устройство, как правило, появляется на главном экране приложения в течение нескольких секунд</w:t>
-      </w:r>
-      <w:r>
-        <w:t>.</w:t>
-      </w:r>
-    </w:p>
-    <w:p>
-      <w:pPr>
-        <w:pStyle w:val="afff9"/>
-      </w:pPr>
-    </w:p>
-    <w:p>
-      <w:pPr>
-        <w:pStyle w:val="3111"/>
-      </w:pPr>
-      <w:r>
-        <w:rPr>
-          <w:rStyle w:val="aff7"/>
-          <w:b w:val="0"/>
-          <w:bCs/>
-        </w:rPr>
-        <w:t>После успешного добавления устройства</w:t>
-      </w:r>
-      <w:r>
-        <w:t xml:space="preserve"> оно становится доступным для взаимодействия через мобильное приложение</w:t>
-      </w:r>
-      <w:r>
-        <w:t xml:space="preserve"> (см. рисунок </w:t>
-      </w:r>
-      <w:r>
-        <w:t>5.13</w:t>
-      </w:r>
-      <w:r>
-        <w:t>)</w:t>
-      </w:r>
-      <w:r>
-        <w:t>.</w:t>
-      </w:r>
-    </w:p>
-    <w:p>
-      <w:pPr>
-        <w:pStyle w:val="afff9"/>
-      </w:pPr>
-    </w:p>
-    <w:p>
-      <w:pPr>
-        <w:pStyle w:val="Image"/>
-      </w:pPr>
-      <w:r>
-        <w:drawing>
-          <wp:inline distT="0" distB="0" distL="0" distR="0" wp14:anchorId="16B3BC73" wp14:editId="08513D21">
-            <wp:extent cx="2861310" cy="2433854"/>
-            <wp:effectExtent l="0" t="0" r="0" b="5080"/>
-            <wp:docPr id="25" name="Рисунок 25"/>
-            <wp:cNvGraphicFramePr>
-              <a:graphicFrameLocks xmlns:a="http://schemas.openxmlformats.org/drawingml/2006/main" noChangeAspect="1"/>
-            </wp:cNvGraphicFramePr>
-            <a:graphic xmlns:a="http://schemas.openxmlformats.org/drawingml/2006/main">
-              <a:graphicData uri="http://schemas.openxmlformats.org/drawingml/2006/picture">
-                <pic:pic xmlns:pic="http://schemas.openxmlformats.org/drawingml/2006/picture">
-                  <pic:nvPicPr>
-                    <pic:cNvPr id="0" name="Picture 10"/>
-                    <pic:cNvPicPr>
-                      <a:picLocks noChangeAspect="1" noChangeArrowheads="1"/>
-                    </pic:cNvPicPr>
-                  </pic:nvPicPr>
-                  <pic:blipFill rotWithShape="1">
-                    <a:blip r:embed="rId22" cstate="print">
-                      <a:extLst>
-                        <a:ext uri="{28A0092B-C50C-407E-A947-70E740481C1C}">
-                          <a14:useLocalDpi xmlns:a14="http://schemas.microsoft.com/office/drawing/2010/main" val="0"/>
-                        </a:ext>
-                      </a:extLst>
-                    </a:blip>
-                    <a:srcRect t="4105" b="57646"/>
-                    <a:stretch/>
-                  </pic:blipFill>
-                  <pic:spPr bwMode="auto">
-                    <a:xfrm>
-                      <a:off x="0" y="0"/>
-                      <a:ext cx="2876758" cy="2446994"/>
-                    </a:xfrm>
-                    <a:prstGeom prst="rect">
-                      <a:avLst/>
-                    </a:prstGeom>
-                    <a:noFill/>
-                    <a:ln>
-                      <a:noFill/>
-                    </a:ln>
-                    <a:extLst>
-                      <a:ext uri="{53640926-AAD7-44D8-BBD7-CCE9431645EC}">
-                        <a14:shadowObscured xmlns:a14="http://schemas.microsoft.com/office/drawing/2010/main"/>
-                      </a:ext>
-                    </a:extLst>
-                  </pic:spPr>
-                </pic:pic>
-              </a:graphicData>
-            </a:graphic>
-          </wp:inline>
-        </w:drawing>
-      </w:r>
-    </w:p>
-    <w:p>
-      <w:pPr>
-        <w:pStyle w:val="Image"/>
-      </w:pPr>
-      <w:r>
-        <w:t>Рисунок 5.</w:t>
-      </w:r>
-      <w:r>
-        <w:t>13</w:t>
-      </w:r>
-      <w:r>
-        <w:t xml:space="preserve"> – Главный экран приложения после подключения устройства</w:t>
-      </w:r>
-    </w:p>
-    <w:p>
-      <w:pPr>
-        <w:pStyle w:val="Image"/>
-      </w:pPr>
-    </w:p>
-    <w:p>
-      <w:pPr>
-        <w:pStyle w:val="afff9"/>
-      </w:pPr>
-      <w:r>
-        <w:t xml:space="preserve">В случае, если устройство поддерживает управление, на его карточке в главном экране отображается соответствующий элемент управления. </w:t>
-      </w:r>
-      <w:r>
-        <w:t>К</w:t>
-      </w:r>
-      <w:r>
-        <w:t xml:space="preserve">ак показано на рисунке </w:t>
-      </w:r>
-      <w:r>
-        <w:t>5.13</w:t>
-      </w:r>
-      <w:r>
-        <w:t xml:space="preserve">, для розетки доступен </w:t>
-      </w:r>
-      <w:r>
-        <w:rPr>
-          <w:rStyle w:val="aff7"/>
-          <w:b w:val="0"/>
-          <w:bCs w:val="0"/>
-        </w:rPr>
-        <w:t>переключатель состояния</w:t>
-      </w:r>
-      <w:r>
-        <w:t xml:space="preserve"> </w:t>
-      </w:r>
-      <w:r>
-        <w:t>–</w:t>
-      </w:r>
-      <w:r>
-        <w:t xml:space="preserve"> при его нажатии розетка включается или выключается, а её текущее состояние визуально отображается в приложении с помощью изменения цвета элемента управления.</w:t>
-      </w:r>
-    </w:p>
-    <w:p>
-      <w:pPr>
-        <w:pStyle w:val="afff9"/>
-      </w:pPr>
-      <w:r>
-        <w:lastRenderedPageBreak/>
-        <w:t xml:space="preserve">Для просмотра дополнительной информации о конкретном устройстве пользователь может нажать на его карточку. После этого откроется экран с детализированной информацией, где можно изменить название устройства в приложении, привязать его к комнате для </w:t>
-      </w:r>
-      <w:r>
-        <w:t>удобной территориальной группировки</w:t>
-      </w:r>
-      <w:r>
-        <w:t xml:space="preserve">, а также просмотреть доступные параметры устройства. Пример такого экрана приведён на рисунке </w:t>
-      </w:r>
-      <w:r>
-        <w:t>5.14</w:t>
-      </w:r>
-      <w:r>
-        <w:t>.</w:t>
-      </w:r>
-    </w:p>
-    <w:p>
-      <w:pPr>
-        <w:pStyle w:val="afff9"/>
-      </w:pPr>
-    </w:p>
-    <w:p>
-      <w:pPr>
-        <w:pStyle w:val="Image"/>
-      </w:pPr>
-      <w:r>
-        <w:t>Рисунок 5.</w:t>
-      </w:r>
-      <w:r>
-        <w:t>14</w:t>
-      </w:r>
-      <w:r>
-        <w:t xml:space="preserve"> – Экран информации об устройстве</w:t>
-      </w:r>
-    </w:p>
-    <w:p>
-      <w:pPr>
-        <w:pStyle w:val="afff9"/>
-      </w:pPr>
-    </w:p>
-    <w:p>
-      <w:pPr>
-        <w:pStyle w:val="Diploma-Titlelevel2"/>
-        <w:rPr>
-          <w:lang w:val="en-US"/>
-        </w:rPr>
-      </w:pPr>
-      <w:r>
-        <w:t>Руководство программиста</w:t>
-      </w:r>
-    </w:p>
-    <w:p>
-      <w:pPr>
-        <w:pStyle w:val="afff9"/>
-        <w:rPr>
-          <w:lang w:val="en-US"/>
-        </w:rPr>
-      </w:pPr>
-    </w:p>
-    <w:p>
-      <w:pPr>
-        <w:pStyle w:val="afff9"/>
-      </w:pPr>
-      <w:r>
-        <w:t xml:space="preserve">Для сборки приложения, а также внесения изменений в его исходный код, необходимо использовать среду разработки </w:t>
-      </w:r>
-      <w:proofErr w:type="spellStart"/>
-      <w:r>
-        <w:t>Android</w:t>
-      </w:r>
-      <w:proofErr w:type="spellEnd"/>
-      <w:r>
-        <w:t xml:space="preserve"> Studio.</w:t>
-      </w:r>
-      <w:r>
-        <w:t xml:space="preserve"> </w:t>
-      </w:r>
-      <w:r>
-        <w:t xml:space="preserve">Рекомендуемые системные требования для стабильной работы </w:t>
-      </w:r>
-      <w:proofErr w:type="spellStart"/>
-      <w:r>
-        <w:t>Android</w:t>
-      </w:r>
-      <w:proofErr w:type="spellEnd"/>
-      <w:r>
-        <w:t xml:space="preserve"> Studio следующие:</w:t>
-      </w:r>
-    </w:p>
-    <w:p>
-      <w:pPr>
-        <w:pStyle w:val="a"/>
-        <w:jc w:val="both"/>
-      </w:pPr>
-      <w:r>
-        <w:rPr>
-          <w:sz w:val="28"/>
-          <w:szCs w:val="28"/>
-        </w:rPr>
-        <w:t> операционная система</w:t>
-      </w:r>
-      <w:r>
-        <w:rPr>
-          <w:sz w:val="28"/>
-          <w:szCs w:val="28"/>
-        </w:rPr>
-        <w:t xml:space="preserve">: </w:t>
-      </w:r>
-      <w:r>
-        <w:rPr>
-          <w:sz w:val="28"/>
-          <w:szCs w:val="28"/>
-          <w:lang w:val="en-US"/>
-        </w:rPr>
-        <w:t>Windows</w:t>
-      </w:r>
-      <w:r>
-        <w:rPr>
-          <w:sz w:val="28"/>
-          <w:szCs w:val="28"/>
-        </w:rPr>
-        <w:t xml:space="preserve"> 10</w:t>
-      </w:r>
-      <w:r>
-        <w:rPr>
-          <w:sz w:val="28"/>
-          <w:szCs w:val="28"/>
-        </w:rPr>
-        <w:t xml:space="preserve"> и выше</w:t>
-      </w:r>
-      <w:r>
-        <w:rPr>
-          <w:sz w:val="28"/>
-          <w:szCs w:val="28"/>
-        </w:rPr>
-        <w:t>;</w:t>
-      </w:r>
-    </w:p>
-    <w:p>
-      <w:pPr>
-        <w:pStyle w:val="a"/>
-        <w:jc w:val="both"/>
-      </w:pPr>
-      <w:r>
-        <w:rPr>
-          <w:sz w:val="28"/>
-          <w:szCs w:val="28"/>
-        </w:rPr>
-        <w:t> процессор</w:t>
-      </w:r>
-      <w:r>
-        <w:rPr>
-          <w:sz w:val="28"/>
-          <w:szCs w:val="28"/>
-        </w:rPr>
-        <w:t xml:space="preserve">: </w:t>
-      </w:r>
-      <w:r>
-        <w:rPr>
-          <w:sz w:val="28"/>
-          <w:szCs w:val="28"/>
-        </w:rPr>
-        <w:t>4-ядерный</w:t>
-      </w:r>
-      <w:r>
-        <w:rPr>
-          <w:sz w:val="28"/>
-          <w:szCs w:val="28"/>
-        </w:rPr>
-        <w:t xml:space="preserve">, </w:t>
-      </w:r>
-      <w:r>
-        <w:rPr>
-          <w:sz w:val="28"/>
-          <w:szCs w:val="28"/>
-        </w:rPr>
-        <w:t xml:space="preserve">с тактовой частотой </w:t>
-      </w:r>
-      <w:r>
-        <w:rPr>
-          <w:sz w:val="28"/>
-          <w:szCs w:val="28"/>
-        </w:rPr>
-        <w:t>2,6</w:t>
-      </w:r>
-      <w:r>
-        <w:rPr>
-          <w:sz w:val="28"/>
-          <w:szCs w:val="28"/>
-        </w:rPr>
-        <w:t xml:space="preserve"> ГГц</w:t>
-      </w:r>
-      <w:r>
-        <w:rPr>
-          <w:sz w:val="28"/>
-          <w:szCs w:val="28"/>
-        </w:rPr>
-        <w:t>;</w:t>
-      </w:r>
-    </w:p>
-    <w:p>
-      <w:pPr>
-        <w:pStyle w:val="a"/>
-        <w:jc w:val="both"/>
-      </w:pPr>
-      <w:r>
-        <w:rPr>
-          <w:sz w:val="28"/>
-          <w:szCs w:val="28"/>
-        </w:rPr>
-        <w:t> оперативная память</w:t>
-      </w:r>
-      <w:r>
-        <w:rPr>
-          <w:sz w:val="28"/>
-          <w:szCs w:val="28"/>
-        </w:rPr>
-        <w:t xml:space="preserve">: </w:t>
-      </w:r>
-      <w:r>
-        <w:rPr>
-          <w:sz w:val="28"/>
-          <w:szCs w:val="28"/>
-        </w:rPr>
-        <w:t>не менее 8 ГБ</w:t>
-      </w:r>
-      <w:r>
-        <w:rPr>
-          <w:sz w:val="28"/>
-          <w:szCs w:val="28"/>
-        </w:rPr>
-        <w:t>;</w:t>
-      </w:r>
-    </w:p>
-    <w:p>
-      <w:pPr>
-        <w:pStyle w:val="a"/>
-        <w:jc w:val="both"/>
-      </w:pPr>
-      <w:r>
-        <w:rPr>
-          <w:sz w:val="28"/>
-          <w:szCs w:val="28"/>
-        </w:rPr>
-        <w:t> свободное место на диске</w:t>
-      </w:r>
-      <w:r>
-        <w:rPr>
-          <w:sz w:val="28"/>
-          <w:szCs w:val="28"/>
-        </w:rPr>
-        <w:t xml:space="preserve">: </w:t>
-      </w:r>
-      <w:r>
-        <w:rPr>
-          <w:sz w:val="28"/>
-          <w:szCs w:val="28"/>
-        </w:rPr>
-        <w:t>не менее 15 ГБ</w:t>
-      </w:r>
-      <w:r>
-        <w:rPr>
-          <w:sz w:val="28"/>
-          <w:szCs w:val="28"/>
-        </w:rPr>
-        <w:t>.</w:t>
-      </w:r>
-    </w:p>
-    <w:p>
-      <w:pPr>
-        <w:pStyle w:val="afff9"/>
-      </w:pPr>
-      <w:r>
-        <w:t xml:space="preserve">Перед началом работы необходимо установить </w:t>
-      </w:r>
-      <w:proofErr w:type="spellStart"/>
-      <w:r>
-        <w:t>Android</w:t>
-      </w:r>
-      <w:proofErr w:type="spellEnd"/>
-      <w:r>
-        <w:t xml:space="preserve"> Studio, загрузить необходимые SDK и инструменты, а также импортировать проект в среду разработки.</w:t>
-      </w:r>
-    </w:p>
-    <w:p>
-      <w:pPr>
-        <w:pStyle w:val="afff9"/>
-      </w:pPr>
-    </w:p>
-    <w:p>
-      <w:pPr>
-        <w:pStyle w:val="3111"/>
-      </w:pPr>
-      <w:r>
-        <w:t xml:space="preserve">Для установки IDE </w:t>
-      </w:r>
-      <w:proofErr w:type="spellStart"/>
-      <w:r>
-        <w:t>Android</w:t>
-      </w:r>
-      <w:proofErr w:type="spellEnd"/>
-      <w:r>
-        <w:t xml:space="preserve"> Studio необходимо перейти на официальный сайт разработчиков программного </w:t>
-      </w:r>
-      <w:r>
-        <w:t>обеспечения [</w:t>
-      </w:r>
-      <w:r>
-        <w:t>8</w:t>
-      </w:r>
-      <w:r>
-        <w:t>]</w:t>
-      </w:r>
-      <w:r>
-        <w:t xml:space="preserve"> и на главной странице нажать «</w:t>
-      </w:r>
-      <w:proofErr w:type="spellStart"/>
-      <w:r>
-        <w:t>Download</w:t>
-      </w:r>
-      <w:proofErr w:type="spellEnd"/>
-      <w:r>
-        <w:t xml:space="preserve"> </w:t>
-      </w:r>
-      <w:proofErr w:type="spellStart"/>
-      <w:r>
-        <w:t>Android</w:t>
-      </w:r>
-      <w:proofErr w:type="spellEnd"/>
-      <w:r>
-        <w:t xml:space="preserve"> Studio»</w:t>
-      </w:r>
-      <w:r>
-        <w:t xml:space="preserve"> (см. рисунок </w:t>
-      </w:r>
-      <w:r>
-        <w:t>5.15</w:t>
-      </w:r>
-      <w:r>
-        <w:t>)</w:t>
-      </w:r>
-      <w:r>
-        <w:t xml:space="preserve"> после чего начнётся загрузка ПО. По завершению загрузки необходимо запустить исполняемый файл установщика</w:t>
-      </w:r>
-      <w:r>
-        <w:t>.</w:t>
-      </w:r>
-    </w:p>
-    <w:p>
-      <w:pPr>
-        <w:pStyle w:val="afff9"/>
-      </w:pPr>
-    </w:p>
-    <w:p>
-      <w:pPr>
-        <w:pStyle w:val="Image"/>
-      </w:pPr>
-      <w:r>
-        <w:drawing>
-          <wp:inline distT="0" distB="0" distL="0" distR="0" wp14:anchorId="334CBEA2" wp14:editId="2910E67B">
-            <wp:extent cx="5481587" cy="2844800"/>
-            <wp:effectExtent l="0" t="0" r="5080" b="0"/>
-            <wp:docPr id="5" name="Рисунок 5"/>
-            <wp:cNvGraphicFramePr>
-              <a:graphicFrameLocks xmlns:a="http://schemas.openxmlformats.org/drawingml/2006/main" noChangeAspect="1"/>
-            </wp:cNvGraphicFramePr>
-            <a:graphic xmlns:a="http://schemas.openxmlformats.org/drawingml/2006/main">
-              <a:graphicData uri="http://schemas.openxmlformats.org/drawingml/2006/picture">
-                <pic:pic xmlns:pic="http://schemas.openxmlformats.org/drawingml/2006/picture">
-                  <pic:nvPicPr>
-                    <pic:cNvPr id="1" name=""/>
-                    <pic:cNvPicPr/>
-                  </pic:nvPicPr>
-                  <pic:blipFill>
-                    <a:blip r:embed="rId25"/>
-                    <a:stretch>
-                      <a:fillRect/>
-                    </a:stretch>
-                  </pic:blipFill>
-                  <pic:spPr>
-                    <a:xfrm>
-                      <a:off x="0" y="0"/>
-                      <a:ext cx="5481587" cy="2844800"/>
-                    </a:xfrm>
-                    <a:prstGeom prst="rect">
-                      <a:avLst/>
-                    </a:prstGeom>
-                  </pic:spPr>
-                </pic:pic>
-              </a:graphicData>
-            </a:graphic>
-          </wp:inline>
-        </w:drawing>
-      </w:r>
-    </w:p>
-    <w:p>
-      <w:pPr>
-        <w:pStyle w:val="Image"/>
-      </w:pPr>
-    </w:p>
-    <w:p>
-      <w:pPr>
-        <w:pStyle w:val="Image"/>
-      </w:pPr>
-      <w:r>
-        <w:t>Рисунок 5.</w:t>
-      </w:r>
-      <w:r>
-        <w:t>15</w:t>
-      </w:r>
-      <w:r>
-        <w:t xml:space="preserve"> – Страница скачивания </w:t>
-      </w:r>
-      <w:r>
-        <w:rPr>
-          <w:lang w:val="en-US"/>
-        </w:rPr>
-        <w:t>IDE</w:t>
-      </w:r>
-      <w:r>
-        <w:t xml:space="preserve"> </w:t>
-      </w:r>
-      <w:r>
-        <w:rPr>
-          <w:lang w:val="en-US"/>
-        </w:rPr>
-        <w:t>Android</w:t>
-      </w:r>
-      <w:r>
-        <w:t xml:space="preserve"> </w:t>
-      </w:r>
-      <w:r>
-        <w:rPr>
-          <w:lang w:val="en-US"/>
-        </w:rPr>
-        <w:t>Studio</w:t>
-      </w:r>
-    </w:p>
-    <w:p>
-      <w:pPr>
-        <w:pStyle w:val="afff9"/>
-      </w:pPr>
-    </w:p>
-    <w:p>
-      <w:pPr>
-        <w:pStyle w:val="afff9"/>
-      </w:pPr>
-      <w:r>
-        <w:t xml:space="preserve">В ходе установки необходимо установить приложении </w:t>
-      </w:r>
-      <w:r>
-        <w:rPr>
-          <w:lang w:val="en-US"/>
-        </w:rPr>
-        <w:t>Android</w:t>
-      </w:r>
-      <w:r>
-        <w:t xml:space="preserve"> </w:t>
-      </w:r>
-      <w:r>
-        <w:rPr>
-          <w:lang w:val="en-US"/>
-        </w:rPr>
-        <w:t>Studio</w:t>
-      </w:r>
-      <w:r>
-        <w:t xml:space="preserve"> </w:t>
-      </w:r>
-      <w:r>
-        <w:t xml:space="preserve">для разработки кода и компонент </w:t>
-      </w:r>
-      <w:r>
-        <w:rPr>
-          <w:lang w:val="en-US"/>
-        </w:rPr>
-        <w:t>Android</w:t>
-      </w:r>
-      <w:r>
-        <w:t xml:space="preserve"> </w:t>
-      </w:r>
-      <w:r>
-        <w:rPr>
-          <w:lang w:val="en-US"/>
-        </w:rPr>
-        <w:t>Virtual</w:t>
-      </w:r>
-      <w:r>
-        <w:t xml:space="preserve"> </w:t>
-      </w:r>
-      <w:r>
-        <w:rPr>
-          <w:lang w:val="en-US"/>
-        </w:rPr>
-        <w:t>Device</w:t>
-      </w:r>
-      <w:r>
-        <w:t xml:space="preserve"> </w:t>
-      </w:r>
-      <w:r>
-        <w:t>для тестирования приложения на виртуальном устройстве</w:t>
-      </w:r>
-      <w:r>
-        <w:t xml:space="preserve">, </w:t>
-      </w:r>
-      <w:r>
-        <w:t>как это показано на рисунке 5.16</w:t>
-      </w:r>
-      <w:r>
-        <w:t>.</w:t>
-      </w:r>
-    </w:p>
-    <w:p>
-      <w:pPr>
-        <w:pStyle w:val="afff9"/>
-      </w:pPr>
-    </w:p>
-    <w:p>
-      <w:pPr>
-        <w:pStyle w:val="Image"/>
-      </w:pPr>
-      <w:r>
-        <w:drawing>
-          <wp:inline distT="0" distB="0" distL="0" distR="0" wp14:anchorId="44497941" wp14:editId="4FBEBD90">
-            <wp:extent cx="3409950" cy="2644590"/>
-            <wp:effectExtent l="0" t="0" r="0" b="3810"/>
-            <wp:docPr id="11" name="Рисунок 11"/>
+          <wp:inline distT="0" distB="0" distL="0" distR="0" wp14:anchorId="7A653397" wp14:editId="3126984D">
+            <wp:extent cx="2862942" cy="2893974"/>
+            <wp:effectExtent l="0" t="0" r="0" b="1905"/>
+            <wp:docPr id="24" name="Рисунок 24"/>
             <wp:cNvGraphicFramePr>
               <a:graphicFrameLocks xmlns:a="http://schemas.openxmlformats.org/drawingml/2006/main" noChangeAspect="1"/>
             </wp:cNvGraphicFramePr>
@@ -49256,7 +48760,7 @@
                   <pic:spPr>
                     <a:xfrm>
                       <a:off x="0" y="0"/>
-                      <a:ext cx="3415728" cy="2649071"/>
+                      <a:ext cx="2887136" cy="2918430"/>
                     </a:xfrm>
                     <a:prstGeom prst="rect">
                       <a:avLst/>
@@ -49274,12 +48778,21 @@
         <w:pStyle w:val="Image"/>
       </w:pPr>
       <w:r>
-        <w:t>Рисунок 5.16 – Установка необходимых компонентов приложения</w:t>
+        <w:t>Рисунок 5.</w:t>
+      </w:r>
+      <w:r>
+        <w:t>14</w:t>
+      </w:r>
+      <w:r>
+        <w:t xml:space="preserve"> – Экран информации об устройстве</w:t>
       </w:r>
     </w:p>
     <w:p>
       <w:pPr>
         <w:pStyle w:val="afff9"/>
+        <w:rPr>
+          <w:lang w:val="en-US"/>
+        </w:rPr>
       </w:pPr>
     </w:p>
     <w:p>
@@ -49287,39 +48800,7 @@
         <w:pStyle w:val="afff9"/>
       </w:pPr>
       <w:r>
-        <w:t xml:space="preserve">После завершения установки запустите </w:t>
-      </w:r>
-      <w:proofErr w:type="spellStart"/>
-      <w:r>
-        <w:t>Android</w:t>
-      </w:r>
-      <w:proofErr w:type="spellEnd"/>
-      <w:r>
-        <w:t xml:space="preserve"> Studio и при появлении окна настройки проекта выберите стандартные параметры (см. рисунок 5.17): это включает установку </w:t>
-      </w:r>
-      <w:proofErr w:type="spellStart"/>
-      <w:r>
-        <w:t>Android</w:t>
-      </w:r>
-      <w:proofErr w:type="spellEnd"/>
-      <w:r>
-        <w:t xml:space="preserve"> SDK и необходимых зависимостей, конфигурацию </w:t>
-      </w:r>
-      <w:proofErr w:type="spellStart"/>
-      <w:r>
-        <w:t>Gradle</w:t>
-      </w:r>
-      <w:proofErr w:type="spellEnd"/>
-      <w:r>
-        <w:t xml:space="preserve"> и подключение рекомендуемых плагинов для работы с разными версиями </w:t>
-      </w:r>
-      <w:proofErr w:type="spellStart"/>
-      <w:r>
-        <w:t>Android</w:t>
-      </w:r>
-      <w:proofErr w:type="spellEnd"/>
-      <w:r>
-        <w:t>; после загрузки всех компонентов среда разработки будет готова к использованию.</w:t>
+        <w:t>На данном экране пользователь может изменить привязку устройства к комнате, а также задать дружественное имя устройства в приложении для его более удобной идентификации.</w:t>
       </w:r>
     </w:p>
     <w:p>
@@ -49329,14 +48810,275 @@
     </w:p>
     <w:p>
       <w:pPr>
+        <w:pStyle w:val="Diploma-Titlelevel2"/>
+        <w:rPr>
+          <w:lang w:val="en-US"/>
+        </w:rPr>
+      </w:pPr>
+      <w:r>
+        <w:t>Руководство программиста</w:t>
+      </w:r>
+    </w:p>
+    <w:p>
+      <w:pPr>
+        <w:pStyle w:val="afff9"/>
+        <w:rPr>
+          <w:lang w:val="en-US"/>
+        </w:rPr>
+      </w:pPr>
+    </w:p>
+    <w:p>
+      <w:pPr>
+        <w:pStyle w:val="afff9"/>
+      </w:pPr>
+      <w:r>
+        <w:t>Для сборки приложения, а также внесения изменений в его исходный код, необходимо использовать среду разработки Android Studio.</w:t>
+      </w:r>
+      <w:r>
+        <w:t xml:space="preserve"> </w:t>
+      </w:r>
+      <w:r>
+        <w:t>Рекомендуемые системные требования для стабильной работы Android Studio следующие:</w:t>
+      </w:r>
+    </w:p>
+    <w:p>
+      <w:pPr>
+        <w:pStyle w:val="a"/>
+        <w:jc w:val="both"/>
+      </w:pPr>
+      <w:r>
+        <w:rPr>
+          <w:sz w:val="28"/>
+          <w:szCs w:val="28"/>
+        </w:rPr>
+        <w:t> операционная система</w:t>
+      </w:r>
+      <w:r>
+        <w:rPr>
+          <w:sz w:val="28"/>
+          <w:szCs w:val="28"/>
+        </w:rPr>
+        <w:t xml:space="preserve">: </w:t>
+      </w:r>
+      <w:r>
+        <w:rPr>
+          <w:sz w:val="28"/>
+          <w:szCs w:val="28"/>
+          <w:lang w:val="en-US"/>
+        </w:rPr>
+        <w:t>Windows</w:t>
+      </w:r>
+      <w:r>
+        <w:rPr>
+          <w:sz w:val="28"/>
+          <w:szCs w:val="28"/>
+        </w:rPr>
+        <w:t xml:space="preserve"> 10</w:t>
+      </w:r>
+      <w:r>
+        <w:rPr>
+          <w:sz w:val="28"/>
+          <w:szCs w:val="28"/>
+        </w:rPr>
+        <w:t xml:space="preserve"> и выше</w:t>
+      </w:r>
+      <w:r>
+        <w:rPr>
+          <w:sz w:val="28"/>
+          <w:szCs w:val="28"/>
+        </w:rPr>
+        <w:t>;</w:t>
+      </w:r>
+    </w:p>
+    <w:p>
+      <w:pPr>
+        <w:pStyle w:val="a"/>
+        <w:jc w:val="both"/>
+      </w:pPr>
+      <w:r>
+        <w:rPr>
+          <w:sz w:val="28"/>
+          <w:szCs w:val="28"/>
+        </w:rPr>
+        <w:t> процессор</w:t>
+      </w:r>
+      <w:r>
+        <w:rPr>
+          <w:sz w:val="28"/>
+          <w:szCs w:val="28"/>
+        </w:rPr>
+        <w:t xml:space="preserve">: </w:t>
+      </w:r>
+      <w:r>
+        <w:rPr>
+          <w:sz w:val="28"/>
+          <w:szCs w:val="28"/>
+        </w:rPr>
+        <w:t>4-ядерный</w:t>
+      </w:r>
+      <w:r>
+        <w:rPr>
+          <w:sz w:val="28"/>
+          <w:szCs w:val="28"/>
+        </w:rPr>
+        <w:t xml:space="preserve">, </w:t>
+      </w:r>
+      <w:r>
+        <w:rPr>
+          <w:sz w:val="28"/>
+          <w:szCs w:val="28"/>
+        </w:rPr>
+        <w:t xml:space="preserve">с тактовой частотой </w:t>
+      </w:r>
+      <w:r>
+        <w:rPr>
+          <w:sz w:val="28"/>
+          <w:szCs w:val="28"/>
+        </w:rPr>
+        <w:t>2,6</w:t>
+      </w:r>
+      <w:r>
+        <w:rPr>
+          <w:sz w:val="28"/>
+          <w:szCs w:val="28"/>
+        </w:rPr>
+        <w:t xml:space="preserve"> ГГц</w:t>
+      </w:r>
+      <w:r>
+        <w:rPr>
+          <w:sz w:val="28"/>
+          <w:szCs w:val="28"/>
+        </w:rPr>
+        <w:t>;</w:t>
+      </w:r>
+    </w:p>
+    <w:p>
+      <w:pPr>
+        <w:pStyle w:val="a"/>
+        <w:jc w:val="both"/>
+      </w:pPr>
+      <w:r>
+        <w:rPr>
+          <w:sz w:val="28"/>
+          <w:szCs w:val="28"/>
+        </w:rPr>
+        <w:t> оперативная память</w:t>
+      </w:r>
+      <w:r>
+        <w:rPr>
+          <w:sz w:val="28"/>
+          <w:szCs w:val="28"/>
+        </w:rPr>
+        <w:t xml:space="preserve">: </w:t>
+      </w:r>
+      <w:r>
+        <w:rPr>
+          <w:sz w:val="28"/>
+          <w:szCs w:val="28"/>
+        </w:rPr>
+        <w:t>не менее 8 ГБ</w:t>
+      </w:r>
+      <w:r>
+        <w:rPr>
+          <w:sz w:val="28"/>
+          <w:szCs w:val="28"/>
+        </w:rPr>
+        <w:t>;</w:t>
+      </w:r>
+    </w:p>
+    <w:p>
+      <w:pPr>
+        <w:pStyle w:val="a"/>
+        <w:jc w:val="both"/>
+      </w:pPr>
+      <w:r>
+        <w:rPr>
+          <w:sz w:val="28"/>
+          <w:szCs w:val="28"/>
+        </w:rPr>
+        <w:t> свободное место на диске</w:t>
+      </w:r>
+      <w:r>
+        <w:rPr>
+          <w:sz w:val="28"/>
+          <w:szCs w:val="28"/>
+        </w:rPr>
+        <w:t xml:space="preserve">: </w:t>
+      </w:r>
+      <w:r>
+        <w:rPr>
+          <w:sz w:val="28"/>
+          <w:szCs w:val="28"/>
+        </w:rPr>
+        <w:t>не менее 15 ГБ</w:t>
+      </w:r>
+      <w:r>
+        <w:rPr>
+          <w:sz w:val="28"/>
+          <w:szCs w:val="28"/>
+        </w:rPr>
+        <w:t>.</w:t>
+      </w:r>
+    </w:p>
+    <w:p>
+      <w:pPr>
+        <w:pStyle w:val="afff9"/>
+      </w:pPr>
+      <w:r>
+        <w:t>Перед началом работы необходимо установить Android Studio, загрузить необходимые SDK и инструменты, а также импортировать проект в среду разработки.</w:t>
+      </w:r>
+    </w:p>
+    <w:p>
+      <w:pPr>
+        <w:pStyle w:val="afff9"/>
+      </w:pPr>
+    </w:p>
+    <w:p>
+      <w:pPr>
+        <w:pStyle w:val="3111"/>
+      </w:pPr>
+      <w:r>
+        <w:t xml:space="preserve">Для установки IDE Android Studio необходимо перейти на официальный сайт разработчиков программного </w:t>
+      </w:r>
+      <w:r>
+        <w:t>обеспечения [</w:t>
+      </w:r>
+      <w:r>
+        <w:t>8</w:t>
+      </w:r>
+      <w:r>
+        <w:t>]</w:t>
+      </w:r>
+      <w:r>
+        <w:t xml:space="preserve"> и на главной странице нажать «Download Android Studio»</w:t>
+      </w:r>
+      <w:r>
+        <w:t xml:space="preserve"> (см. рисунок </w:t>
+      </w:r>
+      <w:r>
+        <w:t>5.15</w:t>
+      </w:r>
+      <w:r>
+        <w:t>)</w:t>
+      </w:r>
+      <w:r>
+        <w:t xml:space="preserve"> после чего начнётся загрузка ПО. По завершению загрузки необходимо запустить исполняемый файл установщика</w:t>
+      </w:r>
+      <w:r>
+        <w:t>.</w:t>
+      </w:r>
+    </w:p>
+    <w:p>
+      <w:pPr>
         <w:pStyle w:val="Image"/>
       </w:pPr>
       <w:r>
+        <w:lastRenderedPageBreak/>
         <w:drawing>
-          <wp:inline distT="0" distB="0" distL="0" distR="0" wp14:anchorId="69BCABA1" wp14:editId="0AC14ED6">
-            <wp:extent cx="3571336" cy="2685278"/>
-            <wp:effectExtent l="0" t="0" r="0" b="1270"/>
-            <wp:docPr id="14" name="Рисунок 14"/>
+          <wp:inline distT="0" distB="0" distL="0" distR="0" wp14:anchorId="334CBEA2" wp14:editId="03FD3499">
+            <wp:extent cx="5600450" cy="2906486"/>
+            <wp:effectExtent l="0" t="0" r="635" b="8255"/>
+            <wp:docPr id="5" name="Рисунок 5"/>
             <wp:cNvGraphicFramePr>
               <a:graphicFrameLocks xmlns:a="http://schemas.openxmlformats.org/drawingml/2006/main" noChangeAspect="1"/>
             </wp:cNvGraphicFramePr>
@@ -49356,7 +49098,7 @@
                   <pic:spPr>
                     <a:xfrm>
                       <a:off x="0" y="0"/>
-                      <a:ext cx="3580467" cy="2692143"/>
+                      <a:ext cx="5635068" cy="2924452"/>
                     </a:xfrm>
                     <a:prstGeom prst="rect">
                       <a:avLst/>
@@ -49374,83 +49116,67 @@
         <w:pStyle w:val="Image"/>
       </w:pPr>
       <w:r>
-        <w:t>Рисунок 5.17 – Выбор настройки приложения</w:t>
-      </w:r>
+        <w:t>Рисунок 5.</w:t>
+      </w:r>
+      <w:r>
+        <w:t>15</w:t>
+      </w:r>
+      <w:r>
+        <w:t xml:space="preserve"> – Страница скачивания </w:t>
+      </w:r>
+      <w:r>
+        <w:rPr>
+          <w:lang w:val="en-US"/>
+        </w:rPr>
+        <w:t>IDE</w:t>
+      </w:r>
+      <w:r>
+        <w:t xml:space="preserve"> </w:t>
+      </w:r>
+      <w:r>
+        <w:rPr>
+          <w:lang w:val="en-US"/>
+        </w:rPr>
+        <w:t>Android</w:t>
+      </w:r>
+      <w:r>
+        <w:t xml:space="preserve"> </w:t>
+      </w:r>
+      <w:r>
+        <w:rPr>
+          <w:lang w:val="en-US"/>
+        </w:rPr>
+        <w:t>Studio</w:t>
+      </w:r>
+    </w:p>
+    <w:p>
+      <w:pPr>
+        <w:pStyle w:val="afff9"/>
+      </w:pPr>
+    </w:p>
+    <w:p>
+      <w:pPr>
+        <w:pStyle w:val="afff9"/>
+      </w:pPr>
+      <w:r>
+        <w:t>В процессе подготовки среды разработки необходимо установить Android Studio — основную интегрированную среду для написания и отладки Android-приложений. Также требуется установить компонент Android Virtual Device (AVD), который позволяет создавать и запускать виртуальные устройства с различными конфигурациями для тестирования работы приложения без физического смартфона. Установка и настройка этих компонентов показана на рисунке 5.16.</w:t>
+      </w:r>
+    </w:p>
+    <w:p>
+      <w:pPr>
+        <w:pStyle w:val="afff9"/>
+      </w:pPr>
     </w:p>
     <w:p>
       <w:pPr>
         <w:pStyle w:val="Image"/>
       </w:pPr>
-    </w:p>
-    <w:p>
-      <w:pPr>
-        <w:pStyle w:val="3111"/>
-      </w:pPr>
-      <w:r>
-        <w:t xml:space="preserve">Для работы с проектом необходимо открыть корневой каталог проекта </w:t>
-      </w:r>
-      <w:r>
-        <w:t>«</w:t>
-      </w:r>
-      <w:proofErr w:type="spellStart"/>
-      <w:r>
-        <w:t>ha-application</w:t>
-      </w:r>
-      <w:proofErr w:type="spellEnd"/>
-      <w:r>
-        <w:t>»</w:t>
-      </w:r>
-      <w:r>
-        <w:t xml:space="preserve">. На главном экране </w:t>
-      </w:r>
-      <w:proofErr w:type="spellStart"/>
-      <w:r>
-        <w:t>Android</w:t>
-      </w:r>
-      <w:proofErr w:type="spellEnd"/>
-      <w:r>
-        <w:t xml:space="preserve"> Studio нажмите кнопку </w:t>
-      </w:r>
-      <w:r>
-        <w:t>«</w:t>
-      </w:r>
-      <w:r>
-        <w:t>Open Project</w:t>
-      </w:r>
-      <w:r>
-        <w:t>»</w:t>
-      </w:r>
-      <w:r>
-        <w:t xml:space="preserve">, затем в открывшемся диалоговом окне выберите папку с </w:t>
-      </w:r>
-      <w:r>
-        <w:lastRenderedPageBreak/>
-        <w:t xml:space="preserve">проектом и нажмите OK. После этого проект откроется в </w:t>
-      </w:r>
-      <w:proofErr w:type="spellStart"/>
-      <w:r>
-        <w:t>Android</w:t>
-      </w:r>
-      <w:proofErr w:type="spellEnd"/>
-      <w:r>
-        <w:t xml:space="preserve"> Studio, как показано на рисунке 5.18.</w:t>
-      </w:r>
-    </w:p>
-    <w:p>
-      <w:pPr>
-        <w:pStyle w:val="Image"/>
-      </w:pPr>
-    </w:p>
-    <w:p>
-      <w:pPr>
-        <w:pStyle w:val="Image"/>
-      </w:pPr>
       <w:r>
         <w:drawing>
-          <wp:inline distT="0" distB="0" distL="0" distR="0" wp14:anchorId="293A6E57" wp14:editId="138A1ED8">
-            <wp:extent cx="3976507" cy="3248791"/>
-            <wp:effectExtent l="0" t="0" r="5080" b="8890"/>
-            <wp:docPr id="15" name="Рисунок 15"/>
+          <wp:inline distT="0" distB="0" distL="0" distR="0" wp14:anchorId="44497941" wp14:editId="4FBEBD90">
+            <wp:extent cx="3409950" cy="2644590"/>
+            <wp:effectExtent l="0" t="0" r="0" b="3810"/>
+            <wp:docPr id="11" name="Рисунок 11"/>
             <wp:cNvGraphicFramePr>
               <a:graphicFrameLocks xmlns:a="http://schemas.openxmlformats.org/drawingml/2006/main" noChangeAspect="1"/>
             </wp:cNvGraphicFramePr>
@@ -49470,6 +49196,172 @@
                   <pic:spPr>
                     <a:xfrm>
                       <a:off x="0" y="0"/>
+                      <a:ext cx="3415728" cy="2649071"/>
+                    </a:xfrm>
+                    <a:prstGeom prst="rect">
+                      <a:avLst/>
+                    </a:prstGeom>
+                  </pic:spPr>
+                </pic:pic>
+              </a:graphicData>
+            </a:graphic>
+          </wp:inline>
+        </w:drawing>
+      </w:r>
+    </w:p>
+    <w:p>
+      <w:pPr>
+        <w:pStyle w:val="Image"/>
+      </w:pPr>
+      <w:r>
+        <w:t>Рисунок 5.16 – Установка необходимых компонентов приложения</w:t>
+      </w:r>
+    </w:p>
+    <w:p>
+      <w:pPr>
+        <w:pStyle w:val="afff9"/>
+      </w:pPr>
+    </w:p>
+    <w:p>
+      <w:pPr>
+        <w:pStyle w:val="afff9"/>
+      </w:pPr>
+      <w:r>
+        <w:t xml:space="preserve">После завершения установки запустите Android Studio и при появлении окна настройки проекта выберите стандартные параметры (см. рисунок 5.17): это включает установку Android SDK и необходимых зависимостей, конфигурацию </w:t>
+      </w:r>
+      <w:proofErr w:type="spellStart"/>
+      <w:r>
+        <w:t>Gradle</w:t>
+      </w:r>
+      <w:proofErr w:type="spellEnd"/>
+      <w:r>
+        <w:t xml:space="preserve"> и подключение рекомендуемых плагинов для работы с разными версиями Android; после загрузки всех компонентов среда разработки будет готова к использованию.</w:t>
+      </w:r>
+    </w:p>
+    <w:p>
+      <w:pPr>
+        <w:pStyle w:val="Image"/>
+      </w:pPr>
+      <w:r>
+        <w:lastRenderedPageBreak/>
+        <w:drawing>
+          <wp:inline distT="0" distB="0" distL="0" distR="0" wp14:anchorId="69BCABA1" wp14:editId="0AC14ED6">
+            <wp:extent cx="3571336" cy="2685278"/>
+            <wp:effectExtent l="0" t="0" r="0" b="1270"/>
+            <wp:docPr id="14" name="Рисунок 14"/>
+            <wp:cNvGraphicFramePr>
+              <a:graphicFrameLocks xmlns:a="http://schemas.openxmlformats.org/drawingml/2006/main" noChangeAspect="1"/>
+            </wp:cNvGraphicFramePr>
+            <a:graphic xmlns:a="http://schemas.openxmlformats.org/drawingml/2006/main">
+              <a:graphicData uri="http://schemas.openxmlformats.org/drawingml/2006/picture">
+                <pic:pic xmlns:pic="http://schemas.openxmlformats.org/drawingml/2006/picture">
+                  <pic:nvPicPr>
+                    <pic:cNvPr id="1" name=""/>
+                    <pic:cNvPicPr/>
+                  </pic:nvPicPr>
+                  <pic:blipFill>
+                    <a:blip r:embed="rId29"/>
+                    <a:stretch>
+                      <a:fillRect/>
+                    </a:stretch>
+                  </pic:blipFill>
+                  <pic:spPr>
+                    <a:xfrm>
+                      <a:off x="0" y="0"/>
+                      <a:ext cx="3580467" cy="2692143"/>
+                    </a:xfrm>
+                    <a:prstGeom prst="rect">
+                      <a:avLst/>
+                    </a:prstGeom>
+                  </pic:spPr>
+                </pic:pic>
+              </a:graphicData>
+            </a:graphic>
+          </wp:inline>
+        </w:drawing>
+      </w:r>
+    </w:p>
+    <w:p>
+      <w:pPr>
+        <w:pStyle w:val="Image"/>
+      </w:pPr>
+      <w:r>
+        <w:t>Рисунок 5.17 – Выбор настройки приложения</w:t>
+      </w:r>
+    </w:p>
+    <w:p>
+      <w:pPr>
+        <w:pStyle w:val="Image"/>
+      </w:pPr>
+    </w:p>
+    <w:p>
+      <w:pPr>
+        <w:pStyle w:val="3111"/>
+      </w:pPr>
+      <w:r>
+        <w:t xml:space="preserve">Для работы с проектом необходимо открыть корневой каталог проекта </w:t>
+      </w:r>
+      <w:r>
+        <w:t>«</w:t>
+      </w:r>
+      <w:proofErr w:type="spellStart"/>
+      <w:r>
+        <w:t>ha-application</w:t>
+      </w:r>
+      <w:proofErr w:type="spellEnd"/>
+      <w:r>
+        <w:t>»</w:t>
+      </w:r>
+      <w:r>
+        <w:t xml:space="preserve">. На главном экране Android Studio нажмите кнопку </w:t>
+      </w:r>
+      <w:r>
+        <w:t>«</w:t>
+      </w:r>
+      <w:r>
+        <w:t>Open Project</w:t>
+      </w:r>
+      <w:r>
+        <w:t>»</w:t>
+      </w:r>
+      <w:r>
+        <w:t>, затем в открывшемся диалоговом окне выберите папку с проектом и нажмите OK. После этого проект откроется в Android Studio, как показано на рисунке 5.18.</w:t>
+      </w:r>
+    </w:p>
+    <w:p>
+      <w:pPr>
+        <w:pStyle w:val="Image"/>
+      </w:pPr>
+    </w:p>
+    <w:p>
+      <w:pPr>
+        <w:pStyle w:val="Image"/>
+      </w:pPr>
+      <w:r>
+        <w:drawing>
+          <wp:inline distT="0" distB="0" distL="0" distR="0" wp14:anchorId="293A6E57" wp14:editId="138A1ED8">
+            <wp:extent cx="3976507" cy="3248791"/>
+            <wp:effectExtent l="0" t="0" r="5080" b="8890"/>
+            <wp:docPr id="15" name="Рисунок 15"/>
+            <wp:cNvGraphicFramePr>
+              <a:graphicFrameLocks xmlns:a="http://schemas.openxmlformats.org/drawingml/2006/main" noChangeAspect="1"/>
+            </wp:cNvGraphicFramePr>
+            <a:graphic xmlns:a="http://schemas.openxmlformats.org/drawingml/2006/main">
+              <a:graphicData uri="http://schemas.openxmlformats.org/drawingml/2006/picture">
+                <pic:pic xmlns:pic="http://schemas.openxmlformats.org/drawingml/2006/picture">
+                  <pic:nvPicPr>
+                    <pic:cNvPr id="1" name=""/>
+                    <pic:cNvPicPr/>
+                  </pic:nvPicPr>
+                  <pic:blipFill>
+                    <a:blip r:embed="rId30"/>
+                    <a:stretch>
+                      <a:fillRect/>
+                    </a:stretch>
+                  </pic:blipFill>
+                  <pic:spPr>
+                    <a:xfrm>
+                      <a:off x="0" y="0"/>
                       <a:ext cx="3983482" cy="3254489"/>
                     </a:xfrm>
                     <a:prstGeom prst="rect">
@@ -49501,15 +49393,7 @@
         <w:pStyle w:val="afff9"/>
       </w:pPr>
       <w:r>
-        <w:t xml:space="preserve">После того как </w:t>
-      </w:r>
-      <w:proofErr w:type="spellStart"/>
-      <w:r>
-        <w:t>Android</w:t>
-      </w:r>
-      <w:proofErr w:type="spellEnd"/>
-      <w:r>
-        <w:t xml:space="preserve"> Studio завершит индексацию файлов и загрузку всех необходимых зависимостей, можно приступать к запуску и внесению изменений в проект.</w:t>
+        <w:t>После того как Android Studio завершит индексацию файлов и загрузку всех необходимых зависимостей, можно приступать к запуску и внесению изменений в проект.</w:t>
       </w:r>
     </w:p>
     <w:p>
@@ -49536,6 +49420,27 @@
         <w:lastRenderedPageBreak/>
         <w:t>ПРОГРАММА И МЕТОДИКА ИСПЫТАНИЙ</w:t>
       </w:r>
+    </w:p>
+    <w:p>
+      <w:pPr>
+        <w:pStyle w:val="afff9"/>
+        <w:rPr>
+          <w:lang w:val="en-US"/>
+        </w:rPr>
+      </w:pPr>
+    </w:p>
+    <w:p>
+      <w:pPr>
+        <w:pStyle w:val="afff9"/>
+      </w:pPr>
+      <w:r>
+        <w:t>В данном разделе представлена методика испытаний программного средства. Проведено тестирование функционала приложения.</w:t>
+      </w:r>
+    </w:p>
+    <w:p>
+      <w:pPr>
+        <w:pStyle w:val="afff9"/>
+      </w:pPr>
       <w:r>
         <w:br w:type="page"/>
       </w:r>
@@ -49610,15 +49515,7 @@
         <w:pStyle w:val="afff9"/>
       </w:pPr>
       <w:r>
-        <w:t xml:space="preserve">Созданный дипломный проект представляет собой нативное приложение для операционной системы </w:t>
-      </w:r>
-      <w:proofErr w:type="spellStart"/>
-      <w:r>
-        <w:t>Android</w:t>
-      </w:r>
-      <w:proofErr w:type="spellEnd"/>
-      <w:r>
-        <w:t>, которое позволяет пользователям управлять устройствами «умного дома» через протокол MQTT</w:t>
+        <w:t>Созданный дипломный проект представляет собой нативное приложение для операционной системы Android, которое позволяет пользователям управлять устройствами «умного дома» через протокол MQTT</w:t>
       </w:r>
       <w:r>
         <w:t xml:space="preserve"> для </w:t>
@@ -54909,15 +54806,7 @@
         <w:t>15</w:t>
       </w:r>
       <w:r>
-        <w:t xml:space="preserve">], доля пользователей </w:t>
-      </w:r>
-      <w:proofErr w:type="spellStart"/>
-      <w:r>
-        <w:t>Android</w:t>
-      </w:r>
-      <w:proofErr w:type="spellEnd"/>
-      <w:r>
-        <w:t xml:space="preserve"> среди мобильных ОС в Беларуси на 202</w:t>
+        <w:t>], доля пользователей Android среди мобильных ОС в Беларуси на 202</w:t>
       </w:r>
       <w:r>
         <w:t>4</w:t>
@@ -57811,6 +57700,7 @@
         </w:rPr>
         <w:t>-</w:t>
       </w:r>
+      <w:proofErr w:type="spellStart"/>
       <w:r>
         <w:rPr>
           <w:rFonts w:eastAsia="Times New Roman" w:cs="Times New Roman"/>
@@ -57819,6 +57709,7 @@
         </w:rPr>
         <w:t>zigbee</w:t>
       </w:r>
+      <w:proofErr w:type="spellEnd"/>
       <w:r>
         <w:rPr>
           <w:rFonts w:eastAsia="Times New Roman" w:cs="Times New Roman"/>
@@ -59307,7 +59198,7 @@
         </w:rPr>
         <w:t xml:space="preserve"> </w:t>
       </w:r>
-      <w:hyperlink r:id="rId29" w:history="1">
+      <w:hyperlink r:id="rId31" w:history="1">
         <w:r>
           <w:rPr>
             <w:rStyle w:val="aa"/>
@@ -63047,7 +62938,7 @@
       </w:pPr>
     </w:p>
     <w:sectPr>
-      <w:footerReference w:type="default" r:id="rId30"/>
+      <w:footerReference w:type="default" r:id="rId32"/>
       <w:pgSz w:w="11907" w:h="16839" w:code="9"/>
       <w:pgMar w:top="1134" w:right="851" w:bottom="1134" w:left="1701" w:header="709" w:footer="709" w:gutter="0"/>
       <w:pgNumType w:start="7"/>
@@ -68531,7 +68422,6 @@
   <w:style w:type="character" w:default="1" w:styleId="a2">
     <w:name w:val="Default Paragraph Font"/>
     <w:uiPriority w:val="1"/>
-    <w:semiHidden/>
     <w:unhideWhenUsed/>
   </w:style>
   <w:style w:type="table" w:default="1" w:styleId="a3">

</xml_diff>